<commit_message>
Rozdzial 2.3. Dokumentacja standardu oraz model danych - part1
</commit_message>
<xml_diff>
--- a/PracaMgr.docx
+++ b/PracaMgr.docx
@@ -860,7 +860,7 @@
           <w:r>
             <w:fldChar w:fldCharType="separate"/>
           </w:r>
-          <w:hyperlink w:anchor="_Toc422164243" w:history="1">
+          <w:hyperlink w:anchor="_Toc425705364" w:history="1">
             <w:r>
               <w:rPr>
                 <w:rStyle w:val="Hipercze"/>
@@ -888,7 +888,7 @@
                 <w:noProof/>
                 <w:webHidden/>
               </w:rPr>
-              <w:instrText xml:space="preserve"> PAGEREF _Toc422164243 \h </w:instrText>
+              <w:instrText xml:space="preserve"> PAGEREF _Toc425705364 \h </w:instrText>
             </w:r>
             <w:r>
               <w:rPr>
@@ -931,7 +931,7 @@
               <w:lang w:eastAsia="pl-PL"/>
             </w:rPr>
           </w:pPr>
-          <w:hyperlink w:anchor="_Toc422164244" w:history="1">
+          <w:hyperlink w:anchor="_Toc425705365" w:history="1">
             <w:r>
               <w:rPr>
                 <w:rStyle w:val="Hipercze"/>
@@ -959,7 +959,7 @@
                 <w:noProof/>
                 <w:webHidden/>
               </w:rPr>
-              <w:instrText xml:space="preserve"> PAGEREF _Toc422164244 \h </w:instrText>
+              <w:instrText xml:space="preserve"> PAGEREF _Toc425705365 \h </w:instrText>
             </w:r>
             <w:r>
               <w:rPr>
@@ -1002,7 +1002,7 @@
               <w:lang w:eastAsia="pl-PL"/>
             </w:rPr>
           </w:pPr>
-          <w:hyperlink w:anchor="_Toc422164245" w:history="1">
+          <w:hyperlink w:anchor="_Toc425705366" w:history="1">
             <w:r>
               <w:rPr>
                 <w:rStyle w:val="Hipercze"/>
@@ -1030,7 +1030,7 @@
                 <w:noProof/>
                 <w:webHidden/>
               </w:rPr>
-              <w:instrText xml:space="preserve"> PAGEREF _Toc422164245 \h </w:instrText>
+              <w:instrText xml:space="preserve"> PAGEREF _Toc425705366 \h </w:instrText>
             </w:r>
             <w:r>
               <w:rPr>
@@ -1073,7 +1073,7 @@
               <w:lang w:eastAsia="pl-PL"/>
             </w:rPr>
           </w:pPr>
-          <w:hyperlink w:anchor="_Toc422164246" w:history="1">
+          <w:hyperlink w:anchor="_Toc425705367" w:history="1">
             <w:r>
               <w:rPr>
                 <w:rStyle w:val="Hipercze"/>
@@ -1101,7 +1101,7 @@
                 <w:noProof/>
                 <w:webHidden/>
               </w:rPr>
-              <w:instrText xml:space="preserve"> PAGEREF _Toc422164246 \h </w:instrText>
+              <w:instrText xml:space="preserve"> PAGEREF _Toc425705367 \h </w:instrText>
             </w:r>
             <w:r>
               <w:rPr>
@@ -1144,14 +1144,14 @@
               <w:lang w:eastAsia="pl-PL"/>
             </w:rPr>
           </w:pPr>
-          <w:hyperlink w:anchor="_Toc422164247" w:history="1">
+          <w:hyperlink w:anchor="_Toc425705368" w:history="1">
             <w:r>
               <w:rPr>
                 <w:rStyle w:val="Hipercze"/>
                 <w:rFonts w:ascii="Times New Roman" w:hAnsi="Times New Roman" w:cs="Times New Roman"/>
                 <w:noProof/>
               </w:rPr>
-              <w:t>2.3. Struktura pliku DICOM.</w:t>
+              <w:t>2.3. Dokumentacja standardu oraz model danych.</w:t>
             </w:r>
             <w:r>
               <w:rPr>
@@ -1172,7 +1172,7 @@
                 <w:noProof/>
                 <w:webHidden/>
               </w:rPr>
-              <w:instrText xml:space="preserve"> PAGEREF _Toc422164247 \h </w:instrText>
+              <w:instrText xml:space="preserve"> PAGEREF _Toc425705368 \h </w:instrText>
             </w:r>
             <w:r>
               <w:rPr>
@@ -1215,7 +1215,7 @@
               <w:lang w:eastAsia="pl-PL"/>
             </w:rPr>
           </w:pPr>
-          <w:hyperlink w:anchor="_Toc422164248" w:history="1">
+          <w:hyperlink w:anchor="_Toc425705369" w:history="1">
             <w:r>
               <w:rPr>
                 <w:rStyle w:val="Hipercze"/>
@@ -1243,7 +1243,7 @@
                 <w:noProof/>
                 <w:webHidden/>
               </w:rPr>
-              <w:instrText xml:space="preserve"> PAGEREF _Toc422164248 \h </w:instrText>
+              <w:instrText xml:space="preserve"> PAGEREF _Toc425705369 \h </w:instrText>
             </w:r>
             <w:r>
               <w:rPr>
@@ -1263,7 +1263,7 @@
                 <w:noProof/>
                 <w:webHidden/>
               </w:rPr>
-              <w:t>11</w:t>
+              <w:t>15</w:t>
             </w:r>
             <w:r>
               <w:rPr>
@@ -1286,7 +1286,7 @@
               <w:lang w:eastAsia="pl-PL"/>
             </w:rPr>
           </w:pPr>
-          <w:hyperlink w:anchor="_Toc422164249" w:history="1">
+          <w:hyperlink w:anchor="_Toc425705370" w:history="1">
             <w:r>
               <w:rPr>
                 <w:rStyle w:val="Hipercze"/>
@@ -1314,7 +1314,7 @@
                 <w:noProof/>
                 <w:webHidden/>
               </w:rPr>
-              <w:instrText xml:space="preserve"> PAGEREF _Toc422164249 \h </w:instrText>
+              <w:instrText xml:space="preserve"> PAGEREF _Toc425705370 \h </w:instrText>
             </w:r>
             <w:r>
               <w:rPr>
@@ -1334,7 +1334,7 @@
                 <w:noProof/>
                 <w:webHidden/>
               </w:rPr>
-              <w:t>12</w:t>
+              <w:t>16</w:t>
             </w:r>
             <w:r>
               <w:rPr>
@@ -1357,7 +1357,7 @@
               <w:lang w:eastAsia="pl-PL"/>
             </w:rPr>
           </w:pPr>
-          <w:hyperlink w:anchor="_Toc422164250" w:history="1">
+          <w:hyperlink w:anchor="_Toc425705371" w:history="1">
             <w:r>
               <w:rPr>
                 <w:rStyle w:val="Hipercze"/>
@@ -1385,7 +1385,7 @@
                 <w:noProof/>
                 <w:webHidden/>
               </w:rPr>
-              <w:instrText xml:space="preserve"> PAGEREF _Toc422164250 \h </w:instrText>
+              <w:instrText xml:space="preserve"> PAGEREF _Toc425705371 \h </w:instrText>
             </w:r>
             <w:r>
               <w:rPr>
@@ -1405,7 +1405,7 @@
                 <w:noProof/>
                 <w:webHidden/>
               </w:rPr>
-              <w:t>13</w:t>
+              <w:t>17</w:t>
             </w:r>
             <w:r>
               <w:rPr>
@@ -1428,7 +1428,7 @@
               <w:lang w:eastAsia="pl-PL"/>
             </w:rPr>
           </w:pPr>
-          <w:hyperlink w:anchor="_Toc422164251" w:history="1">
+          <w:hyperlink w:anchor="_Toc425705372" w:history="1">
             <w:r>
               <w:rPr>
                 <w:rStyle w:val="Hipercze"/>
@@ -1456,7 +1456,7 @@
                 <w:noProof/>
                 <w:webHidden/>
               </w:rPr>
-              <w:instrText xml:space="preserve"> PAGEREF _Toc422164251 \h </w:instrText>
+              <w:instrText xml:space="preserve"> PAGEREF _Toc425705372 \h </w:instrText>
             </w:r>
             <w:r>
               <w:rPr>
@@ -1476,7 +1476,7 @@
                 <w:noProof/>
                 <w:webHidden/>
               </w:rPr>
-              <w:t>13</w:t>
+              <w:t>17</w:t>
             </w:r>
             <w:r>
               <w:rPr>
@@ -1499,7 +1499,7 @@
               <w:lang w:eastAsia="pl-PL"/>
             </w:rPr>
           </w:pPr>
-          <w:hyperlink w:anchor="_Toc422164252" w:history="1">
+          <w:hyperlink w:anchor="_Toc425705373" w:history="1">
             <w:r>
               <w:rPr>
                 <w:rStyle w:val="Hipercze"/>
@@ -1527,7 +1527,7 @@
                 <w:noProof/>
                 <w:webHidden/>
               </w:rPr>
-              <w:instrText xml:space="preserve"> PAGEREF _Toc422164252 \h </w:instrText>
+              <w:instrText xml:space="preserve"> PAGEREF _Toc425705373 \h </w:instrText>
             </w:r>
             <w:r>
               <w:rPr>
@@ -1547,7 +1547,7 @@
                 <w:noProof/>
                 <w:webHidden/>
               </w:rPr>
-              <w:t>14</w:t>
+              <w:t>18</w:t>
             </w:r>
             <w:r>
               <w:rPr>
@@ -1570,7 +1570,7 @@
               <w:lang w:eastAsia="pl-PL"/>
             </w:rPr>
           </w:pPr>
-          <w:hyperlink w:anchor="_Toc422164253" w:history="1">
+          <w:hyperlink w:anchor="_Toc425705374" w:history="1">
             <w:r>
               <w:rPr>
                 <w:rStyle w:val="Hipercze"/>
@@ -1598,7 +1598,7 @@
                 <w:noProof/>
                 <w:webHidden/>
               </w:rPr>
-              <w:instrText xml:space="preserve"> PAGEREF _Toc422164253 \h </w:instrText>
+              <w:instrText xml:space="preserve"> PAGEREF _Toc425705374 \h </w:instrText>
             </w:r>
             <w:r>
               <w:rPr>
@@ -1618,7 +1618,7 @@
                 <w:noProof/>
                 <w:webHidden/>
               </w:rPr>
-              <w:t>15</w:t>
+              <w:t>19</w:t>
             </w:r>
             <w:r>
               <w:rPr>
@@ -1641,7 +1641,7 @@
               <w:lang w:eastAsia="pl-PL"/>
             </w:rPr>
           </w:pPr>
-          <w:hyperlink w:anchor="_Toc422164254" w:history="1">
+          <w:hyperlink w:anchor="_Toc425705375" w:history="1">
             <w:r>
               <w:rPr>
                 <w:rStyle w:val="Hipercze"/>
@@ -1669,7 +1669,7 @@
                 <w:noProof/>
                 <w:webHidden/>
               </w:rPr>
-              <w:instrText xml:space="preserve"> PAGEREF _Toc422164254 \h </w:instrText>
+              <w:instrText xml:space="preserve"> PAGEREF _Toc425705375 \h </w:instrText>
             </w:r>
             <w:r>
               <w:rPr>
@@ -1689,7 +1689,7 @@
                 <w:noProof/>
                 <w:webHidden/>
               </w:rPr>
-              <w:t>15</w:t>
+              <w:t>19</w:t>
             </w:r>
             <w:r>
               <w:rPr>
@@ -1712,7 +1712,7 @@
               <w:lang w:eastAsia="pl-PL"/>
             </w:rPr>
           </w:pPr>
-          <w:hyperlink w:anchor="_Toc422164255" w:history="1">
+          <w:hyperlink w:anchor="_Toc425705376" w:history="1">
             <w:r>
               <w:rPr>
                 <w:rStyle w:val="Hipercze"/>
@@ -1741,7 +1741,7 @@
                 <w:noProof/>
                 <w:webHidden/>
               </w:rPr>
-              <w:instrText xml:space="preserve"> PAGEREF _Toc422164255 \h </w:instrText>
+              <w:instrText xml:space="preserve"> PAGEREF _Toc425705376 \h </w:instrText>
             </w:r>
             <w:r>
               <w:rPr>
@@ -1761,7 +1761,81 @@
                 <w:noProof/>
                 <w:webHidden/>
               </w:rPr>
-              <w:t>15</w:t>
+              <w:t>19</w:t>
+            </w:r>
+            <w:r>
+              <w:rPr>
+                <w:noProof/>
+                <w:webHidden/>
+              </w:rPr>
+              <w:fldChar w:fldCharType="end"/>
+            </w:r>
+          </w:hyperlink>
+          <w:bookmarkStart w:id="2" w:name="_GoBack"/>
+          <w:bookmarkEnd w:id="2"/>
+        </w:p>
+        <w:p>
+          <w:pPr>
+            <w:pStyle w:val="Spistreci2"/>
+            <w:tabs>
+              <w:tab w:val="right" w:leader="dot" w:pos="9061"/>
+            </w:tabs>
+            <w:rPr>
+              <w:rFonts w:eastAsiaTheme="minorEastAsia"/>
+              <w:noProof/>
+              <w:lang w:eastAsia="pl-PL"/>
+            </w:rPr>
+          </w:pPr>
+          <w:hyperlink w:anchor="_Toc425705377" w:history="1">
+            <w:r>
+              <w:rPr>
+                <w:rStyle w:val="Hipercze"/>
+                <w:rFonts w:ascii="Times New Roman" w:eastAsia="Times New Roman" w:hAnsi="Times New Roman" w:cs="Times New Roman"/>
+                <w:noProof/>
+                <w:lang w:eastAsia="pl-PL"/>
+              </w:rPr>
+              <w:t>5.3. Algorytm</w:t>
+            </w:r>
+            <w:r>
+              <w:rPr>
+                <w:noProof/>
+                <w:webHidden/>
+              </w:rPr>
+              <w:tab/>
+            </w:r>
+            <w:r>
+              <w:rPr>
+                <w:noProof/>
+                <w:webHidden/>
+              </w:rPr>
+              <w:fldChar w:fldCharType="begin"/>
+            </w:r>
+            <w:r>
+              <w:rPr>
+                <w:noProof/>
+                <w:webHidden/>
+              </w:rPr>
+              <w:instrText xml:space="preserve"> PAGEREF _Toc425705377 \h </w:instrText>
+            </w:r>
+            <w:r>
+              <w:rPr>
+                <w:noProof/>
+                <w:webHidden/>
+              </w:rPr>
+            </w:r>
+            <w:r>
+              <w:rPr>
+                <w:noProof/>
+                <w:webHidden/>
+              </w:rPr>
+              <w:fldChar w:fldCharType="separate"/>
+            </w:r>
+            <w:r>
+              <w:rPr>
+                <w:noProof/>
+                <w:webHidden/>
+              </w:rPr>
+              <w:t>19</w:t>
             </w:r>
             <w:r>
               <w:rPr>
@@ -1784,7 +1858,7 @@
               <w:lang w:eastAsia="pl-PL"/>
             </w:rPr>
           </w:pPr>
-          <w:hyperlink w:anchor="_Toc422164256" w:history="1">
+          <w:hyperlink w:anchor="_Toc425705378" w:history="1">
             <w:r>
               <w:rPr>
                 <w:rStyle w:val="Hipercze"/>
@@ -1792,7 +1866,7 @@
                 <w:noProof/>
                 <w:lang w:eastAsia="pl-PL"/>
               </w:rPr>
-              <w:t>5.3. Algorytm</w:t>
+              <w:t>5.4. Kod źródłowy</w:t>
             </w:r>
             <w:r>
               <w:rPr>
@@ -1813,7 +1887,7 @@
                 <w:noProof/>
                 <w:webHidden/>
               </w:rPr>
-              <w:instrText xml:space="preserve"> PAGEREF _Toc422164256 \h </w:instrText>
+              <w:instrText xml:space="preserve"> PAGEREF _Toc425705378 \h </w:instrText>
             </w:r>
             <w:r>
               <w:rPr>
@@ -1833,7 +1907,78 @@
                 <w:noProof/>
                 <w:webHidden/>
               </w:rPr>
-              <w:t>15</w:t>
+              <w:t>19</w:t>
+            </w:r>
+            <w:r>
+              <w:rPr>
+                <w:noProof/>
+                <w:webHidden/>
+              </w:rPr>
+              <w:fldChar w:fldCharType="end"/>
+            </w:r>
+          </w:hyperlink>
+        </w:p>
+        <w:p>
+          <w:pPr>
+            <w:pStyle w:val="Spistreci1"/>
+            <w:tabs>
+              <w:tab w:val="right" w:leader="dot" w:pos="9061"/>
+            </w:tabs>
+            <w:rPr>
+              <w:rFonts w:eastAsiaTheme="minorEastAsia"/>
+              <w:noProof/>
+              <w:lang w:eastAsia="pl-PL"/>
+            </w:rPr>
+          </w:pPr>
+          <w:hyperlink w:anchor="_Toc425705379" w:history="1">
+            <w:r>
+              <w:rPr>
+                <w:rStyle w:val="Hipercze"/>
+                <w:rFonts w:ascii="Times New Roman" w:hAnsi="Times New Roman" w:cs="Times New Roman"/>
+                <w:noProof/>
+              </w:rPr>
+              <w:t>6. Aplikacja kliencka.</w:t>
+            </w:r>
+            <w:r>
+              <w:rPr>
+                <w:noProof/>
+                <w:webHidden/>
+              </w:rPr>
+              <w:tab/>
+            </w:r>
+            <w:r>
+              <w:rPr>
+                <w:noProof/>
+                <w:webHidden/>
+              </w:rPr>
+              <w:fldChar w:fldCharType="begin"/>
+            </w:r>
+            <w:r>
+              <w:rPr>
+                <w:noProof/>
+                <w:webHidden/>
+              </w:rPr>
+              <w:instrText xml:space="preserve"> PAGEREF _Toc425705379 \h </w:instrText>
+            </w:r>
+            <w:r>
+              <w:rPr>
+                <w:noProof/>
+                <w:webHidden/>
+              </w:rPr>
+            </w:r>
+            <w:r>
+              <w:rPr>
+                <w:noProof/>
+                <w:webHidden/>
+              </w:rPr>
+              <w:fldChar w:fldCharType="separate"/>
+            </w:r>
+            <w:r>
+              <w:rPr>
+                <w:noProof/>
+                <w:webHidden/>
+              </w:rPr>
+              <w:t>20</w:t>
             </w:r>
             <w:r>
               <w:rPr>
@@ -1856,15 +2001,95 @@
               <w:lang w:eastAsia="pl-PL"/>
             </w:rPr>
           </w:pPr>
-          <w:hyperlink w:anchor="_Toc422164257" w:history="1">
+          <w:hyperlink w:anchor="_Toc425705380" w:history="1">
+            <w:r>
+              <w:rPr>
+                <w:rStyle w:val="Hipercze"/>
+                <w:rFonts w:ascii="Times New Roman" w:hAnsi="Times New Roman" w:cs="Times New Roman"/>
+                <w:noProof/>
+              </w:rPr>
+              <w:t>6.1. Zadania.</w:t>
+            </w:r>
+            <w:r>
+              <w:rPr>
+                <w:noProof/>
+                <w:webHidden/>
+              </w:rPr>
+              <w:tab/>
+            </w:r>
+            <w:r>
+              <w:rPr>
+                <w:noProof/>
+                <w:webHidden/>
+              </w:rPr>
+              <w:fldChar w:fldCharType="begin"/>
+            </w:r>
+            <w:r>
+              <w:rPr>
+                <w:noProof/>
+                <w:webHidden/>
+              </w:rPr>
+              <w:instrText xml:space="preserve"> PAGEREF _Toc425705380 \h </w:instrText>
+            </w:r>
+            <w:r>
+              <w:rPr>
+                <w:noProof/>
+                <w:webHidden/>
+              </w:rPr>
+            </w:r>
+            <w:r>
+              <w:rPr>
+                <w:noProof/>
+                <w:webHidden/>
+              </w:rPr>
+              <w:fldChar w:fldCharType="separate"/>
+            </w:r>
+            <w:r>
+              <w:rPr>
+                <w:noProof/>
+                <w:webHidden/>
+              </w:rPr>
+              <w:t>20</w:t>
+            </w:r>
+            <w:r>
+              <w:rPr>
+                <w:noProof/>
+                <w:webHidden/>
+              </w:rPr>
+              <w:fldChar w:fldCharType="end"/>
+            </w:r>
+          </w:hyperlink>
+        </w:p>
+        <w:p>
+          <w:pPr>
+            <w:pStyle w:val="Spistreci2"/>
+            <w:tabs>
+              <w:tab w:val="right" w:leader="dot" w:pos="9061"/>
+            </w:tabs>
+            <w:rPr>
+              <w:rFonts w:eastAsiaTheme="minorEastAsia"/>
+              <w:noProof/>
+              <w:lang w:eastAsia="pl-PL"/>
+            </w:rPr>
+          </w:pPr>
+          <w:hyperlink w:anchor="_Toc425705381" w:history="1">
             <w:r>
               <w:rPr>
                 <w:rStyle w:val="Hipercze"/>
                 <w:rFonts w:ascii="Times New Roman" w:eastAsia="Times New Roman" w:hAnsi="Times New Roman" w:cs="Times New Roman"/>
+                <w:iCs/>
                 <w:noProof/>
                 <w:lang w:eastAsia="pl-PL"/>
               </w:rPr>
-              <w:t>5.4. Kod źródłowy</w:t>
+              <w:t>6.2.</w:t>
+            </w:r>
+            <w:r>
+              <w:rPr>
+                <w:rStyle w:val="Hipercze"/>
+                <w:rFonts w:ascii="Times New Roman" w:hAnsi="Times New Roman" w:cs="Times New Roman"/>
+                <w:noProof/>
+              </w:rPr>
+              <w:t xml:space="preserve"> Środowisko programistyczne</w:t>
             </w:r>
             <w:r>
               <w:rPr>
@@ -1885,7 +2110,7 @@
                 <w:noProof/>
                 <w:webHidden/>
               </w:rPr>
-              <w:instrText xml:space="preserve"> PAGEREF _Toc422164257 \h </w:instrText>
+              <w:instrText xml:space="preserve"> PAGEREF _Toc425705381 \h </w:instrText>
             </w:r>
             <w:r>
               <w:rPr>
@@ -1905,7 +2130,151 @@
                 <w:noProof/>
                 <w:webHidden/>
               </w:rPr>
-              <w:t>15</w:t>
+              <w:t>20</w:t>
+            </w:r>
+            <w:r>
+              <w:rPr>
+                <w:noProof/>
+                <w:webHidden/>
+              </w:rPr>
+              <w:fldChar w:fldCharType="end"/>
+            </w:r>
+          </w:hyperlink>
+        </w:p>
+        <w:p>
+          <w:pPr>
+            <w:pStyle w:val="Spistreci2"/>
+            <w:tabs>
+              <w:tab w:val="right" w:leader="dot" w:pos="9061"/>
+            </w:tabs>
+            <w:rPr>
+              <w:rFonts w:eastAsiaTheme="minorEastAsia"/>
+              <w:noProof/>
+              <w:lang w:eastAsia="pl-PL"/>
+            </w:rPr>
+          </w:pPr>
+          <w:hyperlink w:anchor="_Toc425705382" w:history="1">
+            <w:r>
+              <w:rPr>
+                <w:rStyle w:val="Hipercze"/>
+                <w:rFonts w:ascii="Times New Roman" w:eastAsia="Times New Roman" w:hAnsi="Times New Roman" w:cs="Times New Roman"/>
+                <w:noProof/>
+                <w:lang w:eastAsia="pl-PL"/>
+              </w:rPr>
+              <w:t>6.3. Algorytm.</w:t>
+            </w:r>
+            <w:r>
+              <w:rPr>
+                <w:noProof/>
+                <w:webHidden/>
+              </w:rPr>
+              <w:tab/>
+            </w:r>
+            <w:r>
+              <w:rPr>
+                <w:noProof/>
+                <w:webHidden/>
+              </w:rPr>
+              <w:fldChar w:fldCharType="begin"/>
+            </w:r>
+            <w:r>
+              <w:rPr>
+                <w:noProof/>
+                <w:webHidden/>
+              </w:rPr>
+              <w:instrText xml:space="preserve"> PAGEREF _Toc425705382 \h </w:instrText>
+            </w:r>
+            <w:r>
+              <w:rPr>
+                <w:noProof/>
+                <w:webHidden/>
+              </w:rPr>
+            </w:r>
+            <w:r>
+              <w:rPr>
+                <w:noProof/>
+                <w:webHidden/>
+              </w:rPr>
+              <w:fldChar w:fldCharType="separate"/>
+            </w:r>
+            <w:r>
+              <w:rPr>
+                <w:noProof/>
+                <w:webHidden/>
+              </w:rPr>
+              <w:t>20</w:t>
+            </w:r>
+            <w:r>
+              <w:rPr>
+                <w:noProof/>
+                <w:webHidden/>
+              </w:rPr>
+              <w:fldChar w:fldCharType="end"/>
+            </w:r>
+          </w:hyperlink>
+        </w:p>
+        <w:p>
+          <w:pPr>
+            <w:pStyle w:val="Spistreci2"/>
+            <w:tabs>
+              <w:tab w:val="right" w:leader="dot" w:pos="9061"/>
+            </w:tabs>
+            <w:rPr>
+              <w:rFonts w:eastAsiaTheme="minorEastAsia"/>
+              <w:noProof/>
+              <w:lang w:eastAsia="pl-PL"/>
+            </w:rPr>
+          </w:pPr>
+          <w:hyperlink w:anchor="_Toc425705383" w:history="1">
+            <w:r>
+              <w:rPr>
+                <w:rStyle w:val="Hipercze"/>
+                <w:rFonts w:ascii="Times New Roman" w:eastAsia="Times New Roman" w:hAnsi="Times New Roman" w:cs="Times New Roman"/>
+                <w:noProof/>
+                <w:lang w:eastAsia="pl-PL"/>
+              </w:rPr>
+              <w:t>6.4. Kod źródłowy</w:t>
+            </w:r>
+            <w:r>
+              <w:rPr>
+                <w:noProof/>
+                <w:webHidden/>
+              </w:rPr>
+              <w:tab/>
+            </w:r>
+            <w:r>
+              <w:rPr>
+                <w:noProof/>
+                <w:webHidden/>
+              </w:rPr>
+              <w:fldChar w:fldCharType="begin"/>
+            </w:r>
+            <w:r>
+              <w:rPr>
+                <w:noProof/>
+                <w:webHidden/>
+              </w:rPr>
+              <w:instrText xml:space="preserve"> PAGEREF _Toc425705383 \h </w:instrText>
+            </w:r>
+            <w:r>
+              <w:rPr>
+                <w:noProof/>
+                <w:webHidden/>
+              </w:rPr>
+            </w:r>
+            <w:r>
+              <w:rPr>
+                <w:noProof/>
+                <w:webHidden/>
+              </w:rPr>
+              <w:fldChar w:fldCharType="separate"/>
+            </w:r>
+            <w:r>
+              <w:rPr>
+                <w:noProof/>
+                <w:webHidden/>
+              </w:rPr>
+              <w:t>20</w:t>
             </w:r>
             <w:r>
               <w:rPr>
@@ -1928,14 +2297,14 @@
               <w:lang w:eastAsia="pl-PL"/>
             </w:rPr>
           </w:pPr>
-          <w:hyperlink w:anchor="_Toc422164258" w:history="1">
+          <w:hyperlink w:anchor="_Toc425705384" w:history="1">
             <w:r>
               <w:rPr>
                 <w:rStyle w:val="Hipercze"/>
                 <w:rFonts w:ascii="Times New Roman" w:hAnsi="Times New Roman" w:cs="Times New Roman"/>
                 <w:noProof/>
               </w:rPr>
-              <w:t>6. Aplikacja kliencka.</w:t>
+              <w:t>7. Podsumowanie.</w:t>
             </w:r>
             <w:r>
               <w:rPr>
@@ -1956,7 +2325,7 @@
                 <w:noProof/>
                 <w:webHidden/>
               </w:rPr>
-              <w:instrText xml:space="preserve"> PAGEREF _Toc422164258 \h </w:instrText>
+              <w:instrText xml:space="preserve"> PAGEREF _Toc425705384 \h </w:instrText>
             </w:r>
             <w:r>
               <w:rPr>
@@ -1976,303 +2345,7 @@
                 <w:noProof/>
                 <w:webHidden/>
               </w:rPr>
-              <w:t>16</w:t>
-            </w:r>
-            <w:r>
-              <w:rPr>
-                <w:noProof/>
-                <w:webHidden/>
-              </w:rPr>
-              <w:fldChar w:fldCharType="end"/>
-            </w:r>
-          </w:hyperlink>
-        </w:p>
-        <w:p>
-          <w:pPr>
-            <w:pStyle w:val="Spistreci2"/>
-            <w:tabs>
-              <w:tab w:val="right" w:leader="dot" w:pos="9061"/>
-            </w:tabs>
-            <w:rPr>
-              <w:rFonts w:eastAsiaTheme="minorEastAsia"/>
-              <w:noProof/>
-              <w:lang w:eastAsia="pl-PL"/>
-            </w:rPr>
-          </w:pPr>
-          <w:hyperlink w:anchor="_Toc422164259" w:history="1">
-            <w:r>
-              <w:rPr>
-                <w:rStyle w:val="Hipercze"/>
-                <w:rFonts w:ascii="Times New Roman" w:hAnsi="Times New Roman" w:cs="Times New Roman"/>
-                <w:noProof/>
-              </w:rPr>
-              <w:t>6.1. Zadania.</w:t>
-            </w:r>
-            <w:r>
-              <w:rPr>
-                <w:noProof/>
-                <w:webHidden/>
-              </w:rPr>
-              <w:tab/>
-            </w:r>
-            <w:r>
-              <w:rPr>
-                <w:noProof/>
-                <w:webHidden/>
-              </w:rPr>
-              <w:fldChar w:fldCharType="begin"/>
-            </w:r>
-            <w:r>
-              <w:rPr>
-                <w:noProof/>
-                <w:webHidden/>
-              </w:rPr>
-              <w:instrText xml:space="preserve"> PAGEREF _Toc422164259 \h </w:instrText>
-            </w:r>
-            <w:r>
-              <w:rPr>
-                <w:noProof/>
-                <w:webHidden/>
-              </w:rPr>
-            </w:r>
-            <w:r>
-              <w:rPr>
-                <w:noProof/>
-                <w:webHidden/>
-              </w:rPr>
-              <w:fldChar w:fldCharType="separate"/>
-            </w:r>
-            <w:r>
-              <w:rPr>
-                <w:noProof/>
-                <w:webHidden/>
-              </w:rPr>
-              <w:t>16</w:t>
-            </w:r>
-            <w:r>
-              <w:rPr>
-                <w:noProof/>
-                <w:webHidden/>
-              </w:rPr>
-              <w:fldChar w:fldCharType="end"/>
-            </w:r>
-          </w:hyperlink>
-        </w:p>
-        <w:p>
-          <w:pPr>
-            <w:pStyle w:val="Spistreci2"/>
-            <w:tabs>
-              <w:tab w:val="right" w:leader="dot" w:pos="9061"/>
-            </w:tabs>
-            <w:rPr>
-              <w:rFonts w:eastAsiaTheme="minorEastAsia"/>
-              <w:noProof/>
-              <w:lang w:eastAsia="pl-PL"/>
-            </w:rPr>
-          </w:pPr>
-          <w:hyperlink w:anchor="_Toc422164260" w:history="1">
-            <w:r>
-              <w:rPr>
-                <w:rStyle w:val="Hipercze"/>
-                <w:rFonts w:ascii="Times New Roman" w:eastAsia="Times New Roman" w:hAnsi="Times New Roman" w:cs="Times New Roman"/>
-                <w:iCs/>
-                <w:noProof/>
-                <w:lang w:eastAsia="pl-PL"/>
-              </w:rPr>
-              <w:t>6.2.</w:t>
-            </w:r>
-            <w:r>
-              <w:rPr>
-                <w:rStyle w:val="Hipercze"/>
-                <w:rFonts w:ascii="Times New Roman" w:hAnsi="Times New Roman" w:cs="Times New Roman"/>
-                <w:noProof/>
-              </w:rPr>
-              <w:t xml:space="preserve"> Środowisko programistyczne</w:t>
-            </w:r>
-            <w:r>
-              <w:rPr>
-                <w:noProof/>
-                <w:webHidden/>
-              </w:rPr>
-              <w:tab/>
-            </w:r>
-            <w:r>
-              <w:rPr>
-                <w:noProof/>
-                <w:webHidden/>
-              </w:rPr>
-              <w:fldChar w:fldCharType="begin"/>
-            </w:r>
-            <w:r>
-              <w:rPr>
-                <w:noProof/>
-                <w:webHidden/>
-              </w:rPr>
-              <w:instrText xml:space="preserve"> PAGEREF _Toc422164260 \h </w:instrText>
-            </w:r>
-            <w:r>
-              <w:rPr>
-                <w:noProof/>
-                <w:webHidden/>
-              </w:rPr>
-            </w:r>
-            <w:r>
-              <w:rPr>
-                <w:noProof/>
-                <w:webHidden/>
-              </w:rPr>
-              <w:fldChar w:fldCharType="separate"/>
-            </w:r>
-            <w:r>
-              <w:rPr>
-                <w:noProof/>
-                <w:webHidden/>
-              </w:rPr>
-              <w:t>16</w:t>
-            </w:r>
-            <w:r>
-              <w:rPr>
-                <w:noProof/>
-                <w:webHidden/>
-              </w:rPr>
-              <w:fldChar w:fldCharType="end"/>
-            </w:r>
-          </w:hyperlink>
-        </w:p>
-        <w:p>
-          <w:pPr>
-            <w:pStyle w:val="Spistreci2"/>
-            <w:tabs>
-              <w:tab w:val="right" w:leader="dot" w:pos="9061"/>
-            </w:tabs>
-            <w:rPr>
-              <w:rFonts w:eastAsiaTheme="minorEastAsia"/>
-              <w:noProof/>
-              <w:lang w:eastAsia="pl-PL"/>
-            </w:rPr>
-          </w:pPr>
-          <w:hyperlink w:anchor="_Toc422164261" w:history="1">
-            <w:r>
-              <w:rPr>
-                <w:rStyle w:val="Hipercze"/>
-                <w:rFonts w:ascii="Times New Roman" w:eastAsia="Times New Roman" w:hAnsi="Times New Roman" w:cs="Times New Roman"/>
-                <w:noProof/>
-                <w:lang w:eastAsia="pl-PL"/>
-              </w:rPr>
-              <w:t>6.3. Algorytm.</w:t>
-            </w:r>
-            <w:r>
-              <w:rPr>
-                <w:noProof/>
-                <w:webHidden/>
-              </w:rPr>
-              <w:tab/>
-            </w:r>
-            <w:r>
-              <w:rPr>
-                <w:noProof/>
-                <w:webHidden/>
-              </w:rPr>
-              <w:fldChar w:fldCharType="begin"/>
-            </w:r>
-            <w:r>
-              <w:rPr>
-                <w:noProof/>
-                <w:webHidden/>
-              </w:rPr>
-              <w:instrText xml:space="preserve"> PAGEREF _Toc422164261 \h </w:instrText>
-            </w:r>
-            <w:r>
-              <w:rPr>
-                <w:noProof/>
-                <w:webHidden/>
-              </w:rPr>
-            </w:r>
-            <w:r>
-              <w:rPr>
-                <w:noProof/>
-                <w:webHidden/>
-              </w:rPr>
-              <w:fldChar w:fldCharType="separate"/>
-            </w:r>
-            <w:r>
-              <w:rPr>
-                <w:noProof/>
-                <w:webHidden/>
-              </w:rPr>
-              <w:t>16</w:t>
-            </w:r>
-            <w:r>
-              <w:rPr>
-                <w:noProof/>
-                <w:webHidden/>
-              </w:rPr>
-              <w:fldChar w:fldCharType="end"/>
-            </w:r>
-          </w:hyperlink>
-        </w:p>
-        <w:p>
-          <w:pPr>
-            <w:pStyle w:val="Spistreci2"/>
-            <w:tabs>
-              <w:tab w:val="right" w:leader="dot" w:pos="9061"/>
-            </w:tabs>
-            <w:rPr>
-              <w:rFonts w:eastAsiaTheme="minorEastAsia"/>
-              <w:noProof/>
-              <w:lang w:eastAsia="pl-PL"/>
-            </w:rPr>
-          </w:pPr>
-          <w:hyperlink w:anchor="_Toc422164262" w:history="1">
-            <w:r>
-              <w:rPr>
-                <w:rStyle w:val="Hipercze"/>
-                <w:rFonts w:ascii="Times New Roman" w:eastAsia="Times New Roman" w:hAnsi="Times New Roman" w:cs="Times New Roman"/>
-                <w:noProof/>
-                <w:lang w:eastAsia="pl-PL"/>
-              </w:rPr>
-              <w:t>6.4. Kod źródłowy</w:t>
-            </w:r>
-            <w:r>
-              <w:rPr>
-                <w:noProof/>
-                <w:webHidden/>
-              </w:rPr>
-              <w:tab/>
-            </w:r>
-            <w:r>
-              <w:rPr>
-                <w:noProof/>
-                <w:webHidden/>
-              </w:rPr>
-              <w:fldChar w:fldCharType="begin"/>
-            </w:r>
-            <w:r>
-              <w:rPr>
-                <w:noProof/>
-                <w:webHidden/>
-              </w:rPr>
-              <w:instrText xml:space="preserve"> PAGEREF _Toc422164262 \h </w:instrText>
-            </w:r>
-            <w:r>
-              <w:rPr>
-                <w:noProof/>
-                <w:webHidden/>
-              </w:rPr>
-            </w:r>
-            <w:r>
-              <w:rPr>
-                <w:noProof/>
-                <w:webHidden/>
-              </w:rPr>
-              <w:fldChar w:fldCharType="separate"/>
-            </w:r>
-            <w:r>
-              <w:rPr>
-                <w:noProof/>
-                <w:webHidden/>
-              </w:rPr>
-              <w:t>16</w:t>
+              <w:t>21</w:t>
             </w:r>
             <w:r>
               <w:rPr>
@@ -2295,14 +2368,14 @@
               <w:lang w:eastAsia="pl-PL"/>
             </w:rPr>
           </w:pPr>
-          <w:hyperlink w:anchor="_Toc422164263" w:history="1">
+          <w:hyperlink w:anchor="_Toc425705385" w:history="1">
             <w:r>
               <w:rPr>
                 <w:rStyle w:val="Hipercze"/>
                 <w:rFonts w:ascii="Times New Roman" w:hAnsi="Times New Roman" w:cs="Times New Roman"/>
                 <w:noProof/>
               </w:rPr>
-              <w:t>7. Podsumowanie.</w:t>
+              <w:t>8. Bibliografia</w:t>
             </w:r>
             <w:r>
               <w:rPr>
@@ -2323,7 +2396,7 @@
                 <w:noProof/>
                 <w:webHidden/>
               </w:rPr>
-              <w:instrText xml:space="preserve"> PAGEREF _Toc422164263 \h </w:instrText>
+              <w:instrText xml:space="preserve"> PAGEREF _Toc425705385 \h </w:instrText>
             </w:r>
             <w:r>
               <w:rPr>
@@ -2343,78 +2416,7 @@
                 <w:noProof/>
                 <w:webHidden/>
               </w:rPr>
-              <w:t>17</w:t>
-            </w:r>
-            <w:r>
-              <w:rPr>
-                <w:noProof/>
-                <w:webHidden/>
-              </w:rPr>
-              <w:fldChar w:fldCharType="end"/>
-            </w:r>
-          </w:hyperlink>
-        </w:p>
-        <w:p>
-          <w:pPr>
-            <w:pStyle w:val="Spistreci1"/>
-            <w:tabs>
-              <w:tab w:val="right" w:leader="dot" w:pos="9061"/>
-            </w:tabs>
-            <w:rPr>
-              <w:rFonts w:eastAsiaTheme="minorEastAsia"/>
-              <w:noProof/>
-              <w:lang w:eastAsia="pl-PL"/>
-            </w:rPr>
-          </w:pPr>
-          <w:hyperlink w:anchor="_Toc422164264" w:history="1">
-            <w:r>
-              <w:rPr>
-                <w:rStyle w:val="Hipercze"/>
-                <w:rFonts w:ascii="Times New Roman" w:hAnsi="Times New Roman" w:cs="Times New Roman"/>
-                <w:noProof/>
-              </w:rPr>
-              <w:t>8. Bibliografia</w:t>
-            </w:r>
-            <w:r>
-              <w:rPr>
-                <w:noProof/>
-                <w:webHidden/>
-              </w:rPr>
-              <w:tab/>
-            </w:r>
-            <w:r>
-              <w:rPr>
-                <w:noProof/>
-                <w:webHidden/>
-              </w:rPr>
-              <w:fldChar w:fldCharType="begin"/>
-            </w:r>
-            <w:r>
-              <w:rPr>
-                <w:noProof/>
-                <w:webHidden/>
-              </w:rPr>
-              <w:instrText xml:space="preserve"> PAGEREF _Toc422164264 \h </w:instrText>
-            </w:r>
-            <w:r>
-              <w:rPr>
-                <w:noProof/>
-                <w:webHidden/>
-              </w:rPr>
-            </w:r>
-            <w:r>
-              <w:rPr>
-                <w:noProof/>
-                <w:webHidden/>
-              </w:rPr>
-              <w:fldChar w:fldCharType="separate"/>
-            </w:r>
-            <w:r>
-              <w:rPr>
-                <w:noProof/>
-                <w:webHidden/>
-              </w:rPr>
-              <w:t>18</w:t>
+              <w:t>22</w:t>
             </w:r>
             <w:r>
               <w:rPr>
@@ -2480,7 +2482,7 @@
           <w:shd w:val="clear" w:color="auto" w:fill="FFFFFF"/>
         </w:rPr>
       </w:pPr>
-      <w:bookmarkStart w:id="2" w:name="_Toc422164243"/>
+      <w:bookmarkStart w:id="3" w:name="_Toc425705364"/>
       <w:r>
         <w:rPr>
           <w:rStyle w:val="Nagwek1Znak"/>
@@ -2494,7 +2496,7 @@
       </w:r>
       <w:bookmarkEnd w:id="0"/>
       <w:bookmarkEnd w:id="1"/>
-      <w:bookmarkEnd w:id="2"/>
+      <w:bookmarkEnd w:id="3"/>
       <w:r>
         <w:rPr>
           <w:rFonts w:ascii="Times New Roman" w:hAnsi="Times New Roman" w:cs="Times New Roman"/>
@@ -2986,7 +2988,7 @@
           <w:szCs w:val="32"/>
         </w:rPr>
       </w:pPr>
-      <w:bookmarkStart w:id="3" w:name="_Toc422164244"/>
+      <w:bookmarkStart w:id="4" w:name="_Toc425705365"/>
       <w:r>
         <w:rPr>
           <w:rFonts w:ascii="Times New Roman" w:eastAsiaTheme="minorEastAsia" w:hAnsi="Times New Roman" w:cs="Times New Roman"/>
@@ -3006,7 +3008,7 @@
         </w:rPr>
         <w:t>.</w:t>
       </w:r>
-      <w:bookmarkEnd w:id="3"/>
+      <w:bookmarkEnd w:id="4"/>
     </w:p>
     <w:p>
       <w:pPr>
@@ -3027,7 +3029,7 @@
           <w:szCs w:val="24"/>
         </w:rPr>
       </w:pPr>
-      <w:bookmarkStart w:id="4" w:name="_Toc422164245"/>
+      <w:bookmarkStart w:id="5" w:name="_Toc425705366"/>
       <w:r>
         <w:rPr>
           <w:rStyle w:val="Nagwek2Znak"/>
@@ -3050,7 +3052,7 @@
         </w:rPr>
         <w:t>.</w:t>
       </w:r>
-      <w:bookmarkEnd w:id="4"/>
+      <w:bookmarkEnd w:id="5"/>
     </w:p>
     <w:p>
       <w:pPr>
@@ -3888,7 +3890,7 @@
           </mc:Choice>
           <mc:Fallback>
             <w:pict>
-              <v:group w14:anchorId="73BE35E1" id="Grupa 11" o:spid="_x0000_s1026" style="width:394pt;height:194.15pt;mso-position-horizontal-relative:char;mso-position-vertical-relative:line" coordorigin="2276" coordsize="50016,24676" o:gfxdata="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">
+              <v:group w14:anchorId="51EAA27A" id="Grupa 11" o:spid="_x0000_s1026" style="width:394pt;height:194.15pt;mso-position-horizontal-relative:char;mso-position-vertical-relative:line" coordorigin="2276" coordsize="50016,24676" o:gfxdata="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">
                 <o:lock v:ext="edit" aspectratio="t"/>
                 <v:shapetype id="_x0000_t75" coordsize="21600,21600" o:spt="75" o:preferrelative="t" path="m@4@5l@4@11@9@11@9@5xe" filled="f" stroked="f">
                   <v:stroke joinstyle="miter"/>
@@ -4439,7 +4441,7 @@
           <w:szCs w:val="28"/>
         </w:rPr>
       </w:pPr>
-      <w:bookmarkStart w:id="5" w:name="_Toc422164246"/>
+      <w:bookmarkStart w:id="6" w:name="_Toc425705367"/>
       <w:r>
         <w:rPr>
           <w:rStyle w:val="Nagwek2Znak"/>
@@ -4452,7 +4454,7 @@
         <w:lastRenderedPageBreak/>
         <w:t>Historia DICOM</w:t>
       </w:r>
-      <w:bookmarkEnd w:id="5"/>
+      <w:bookmarkEnd w:id="6"/>
     </w:p>
     <w:p>
       <w:pPr>
@@ -6083,22 +6085,14 @@
         <w:spacing w:after="360"/>
         <w:ind w:left="998" w:hanging="431"/>
         <w:rPr>
-          <w:rFonts w:eastAsiaTheme="minorEastAsia"/>
-          <w:sz w:val="24"/>
-        </w:rPr>
-      </w:pPr>
-      <w:bookmarkStart w:id="6" w:name="_Toc422164247"/>
-      <w:r>
-        <w:rPr>
           <w:rStyle w:val="Nagwek2Znak"/>
           <w:rFonts w:ascii="Times New Roman" w:hAnsi="Times New Roman" w:cs="Times New Roman"/>
           <w:color w:val="auto"/>
           <w:sz w:val="28"/>
           <w:szCs w:val="28"/>
         </w:rPr>
-        <w:lastRenderedPageBreak/>
-        <w:t>Struktura pliku</w:t>
-      </w:r>
+      </w:pPr>
+      <w:bookmarkStart w:id="7" w:name="_Toc425705368"/>
       <w:r>
         <w:rPr>
           <w:rStyle w:val="Nagwek2Znak"/>
@@ -6107,10 +6101,1003 @@
           <w:sz w:val="28"/>
           <w:szCs w:val="28"/>
         </w:rPr>
-        <w:t xml:space="preserve"> DICOM.</w:t>
-      </w:r>
-      <w:bookmarkEnd w:id="6"/>
-    </w:p>
+        <w:lastRenderedPageBreak/>
+        <w:t>Dokumentacja standardu</w:t>
+      </w:r>
+      <w:r>
+        <w:rPr>
+          <w:rStyle w:val="Nagwek2Znak"/>
+          <w:rFonts w:ascii="Times New Roman" w:hAnsi="Times New Roman" w:cs="Times New Roman"/>
+          <w:color w:val="auto"/>
+          <w:sz w:val="28"/>
+          <w:szCs w:val="28"/>
+        </w:rPr>
+        <w:t xml:space="preserve"> oraz model danych.</w:t>
+      </w:r>
+      <w:bookmarkEnd w:id="7"/>
+    </w:p>
+    <w:p>
+      <w:pPr>
+        <w:spacing w:line="360" w:lineRule="auto"/>
+        <w:jc w:val="both"/>
+        <w:rPr>
+          <w:rFonts w:ascii="Times New Roman" w:hAnsi="Times New Roman" w:cs="Times New Roman"/>
+          <w:sz w:val="24"/>
+          <w:szCs w:val="24"/>
+        </w:rPr>
+      </w:pPr>
+      <w:r>
+        <w:rPr>
+          <w:rFonts w:ascii="Times New Roman" w:hAnsi="Times New Roman" w:cs="Times New Roman"/>
+          <w:sz w:val="24"/>
+          <w:szCs w:val="24"/>
+        </w:rPr>
+        <w:t xml:space="preserve">Standard DICOM zorganizowany jest w postaci wielostronicowego dokumentu podzielonego na poszczególne rozdziały. Najaktualniejszą wersję standardu można pozyskać z strony internetowej samego standardu DICOM to jest: </w:t>
+      </w:r>
+      <w:hyperlink r:id="rId20" w:history="1">
+        <w:r>
+          <w:rPr>
+            <w:rStyle w:val="Hipercze"/>
+            <w:rFonts w:ascii="Times New Roman" w:hAnsi="Times New Roman" w:cs="Times New Roman"/>
+            <w:sz w:val="24"/>
+            <w:szCs w:val="24"/>
+          </w:rPr>
+          <w:t>http://dicom.nema.org/</w:t>
+        </w:r>
+      </w:hyperlink>
+      <w:r>
+        <w:rPr>
+          <w:rFonts w:ascii="Times New Roman" w:hAnsi="Times New Roman" w:cs="Times New Roman"/>
+          <w:sz w:val="24"/>
+          <w:szCs w:val="24"/>
+        </w:rPr>
+        <w:t xml:space="preserve">. </w:t>
+      </w:r>
+      <w:r>
+        <w:rPr>
+          <w:rFonts w:ascii="Times New Roman" w:hAnsi="Times New Roman" w:cs="Times New Roman"/>
+          <w:sz w:val="24"/>
+          <w:szCs w:val="24"/>
+        </w:rPr>
+        <w:t>Cały standard DICOM składa się z</w:t>
+      </w:r>
+      <w:r>
+        <w:rPr>
+          <w:rFonts w:ascii="Times New Roman" w:hAnsi="Times New Roman" w:cs="Times New Roman"/>
+          <w:sz w:val="24"/>
+          <w:szCs w:val="24"/>
+        </w:rPr>
+        <w:t xml:space="preserve"> części przedstawionych na rys 2.4.</w:t>
+      </w:r>
+    </w:p>
+    <w:p>
+      <w:pPr>
+        <w:spacing w:line="360" w:lineRule="auto"/>
+        <w:jc w:val="center"/>
+        <w:rPr>
+          <w:rFonts w:ascii="Times New Roman" w:hAnsi="Times New Roman" w:cs="Times New Roman"/>
+          <w:sz w:val="24"/>
+          <w:szCs w:val="24"/>
+        </w:rPr>
+      </w:pPr>
+      <w:r>
+        <w:rPr>
+          <w:rFonts w:ascii="Times New Roman" w:hAnsi="Times New Roman" w:cs="Times New Roman"/>
+          <w:noProof/>
+          <w:sz w:val="24"/>
+          <w:szCs w:val="24"/>
+          <w:lang w:eastAsia="pl-PL"/>
+        </w:rPr>
+        <w:drawing>
+          <wp:inline distT="0" distB="0" distL="0" distR="0">
+            <wp:extent cx="5781675" cy="3429000"/>
+            <wp:effectExtent l="0" t="0" r="9525" b="0"/>
+            <wp:docPr id="2" name="Obraz 2"/>
+            <wp:cNvGraphicFramePr>
+              <a:graphicFrameLocks xmlns:a="http://schemas.openxmlformats.org/drawingml/2006/main" noChangeAspect="1"/>
+            </wp:cNvGraphicFramePr>
+            <a:graphic xmlns:a="http://schemas.openxmlformats.org/drawingml/2006/main">
+              <a:graphicData uri="http://schemas.openxmlformats.org/drawingml/2006/picture">
+                <pic:pic xmlns:pic="http://schemas.openxmlformats.org/drawingml/2006/picture">
+                  <pic:nvPicPr>
+                    <pic:cNvPr id="0" name="Picture 1"/>
+                    <pic:cNvPicPr>
+                      <a:picLocks noChangeAspect="1" noChangeArrowheads="1"/>
+                    </pic:cNvPicPr>
+                  </pic:nvPicPr>
+                  <pic:blipFill>
+                    <a:blip r:embed="rId21">
+                      <a:extLst>
+                        <a:ext uri="{28A0092B-C50C-407E-A947-70E740481C1C}">
+                          <a14:useLocalDpi xmlns:a14="http://schemas.microsoft.com/office/drawing/2010/main" val="0"/>
+                        </a:ext>
+                      </a:extLst>
+                    </a:blip>
+                    <a:srcRect/>
+                    <a:stretch>
+                      <a:fillRect/>
+                    </a:stretch>
+                  </pic:blipFill>
+                  <pic:spPr bwMode="auto">
+                    <a:xfrm>
+                      <a:off x="0" y="0"/>
+                      <a:ext cx="5781675" cy="3429000"/>
+                    </a:xfrm>
+                    <a:prstGeom prst="rect">
+                      <a:avLst/>
+                    </a:prstGeom>
+                    <a:noFill/>
+                    <a:ln>
+                      <a:noFill/>
+                    </a:ln>
+                  </pic:spPr>
+                </pic:pic>
+              </a:graphicData>
+            </a:graphic>
+          </wp:inline>
+        </w:drawing>
+      </w:r>
+      <w:r>
+        <w:rPr>
+          <w:rFonts w:ascii="Times New Roman" w:hAnsi="Times New Roman" w:cs="Times New Roman"/>
+          <w:sz w:val="20"/>
+          <w:szCs w:val="20"/>
+        </w:rPr>
+        <w:t>Rys.2.4. Części składowe (rozdziału) standardu DICOM.</w:t>
+      </w:r>
+    </w:p>
+    <w:p>
+      <w:pPr>
+        <w:spacing w:line="360" w:lineRule="auto"/>
+        <w:rPr>
+          <w:rFonts w:ascii="Times New Roman" w:hAnsi="Times New Roman" w:cs="Times New Roman"/>
+          <w:sz w:val="24"/>
+          <w:szCs w:val="24"/>
+        </w:rPr>
+      </w:pPr>
+      <w:r>
+        <w:rPr>
+          <w:rFonts w:ascii="Times New Roman" w:hAnsi="Times New Roman" w:cs="Times New Roman"/>
+          <w:sz w:val="24"/>
+          <w:szCs w:val="24"/>
+        </w:rPr>
+        <w:t xml:space="preserve">Najbardziej istotne z punktu widzenia tematu pracy magisterskiej będą </w:t>
+      </w:r>
+      <w:r>
+        <w:rPr>
+          <w:rFonts w:ascii="Times New Roman" w:hAnsi="Times New Roman" w:cs="Times New Roman"/>
+          <w:sz w:val="24"/>
+          <w:szCs w:val="24"/>
+        </w:rPr>
+        <w:t>rozdziały</w:t>
+      </w:r>
+      <w:r>
+        <w:rPr>
+          <w:rFonts w:ascii="Times New Roman" w:hAnsi="Times New Roman" w:cs="Times New Roman"/>
+          <w:sz w:val="24"/>
+          <w:szCs w:val="24"/>
+        </w:rPr>
+        <w:t xml:space="preserve"> 3 do </w:t>
+      </w:r>
+      <w:r>
+        <w:rPr>
+          <w:rFonts w:ascii="Times New Roman" w:hAnsi="Times New Roman" w:cs="Times New Roman"/>
+          <w:sz w:val="24"/>
+          <w:szCs w:val="24"/>
+        </w:rPr>
+        <w:t>8 oraz 14. Każdy z nich zostanie przedstawiony w skrócie.</w:t>
+      </w:r>
+    </w:p>
+    <w:p>
+      <w:pPr>
+        <w:spacing w:line="360" w:lineRule="auto"/>
+        <w:jc w:val="both"/>
+        <w:rPr>
+          <w:rFonts w:ascii="Times New Roman" w:hAnsi="Times New Roman" w:cs="Times New Roman"/>
+          <w:sz w:val="24"/>
+          <w:szCs w:val="24"/>
+        </w:rPr>
+      </w:pPr>
+      <w:r>
+        <w:rPr>
+          <w:rFonts w:ascii="Times New Roman" w:hAnsi="Times New Roman" w:cs="Times New Roman"/>
+          <w:sz w:val="24"/>
+          <w:szCs w:val="24"/>
+        </w:rPr>
+        <w:t xml:space="preserve">Rozdział trzeci standardu opisuje sposób definicji danych a więc określa między innymi ilość </w:t>
+      </w:r>
+      <w:r>
+        <w:rPr>
+          <w:rFonts w:ascii="Times New Roman" w:hAnsi="Times New Roman" w:cs="Times New Roman"/>
+          <w:sz w:val="24"/>
+          <w:szCs w:val="24"/>
+        </w:rPr>
+        <w:t xml:space="preserve">klas obiektów danych w skrócie </w:t>
+      </w:r>
+      <w:r>
+        <w:rPr>
+          <w:rFonts w:ascii="Times New Roman" w:hAnsi="Times New Roman" w:cs="Times New Roman"/>
+          <w:sz w:val="24"/>
+          <w:szCs w:val="24"/>
+        </w:rPr>
+        <w:t xml:space="preserve">IOC (Information Object </w:t>
+      </w:r>
+      <w:proofErr w:type="spellStart"/>
+      <w:r>
+        <w:rPr>
+          <w:rFonts w:ascii="Times New Roman" w:hAnsi="Times New Roman" w:cs="Times New Roman"/>
+          <w:sz w:val="24"/>
+          <w:szCs w:val="24"/>
+        </w:rPr>
+        <w:t>Classes</w:t>
+      </w:r>
+      <w:proofErr w:type="spellEnd"/>
+      <w:r>
+        <w:rPr>
+          <w:rFonts w:ascii="Times New Roman" w:hAnsi="Times New Roman" w:cs="Times New Roman"/>
+          <w:sz w:val="24"/>
+          <w:szCs w:val="24"/>
+        </w:rPr>
+        <w:t xml:space="preserve">), które to zapewniają abstrakcyjne odzwierciedlenie rzeczywistych jednostek </w:t>
+      </w:r>
+      <w:r>
+        <w:rPr>
+          <w:rFonts w:ascii="Times New Roman" w:hAnsi="Times New Roman" w:cs="Times New Roman"/>
+          <w:sz w:val="24"/>
+          <w:szCs w:val="24"/>
+        </w:rPr>
+        <w:t xml:space="preserve">związanych z obrazowaniem medycznym takich jak dawka promieniowania, próbkowanie itp. Każda definicja IOC składa się z opisu tego co dana klasa ma definiować oraz atrybutów definiujących daną wielkość. IOC nie zawierają wartości dla atrybutów z których się składa. Wyróżnia się dwa typy IOC, zwyczajne oraz złożone. </w:t>
+      </w:r>
+    </w:p>
+    <w:p>
+      <w:pPr>
+        <w:spacing w:line="360" w:lineRule="auto"/>
+        <w:jc w:val="both"/>
+        <w:rPr>
+          <w:rFonts w:ascii="Times New Roman" w:hAnsi="Times New Roman" w:cs="Times New Roman"/>
+          <w:sz w:val="24"/>
+          <w:szCs w:val="24"/>
+        </w:rPr>
+      </w:pPr>
+      <w:r>
+        <w:rPr>
+          <w:rFonts w:ascii="Times New Roman" w:hAnsi="Times New Roman" w:cs="Times New Roman"/>
+          <w:sz w:val="24"/>
+          <w:szCs w:val="24"/>
+        </w:rPr>
+        <w:t>Zwyczajne</w:t>
+      </w:r>
+      <w:r>
+        <w:rPr>
+          <w:rFonts w:ascii="Times New Roman" w:hAnsi="Times New Roman" w:cs="Times New Roman"/>
+          <w:sz w:val="24"/>
+          <w:szCs w:val="24"/>
+        </w:rPr>
+        <w:t xml:space="preserve"> IOC zawierają tylko takie atrybuty które </w:t>
+      </w:r>
+      <w:r>
+        <w:rPr>
+          <w:rFonts w:ascii="Times New Roman" w:hAnsi="Times New Roman" w:cs="Times New Roman"/>
+          <w:sz w:val="24"/>
+          <w:szCs w:val="24"/>
+        </w:rPr>
+        <w:t>są nieodłącznym elementem opisywanego przeze nie obiektu rzeczywistego. Dla przykładu</w:t>
+      </w:r>
+      <w:r>
+        <w:rPr>
+          <w:rFonts w:ascii="Times New Roman" w:hAnsi="Times New Roman" w:cs="Times New Roman"/>
+          <w:sz w:val="24"/>
+          <w:szCs w:val="24"/>
+        </w:rPr>
+        <w:t xml:space="preserve"> </w:t>
+      </w:r>
+      <w:proofErr w:type="spellStart"/>
+      <w:r>
+        <w:rPr>
+          <w:rFonts w:ascii="Times New Roman" w:hAnsi="Times New Roman" w:cs="Times New Roman"/>
+          <w:sz w:val="24"/>
+          <w:szCs w:val="24"/>
+        </w:rPr>
+        <w:t>Study</w:t>
+      </w:r>
+      <w:proofErr w:type="spellEnd"/>
+      <w:r>
+        <w:rPr>
+          <w:rFonts w:ascii="Times New Roman" w:hAnsi="Times New Roman" w:cs="Times New Roman"/>
+          <w:sz w:val="24"/>
+          <w:szCs w:val="24"/>
+        </w:rPr>
+        <w:t xml:space="preserve"> </w:t>
+      </w:r>
+      <w:r>
+        <w:rPr>
+          <w:rFonts w:ascii="Times New Roman" w:hAnsi="Times New Roman" w:cs="Times New Roman"/>
+          <w:sz w:val="24"/>
+          <w:szCs w:val="24"/>
+        </w:rPr>
+        <w:t>IOC opisujący badanie</w:t>
+      </w:r>
+      <w:r>
+        <w:rPr>
+          <w:rFonts w:ascii="Times New Roman" w:hAnsi="Times New Roman" w:cs="Times New Roman"/>
+          <w:sz w:val="24"/>
+          <w:szCs w:val="24"/>
+        </w:rPr>
+        <w:t xml:space="preserve">, który w standardzie zdefiniowany jest jako zwyczajny, zawiera atrybuty </w:t>
+      </w:r>
+      <w:r>
+        <w:rPr>
+          <w:rFonts w:ascii="Times New Roman" w:hAnsi="Times New Roman" w:cs="Times New Roman"/>
+          <w:sz w:val="24"/>
+          <w:szCs w:val="24"/>
+        </w:rPr>
+        <w:t>takie jak data badania (</w:t>
+      </w:r>
+      <w:proofErr w:type="spellStart"/>
+      <w:r>
+        <w:rPr>
+          <w:rFonts w:ascii="Times New Roman" w:hAnsi="Times New Roman" w:cs="Times New Roman"/>
+          <w:sz w:val="24"/>
+          <w:szCs w:val="24"/>
+        </w:rPr>
+        <w:t>Study</w:t>
+      </w:r>
+      <w:proofErr w:type="spellEnd"/>
+      <w:r>
+        <w:rPr>
+          <w:rFonts w:ascii="Times New Roman" w:hAnsi="Times New Roman" w:cs="Times New Roman"/>
+          <w:sz w:val="24"/>
+          <w:szCs w:val="24"/>
+        </w:rPr>
+        <w:t xml:space="preserve"> </w:t>
+      </w:r>
+      <w:proofErr w:type="spellStart"/>
+      <w:r>
+        <w:rPr>
+          <w:rFonts w:ascii="Times New Roman" w:hAnsi="Times New Roman" w:cs="Times New Roman"/>
+          <w:sz w:val="24"/>
+          <w:szCs w:val="24"/>
+        </w:rPr>
+        <w:t>Date</w:t>
+      </w:r>
+      <w:proofErr w:type="spellEnd"/>
+      <w:r>
+        <w:rPr>
+          <w:rFonts w:ascii="Times New Roman" w:hAnsi="Times New Roman" w:cs="Times New Roman"/>
+          <w:sz w:val="24"/>
+          <w:szCs w:val="24"/>
+        </w:rPr>
+        <w:t>), czas badania (</w:t>
+      </w:r>
+      <w:proofErr w:type="spellStart"/>
+      <w:r>
+        <w:rPr>
+          <w:rFonts w:ascii="Times New Roman" w:hAnsi="Times New Roman" w:cs="Times New Roman"/>
+          <w:sz w:val="24"/>
+          <w:szCs w:val="24"/>
+        </w:rPr>
+        <w:t>Study</w:t>
+      </w:r>
+      <w:proofErr w:type="spellEnd"/>
+      <w:r>
+        <w:rPr>
+          <w:rFonts w:ascii="Times New Roman" w:hAnsi="Times New Roman" w:cs="Times New Roman"/>
+          <w:sz w:val="24"/>
+          <w:szCs w:val="24"/>
+        </w:rPr>
+        <w:t xml:space="preserve"> Time). Atrybuty te są nierozerwalnie związane z </w:t>
+      </w:r>
+      <w:r>
+        <w:rPr>
+          <w:rFonts w:ascii="Times New Roman" w:hAnsi="Times New Roman" w:cs="Times New Roman"/>
+          <w:sz w:val="24"/>
+          <w:szCs w:val="24"/>
+        </w:rPr>
+        <w:lastRenderedPageBreak/>
+        <w:t xml:space="preserve">każdym badaniem. Takie dane jak imię, nazwisko </w:t>
+      </w:r>
+      <w:r>
+        <w:rPr>
+          <w:rFonts w:ascii="Times New Roman" w:hAnsi="Times New Roman" w:cs="Times New Roman"/>
+          <w:sz w:val="24"/>
+          <w:szCs w:val="24"/>
+        </w:rPr>
+        <w:t xml:space="preserve">pacjenta nie są atrybutami </w:t>
+      </w:r>
+      <w:proofErr w:type="spellStart"/>
+      <w:r>
+        <w:rPr>
+          <w:rFonts w:ascii="Times New Roman" w:hAnsi="Times New Roman" w:cs="Times New Roman"/>
+          <w:sz w:val="24"/>
+          <w:szCs w:val="24"/>
+        </w:rPr>
+        <w:t>Study</w:t>
+      </w:r>
+      <w:proofErr w:type="spellEnd"/>
+      <w:r>
+        <w:rPr>
+          <w:rFonts w:ascii="Times New Roman" w:hAnsi="Times New Roman" w:cs="Times New Roman"/>
+          <w:sz w:val="24"/>
+          <w:szCs w:val="24"/>
+        </w:rPr>
+        <w:t xml:space="preserve"> IOC</w:t>
+      </w:r>
+      <w:r>
+        <w:rPr>
+          <w:rFonts w:ascii="Times New Roman" w:hAnsi="Times New Roman" w:cs="Times New Roman"/>
+          <w:sz w:val="24"/>
+          <w:szCs w:val="24"/>
+        </w:rPr>
+        <w:t xml:space="preserve"> jako, że są to atrybuty związane z pacjentem a nie bezpośrednio z badaniem. </w:t>
+      </w:r>
+    </w:p>
+    <w:p>
+      <w:pPr>
+        <w:spacing w:line="360" w:lineRule="auto"/>
+        <w:jc w:val="both"/>
+        <w:rPr>
+          <w:rFonts w:ascii="Times New Roman" w:hAnsi="Times New Roman" w:cs="Times New Roman"/>
+          <w:sz w:val="24"/>
+          <w:szCs w:val="24"/>
+        </w:rPr>
+      </w:pPr>
+      <w:r>
+        <w:rPr>
+          <w:rFonts w:ascii="Times New Roman" w:hAnsi="Times New Roman" w:cs="Times New Roman"/>
+          <w:sz w:val="24"/>
+          <w:szCs w:val="24"/>
+        </w:rPr>
+        <w:t xml:space="preserve">Złożone IOC mogą dodatkowo zawierać atrybuty pośrednio związane z samym obiektem rzeczywistym który opisują. Na przykład </w:t>
+      </w:r>
+      <w:r>
+        <w:rPr>
+          <w:rFonts w:ascii="Times New Roman" w:hAnsi="Times New Roman" w:cs="Times New Roman"/>
+          <w:sz w:val="24"/>
+          <w:szCs w:val="24"/>
+        </w:rPr>
+        <w:t xml:space="preserve">IOC </w:t>
+      </w:r>
+      <w:proofErr w:type="spellStart"/>
+      <w:r>
+        <w:rPr>
+          <w:rFonts w:ascii="Times New Roman" w:hAnsi="Times New Roman" w:cs="Times New Roman"/>
+          <w:sz w:val="24"/>
+          <w:szCs w:val="24"/>
+        </w:rPr>
+        <w:t>Computed</w:t>
+      </w:r>
+      <w:proofErr w:type="spellEnd"/>
+      <w:r>
+        <w:rPr>
+          <w:rFonts w:ascii="Times New Roman" w:hAnsi="Times New Roman" w:cs="Times New Roman"/>
+          <w:sz w:val="24"/>
+          <w:szCs w:val="24"/>
+        </w:rPr>
+        <w:t xml:space="preserve"> </w:t>
+      </w:r>
+      <w:proofErr w:type="spellStart"/>
+      <w:r>
+        <w:rPr>
+          <w:rFonts w:ascii="Times New Roman" w:hAnsi="Times New Roman" w:cs="Times New Roman"/>
+          <w:sz w:val="24"/>
+          <w:szCs w:val="24"/>
+        </w:rPr>
+        <w:t>Tomography</w:t>
+      </w:r>
+      <w:proofErr w:type="spellEnd"/>
+      <w:r>
+        <w:rPr>
+          <w:rFonts w:ascii="Times New Roman" w:hAnsi="Times New Roman" w:cs="Times New Roman"/>
+          <w:sz w:val="24"/>
+          <w:szCs w:val="24"/>
+        </w:rPr>
+        <w:t xml:space="preserve"> Image opisujący zdjęcie z tomografu komputerowego, który zdefiniowany jest jako złożony IOC, zawiera zarówno atrybutu bezpośrednio związane z rzeczywistym obiektem, takie jak data zdjęcia (Image </w:t>
+      </w:r>
+      <w:proofErr w:type="spellStart"/>
+      <w:r>
+        <w:rPr>
+          <w:rFonts w:ascii="Times New Roman" w:hAnsi="Times New Roman" w:cs="Times New Roman"/>
+          <w:sz w:val="24"/>
+          <w:szCs w:val="24"/>
+        </w:rPr>
+        <w:t>Date</w:t>
+      </w:r>
+      <w:proofErr w:type="spellEnd"/>
+      <w:r>
+        <w:rPr>
+          <w:rFonts w:ascii="Times New Roman" w:hAnsi="Times New Roman" w:cs="Times New Roman"/>
+          <w:sz w:val="24"/>
+          <w:szCs w:val="24"/>
+        </w:rPr>
+        <w:t>) jak i atrybutu związane w sposób pośredni z opisywanym obiektem rzeczywistym takie jak imię pacjenta (</w:t>
+      </w:r>
+      <w:proofErr w:type="spellStart"/>
+      <w:r>
+        <w:rPr>
+          <w:rFonts w:ascii="Times New Roman" w:hAnsi="Times New Roman" w:cs="Times New Roman"/>
+          <w:sz w:val="24"/>
+          <w:szCs w:val="24"/>
+        </w:rPr>
+        <w:t>Patient</w:t>
+      </w:r>
+      <w:proofErr w:type="spellEnd"/>
+      <w:r>
+        <w:rPr>
+          <w:rFonts w:ascii="Times New Roman" w:hAnsi="Times New Roman" w:cs="Times New Roman"/>
+          <w:sz w:val="24"/>
+          <w:szCs w:val="24"/>
+        </w:rPr>
+        <w:t xml:space="preserve"> </w:t>
+      </w:r>
+      <w:proofErr w:type="spellStart"/>
+      <w:r>
+        <w:rPr>
+          <w:rFonts w:ascii="Times New Roman" w:hAnsi="Times New Roman" w:cs="Times New Roman"/>
+          <w:sz w:val="24"/>
+          <w:szCs w:val="24"/>
+        </w:rPr>
+        <w:t>Name</w:t>
+      </w:r>
+      <w:proofErr w:type="spellEnd"/>
+      <w:r>
+        <w:rPr>
+          <w:rFonts w:ascii="Times New Roman" w:hAnsi="Times New Roman" w:cs="Times New Roman"/>
+          <w:sz w:val="24"/>
+          <w:szCs w:val="24"/>
+        </w:rPr>
+        <w:t xml:space="preserve">). </w:t>
+      </w:r>
+    </w:p>
+    <w:p>
+      <w:pPr>
+        <w:spacing w:line="360" w:lineRule="auto"/>
+        <w:jc w:val="both"/>
+        <w:rPr>
+          <w:rFonts w:ascii="Times New Roman" w:hAnsi="Times New Roman" w:cs="Times New Roman"/>
+          <w:sz w:val="24"/>
+          <w:szCs w:val="24"/>
+        </w:rPr>
+      </w:pPr>
+      <w:r>
+        <w:rPr>
+          <w:rFonts w:ascii="Times New Roman" w:hAnsi="Times New Roman" w:cs="Times New Roman"/>
+          <w:sz w:val="24"/>
+          <w:szCs w:val="24"/>
+        </w:rPr>
+        <w:t xml:space="preserve">Dane w świecie rzeczywistym są ze sobą powiązane, tworzą pewien </w:t>
+      </w:r>
+      <w:r>
+        <w:rPr>
+          <w:rFonts w:ascii="Times New Roman" w:hAnsi="Times New Roman" w:cs="Times New Roman"/>
+          <w:sz w:val="24"/>
+          <w:szCs w:val="24"/>
+        </w:rPr>
+        <w:t>schemat powiązań</w:t>
+      </w:r>
+      <w:r>
+        <w:rPr>
+          <w:rFonts w:ascii="Times New Roman" w:hAnsi="Times New Roman" w:cs="Times New Roman"/>
+          <w:sz w:val="24"/>
+          <w:szCs w:val="24"/>
+        </w:rPr>
+        <w:t xml:space="preserve"> rys.2.5. W przypadku danych medycznych pacjent może mieć na przykład badanie składające się z sesji na aparacie1 oraz aparacie2. Z aparatu1 może powstać pewna seria obrazów a z aparatu2 pojedynczy obraz. Pojedynczy obraz sam w sobie, nie osadzony w kontekście nie</w:t>
+      </w:r>
+      <w:r>
+        <w:rPr>
+          <w:rFonts w:ascii="Times New Roman" w:hAnsi="Times New Roman" w:cs="Times New Roman"/>
+          <w:sz w:val="24"/>
+          <w:szCs w:val="24"/>
+        </w:rPr>
+        <w:t>wiele może powiedzieć</w:t>
+      </w:r>
+      <w:r>
+        <w:rPr>
+          <w:rFonts w:ascii="Times New Roman" w:hAnsi="Times New Roman" w:cs="Times New Roman"/>
+          <w:sz w:val="24"/>
+          <w:szCs w:val="24"/>
+        </w:rPr>
+        <w:t xml:space="preserve">. Liczy się to jak dany obraz jest powiązany z danym aparatem czy pacjentem. Budując model informatyczny należy mieć na uwadze aby </w:t>
+      </w:r>
+      <w:r>
+        <w:rPr>
+          <w:rFonts w:ascii="Times New Roman" w:hAnsi="Times New Roman" w:cs="Times New Roman"/>
+          <w:sz w:val="24"/>
+          <w:szCs w:val="24"/>
+        </w:rPr>
+        <w:t>w sposób dokładny odwzorować te powiazania pomiędzy obiektami. Na rys.2.5. przedstawiono przykładowe rzeczywiste badanie oraz model informatyczny odpowiadający temu badaniu.</w:t>
+      </w:r>
+      <w:r>
+        <w:rPr>
+          <w:rFonts w:ascii="Times New Roman" w:hAnsi="Times New Roman" w:cs="Times New Roman"/>
+          <w:sz w:val="24"/>
+          <w:szCs w:val="24"/>
+        </w:rPr>
+        <w:t xml:space="preserve"> </w:t>
+      </w:r>
+    </w:p>
+    <w:p>
+      <w:pPr>
+        <w:spacing w:line="360" w:lineRule="auto"/>
+        <w:jc w:val="both"/>
+        <w:rPr>
+          <w:rFonts w:ascii="Times New Roman" w:hAnsi="Times New Roman" w:cs="Times New Roman"/>
+          <w:sz w:val="24"/>
+          <w:szCs w:val="24"/>
+        </w:rPr>
+      </w:pPr>
+      <w:r>
+        <w:rPr>
+          <w:rFonts w:ascii="Times New Roman" w:hAnsi="Times New Roman" w:cs="Times New Roman"/>
+          <w:noProof/>
+          <w:sz w:val="24"/>
+          <w:szCs w:val="24"/>
+          <w:lang w:eastAsia="pl-PL"/>
+        </w:rPr>
+        <w:drawing>
+          <wp:inline distT="0" distB="0" distL="0" distR="0">
+            <wp:extent cx="5760085" cy="2752239"/>
+            <wp:effectExtent l="0" t="0" r="0" b="0"/>
+            <wp:docPr id="9" name="Obraz 9" descr="C:\Users\Rafal\Desktop\modelRzecz_modelInf.png"/>
+            <wp:cNvGraphicFramePr>
+              <a:graphicFrameLocks xmlns:a="http://schemas.openxmlformats.org/drawingml/2006/main" noChangeAspect="1"/>
+            </wp:cNvGraphicFramePr>
+            <a:graphic xmlns:a="http://schemas.openxmlformats.org/drawingml/2006/main">
+              <a:graphicData uri="http://schemas.openxmlformats.org/drawingml/2006/picture">
+                <pic:pic xmlns:pic="http://schemas.openxmlformats.org/drawingml/2006/picture">
+                  <pic:nvPicPr>
+                    <pic:cNvPr id="0" name="Picture 4" descr="C:\Users\Rafal\Desktop\modelRzecz_modelInf.png"/>
+                    <pic:cNvPicPr>
+                      <a:picLocks noChangeAspect="1" noChangeArrowheads="1"/>
+                    </pic:cNvPicPr>
+                  </pic:nvPicPr>
+                  <pic:blipFill>
+                    <a:blip r:embed="rId22">
+                      <a:extLst>
+                        <a:ext uri="{28A0092B-C50C-407E-A947-70E740481C1C}">
+                          <a14:useLocalDpi xmlns:a14="http://schemas.microsoft.com/office/drawing/2010/main" val="0"/>
+                        </a:ext>
+                      </a:extLst>
+                    </a:blip>
+                    <a:srcRect/>
+                    <a:stretch>
+                      <a:fillRect/>
+                    </a:stretch>
+                  </pic:blipFill>
+                  <pic:spPr bwMode="auto">
+                    <a:xfrm>
+                      <a:off x="0" y="0"/>
+                      <a:ext cx="5760085" cy="2752239"/>
+                    </a:xfrm>
+                    <a:prstGeom prst="rect">
+                      <a:avLst/>
+                    </a:prstGeom>
+                    <a:noFill/>
+                    <a:ln>
+                      <a:noFill/>
+                    </a:ln>
+                  </pic:spPr>
+                </pic:pic>
+              </a:graphicData>
+            </a:graphic>
+          </wp:inline>
+        </w:drawing>
+      </w:r>
+    </w:p>
+    <w:p>
+      <w:pPr>
+        <w:pStyle w:val="Akapitzlist"/>
+        <w:spacing w:line="360" w:lineRule="auto"/>
+        <w:ind w:left="0"/>
+        <w:jc w:val="both"/>
+        <w:rPr>
+          <w:rFonts w:ascii="Times New Roman" w:hAnsi="Times New Roman" w:cs="Times New Roman"/>
+          <w:sz w:val="24"/>
+          <w:szCs w:val="24"/>
+        </w:rPr>
+      </w:pPr>
+      <w:r>
+        <w:rPr>
+          <w:rFonts w:ascii="Times New Roman" w:hAnsi="Times New Roman" w:cs="Times New Roman"/>
+          <w:sz w:val="24"/>
+          <w:szCs w:val="24"/>
+        </w:rPr>
+        <w:t>Model danych medycznych wykorzystywany w standardzie DIOCM został przestawiony na rys.2.6</w:t>
+      </w:r>
+      <w:r>
+        <w:rPr>
+          <w:rFonts w:ascii="Times New Roman" w:hAnsi="Times New Roman" w:cs="Times New Roman"/>
+          <w:sz w:val="24"/>
+          <w:szCs w:val="24"/>
+        </w:rPr>
+        <w:t xml:space="preserve">. Model przedstawia sposób połączenia różnych informacji medycznych oraz zależności występujące pomiędzy nimi. </w:t>
+      </w:r>
+      <w:r>
+        <w:rPr>
+          <w:rFonts w:ascii="Times New Roman" w:hAnsi="Times New Roman" w:cs="Times New Roman"/>
+          <w:sz w:val="24"/>
+          <w:szCs w:val="24"/>
+        </w:rPr>
+        <w:t xml:space="preserve">Liczby obok strzałek reprezentują możliwą ilość połączeń pomiędzy poszczególnymi IOC. </w:t>
+      </w:r>
+    </w:p>
+    <w:p>
+      <w:pPr>
+        <w:spacing w:line="360" w:lineRule="auto"/>
+        <w:jc w:val="both"/>
+        <w:rPr>
+          <w:rFonts w:ascii="Times New Roman" w:hAnsi="Times New Roman" w:cs="Times New Roman"/>
+          <w:sz w:val="24"/>
+          <w:szCs w:val="24"/>
+        </w:rPr>
+      </w:pPr>
+    </w:p>
+    <w:p>
+      <w:pPr>
+        <w:spacing w:line="360" w:lineRule="auto"/>
+        <w:jc w:val="center"/>
+        <w:rPr>
+          <w:rFonts w:ascii="Times New Roman" w:hAnsi="Times New Roman" w:cs="Times New Roman"/>
+          <w:sz w:val="24"/>
+          <w:szCs w:val="24"/>
+        </w:rPr>
+      </w:pPr>
+      <w:r>
+        <w:rPr>
+          <w:rFonts w:ascii="Times New Roman" w:hAnsi="Times New Roman" w:cs="Times New Roman"/>
+          <w:noProof/>
+          <w:sz w:val="24"/>
+          <w:szCs w:val="24"/>
+          <w:lang w:eastAsia="pl-PL"/>
+        </w:rPr>
+        <w:lastRenderedPageBreak/>
+        <w:drawing>
+          <wp:inline distT="0" distB="0" distL="0" distR="0">
+            <wp:extent cx="5019675" cy="5468454"/>
+            <wp:effectExtent l="0" t="0" r="0" b="0"/>
+            <wp:docPr id="8" name="Obraz 8" descr="C:\Users\Rafal\Desktop\Bez tytułu.png"/>
+            <wp:cNvGraphicFramePr>
+              <a:graphicFrameLocks xmlns:a="http://schemas.openxmlformats.org/drawingml/2006/main" noChangeAspect="1"/>
+            </wp:cNvGraphicFramePr>
+            <a:graphic xmlns:a="http://schemas.openxmlformats.org/drawingml/2006/main">
+              <a:graphicData uri="http://schemas.openxmlformats.org/drawingml/2006/picture">
+                <pic:pic xmlns:pic="http://schemas.openxmlformats.org/drawingml/2006/picture">
+                  <pic:nvPicPr>
+                    <pic:cNvPr id="0" name="Picture 3" descr="C:\Users\Rafal\Desktop\Bez tytułu.png"/>
+                    <pic:cNvPicPr>
+                      <a:picLocks noChangeAspect="1" noChangeArrowheads="1"/>
+                    </pic:cNvPicPr>
+                  </pic:nvPicPr>
+                  <pic:blipFill>
+                    <a:blip r:embed="rId23">
+                      <a:extLst>
+                        <a:ext uri="{28A0092B-C50C-407E-A947-70E740481C1C}">
+                          <a14:useLocalDpi xmlns:a14="http://schemas.microsoft.com/office/drawing/2010/main" val="0"/>
+                        </a:ext>
+                      </a:extLst>
+                    </a:blip>
+                    <a:srcRect/>
+                    <a:stretch>
+                      <a:fillRect/>
+                    </a:stretch>
+                  </pic:blipFill>
+                  <pic:spPr bwMode="auto">
+                    <a:xfrm>
+                      <a:off x="0" y="0"/>
+                      <a:ext cx="5024020" cy="5473187"/>
+                    </a:xfrm>
+                    <a:prstGeom prst="rect">
+                      <a:avLst/>
+                    </a:prstGeom>
+                    <a:noFill/>
+                    <a:ln>
+                      <a:noFill/>
+                    </a:ln>
+                  </pic:spPr>
+                </pic:pic>
+              </a:graphicData>
+            </a:graphic>
+          </wp:inline>
+        </w:drawing>
+      </w:r>
+    </w:p>
+    <w:p>
+      <w:pPr>
+        <w:spacing w:line="360" w:lineRule="auto"/>
+        <w:jc w:val="center"/>
+        <w:rPr>
+          <w:rFonts w:ascii="Times New Roman" w:hAnsi="Times New Roman" w:cs="Times New Roman"/>
+          <w:sz w:val="20"/>
+          <w:szCs w:val="20"/>
+        </w:rPr>
+      </w:pPr>
+      <w:r>
+        <w:rPr>
+          <w:rFonts w:ascii="Times New Roman" w:hAnsi="Times New Roman" w:cs="Times New Roman"/>
+          <w:sz w:val="20"/>
+          <w:szCs w:val="20"/>
+        </w:rPr>
+        <w:t>Rys.2.5. Model rzeczywistych danym medycznych w standardzie DICOM.</w:t>
+      </w:r>
+    </w:p>
+    <w:p>
+      <w:pPr>
+        <w:pStyle w:val="Akapitzlist"/>
+        <w:spacing w:line="360" w:lineRule="auto"/>
+        <w:ind w:left="0"/>
+        <w:contextualSpacing w:val="0"/>
+        <w:jc w:val="both"/>
+        <w:rPr>
+          <w:rFonts w:ascii="Times New Roman" w:hAnsi="Times New Roman" w:cs="Times New Roman"/>
+          <w:sz w:val="24"/>
+          <w:szCs w:val="24"/>
+        </w:rPr>
+      </w:pPr>
+      <w:r>
+        <w:rPr>
+          <w:rFonts w:ascii="Times New Roman" w:hAnsi="Times New Roman" w:cs="Times New Roman"/>
+          <w:sz w:val="24"/>
+          <w:szCs w:val="24"/>
+        </w:rPr>
+        <w:t>Do najważniejszych informacji zawartych w takim modelu zaliczyć można:</w:t>
+      </w:r>
+    </w:p>
+    <w:p>
+      <w:pPr>
+        <w:pStyle w:val="Akapitzlist"/>
+        <w:numPr>
+          <w:ilvl w:val="0"/>
+          <w:numId w:val="28"/>
+        </w:numPr>
+        <w:spacing w:after="60" w:line="360" w:lineRule="auto"/>
+        <w:ind w:left="714" w:hanging="357"/>
+        <w:contextualSpacing w:val="0"/>
+        <w:jc w:val="both"/>
+        <w:rPr>
+          <w:rFonts w:ascii="Times New Roman" w:hAnsi="Times New Roman" w:cs="Times New Roman"/>
+          <w:sz w:val="24"/>
+          <w:szCs w:val="24"/>
+        </w:rPr>
+      </w:pPr>
+      <w:r>
+        <w:rPr>
+          <w:rFonts w:ascii="Times New Roman" w:hAnsi="Times New Roman" w:cs="Times New Roman"/>
+          <w:sz w:val="24"/>
+          <w:szCs w:val="24"/>
+        </w:rPr>
+        <w:t>Dane pacjenta: imię i nazwisko, data urodzenia, data przyjęcia</w:t>
+      </w:r>
+      <w:r>
+        <w:rPr>
+          <w:rFonts w:ascii="Times New Roman" w:hAnsi="Times New Roman" w:cs="Times New Roman"/>
+          <w:sz w:val="24"/>
+          <w:szCs w:val="24"/>
+        </w:rPr>
+        <w:t>;</w:t>
+      </w:r>
+    </w:p>
+    <w:p>
+      <w:pPr>
+        <w:pStyle w:val="Akapitzlist"/>
+        <w:numPr>
+          <w:ilvl w:val="0"/>
+          <w:numId w:val="28"/>
+        </w:numPr>
+        <w:spacing w:after="60" w:line="360" w:lineRule="auto"/>
+        <w:ind w:left="714" w:hanging="357"/>
+        <w:contextualSpacing w:val="0"/>
+        <w:jc w:val="both"/>
+        <w:rPr>
+          <w:rFonts w:ascii="Times New Roman" w:hAnsi="Times New Roman" w:cs="Times New Roman"/>
+          <w:sz w:val="24"/>
+          <w:szCs w:val="24"/>
+        </w:rPr>
+      </w:pPr>
+      <w:r>
+        <w:rPr>
+          <w:rFonts w:ascii="Times New Roman" w:hAnsi="Times New Roman" w:cs="Times New Roman"/>
+          <w:sz w:val="24"/>
+          <w:szCs w:val="24"/>
+        </w:rPr>
+        <w:t>Badania: elementy składowe badań, procedury, wyniki badań (raport)</w:t>
+      </w:r>
+      <w:r>
+        <w:rPr>
+          <w:rFonts w:ascii="Times New Roman" w:hAnsi="Times New Roman" w:cs="Times New Roman"/>
+          <w:sz w:val="24"/>
+          <w:szCs w:val="24"/>
+        </w:rPr>
+        <w:t>;</w:t>
+      </w:r>
+    </w:p>
+    <w:p>
+      <w:pPr>
+        <w:pStyle w:val="Akapitzlist"/>
+        <w:numPr>
+          <w:ilvl w:val="0"/>
+          <w:numId w:val="28"/>
+        </w:numPr>
+        <w:spacing w:after="60" w:line="360" w:lineRule="auto"/>
+        <w:ind w:left="714" w:hanging="357"/>
+        <w:contextualSpacing w:val="0"/>
+        <w:jc w:val="both"/>
+        <w:rPr>
+          <w:rFonts w:ascii="Times New Roman" w:hAnsi="Times New Roman" w:cs="Times New Roman"/>
+          <w:sz w:val="24"/>
+          <w:szCs w:val="24"/>
+        </w:rPr>
+      </w:pPr>
+      <w:r>
+        <w:rPr>
+          <w:rFonts w:ascii="Times New Roman" w:hAnsi="Times New Roman" w:cs="Times New Roman"/>
+          <w:sz w:val="24"/>
+          <w:szCs w:val="24"/>
+        </w:rPr>
+        <w:t>Serie danych: obrazy, dane surowe, tablice kolorów.</w:t>
+      </w:r>
+      <w:r>
+        <w:rPr>
+          <w:rFonts w:ascii="Times New Roman" w:hAnsi="Times New Roman" w:cs="Times New Roman"/>
+          <w:sz w:val="24"/>
+          <w:szCs w:val="24"/>
+        </w:rPr>
+        <w:t xml:space="preserve"> </w:t>
+      </w:r>
+      <w:r>
+        <w:rPr>
+          <w:rFonts w:ascii="Times New Roman" w:hAnsi="Times New Roman" w:cs="Times New Roman"/>
+          <w:sz w:val="24"/>
+          <w:szCs w:val="24"/>
+        </w:rPr>
+        <w:t>Przykładem serii danych jest zestaw danych (slajdów) przedstawiających przekroje przez ciało pacjenta, otrzymane podczas rekonstrukcji danych CT dla konkretnych parametrów rekonstrukcji (np. rozdzielczość, odległość między przekrojami, filtr rekonstrukcji, czy parametry okna).</w:t>
+      </w:r>
+      <w:r>
+        <w:rPr>
+          <w:rFonts w:ascii="Times New Roman" w:hAnsi="Times New Roman" w:cs="Times New Roman"/>
+          <w:sz w:val="24"/>
+          <w:szCs w:val="24"/>
+        </w:rPr>
+        <w:t xml:space="preserve"> </w:t>
+      </w:r>
+    </w:p>
+    <w:p>
+      <w:pPr>
+        <w:rPr>
+          <w:rFonts w:ascii="Times New Roman" w:hAnsi="Times New Roman" w:cs="Times New Roman"/>
+          <w:sz w:val="24"/>
+          <w:szCs w:val="24"/>
+        </w:rPr>
+      </w:pPr>
+      <w:r>
+        <w:rPr>
+          <w:rFonts w:ascii="Times New Roman" w:hAnsi="Times New Roman" w:cs="Times New Roman"/>
+          <w:sz w:val="24"/>
+          <w:szCs w:val="24"/>
+        </w:rPr>
+        <w:br w:type="page"/>
+      </w:r>
+    </w:p>
+    <w:p>
+      <w:pPr>
+        <w:pStyle w:val="Akapitzlist"/>
+        <w:spacing w:line="360" w:lineRule="auto"/>
+        <w:ind w:left="3600"/>
+        <w:rPr>
+          <w:rFonts w:ascii="Times New Roman" w:hAnsi="Times New Roman" w:cs="Times New Roman"/>
+          <w:sz w:val="24"/>
+          <w:szCs w:val="24"/>
+        </w:rPr>
+      </w:pPr>
+      <w:r>
+        <w:rPr>
+          <w:rFonts w:ascii="Times New Roman" w:hAnsi="Times New Roman" w:cs="Times New Roman"/>
+          <w:sz w:val="24"/>
+          <w:szCs w:val="24"/>
+        </w:rPr>
+        <w:lastRenderedPageBreak/>
+        <w:br w:type="page"/>
+      </w:r>
+    </w:p>
+    <w:p/>
     <w:p>
       <w:pPr>
         <w:rPr>
@@ -6626,7 +7613,6 @@
         <w:t>). Przykładem serii danych jest zestaw danych (slajdów) przedstawiających przekroje przez ciało pacjenta, otrzymane podczas rekonstrukcji danych CT dla konkretnych parametrów rekonstrukcji (np. rozdzielczość, odległość między przekrojami, filtr rekonstrukcji, czy parametry okna).</w:t>
       </w:r>
     </w:p>
-    <w:bookmarkStart w:id="7" w:name="_GoBack"/>
     <w:p>
       <w:pPr>
         <w:pStyle w:val="Akapitzlist"/>
@@ -6637,65 +7623,18 @@
           <w:sz w:val="24"/>
         </w:rPr>
       </w:pPr>
-      <w:r>
-        <w:rPr>
-          <w:rFonts w:ascii="Times New Roman" w:eastAsiaTheme="minorEastAsia" w:hAnsi="Times New Roman" w:cs="Times New Roman"/>
-          <w:sz w:val="24"/>
-          <w:highlight w:val="yellow"/>
-        </w:rPr>
-        <w:fldChar w:fldCharType="begin"/>
-      </w:r>
-      <w:r>
-        <w:rPr>
-          <w:rFonts w:ascii="Times New Roman" w:eastAsiaTheme="minorEastAsia" w:hAnsi="Times New Roman" w:cs="Times New Roman"/>
-          <w:sz w:val="24"/>
-          <w:highlight w:val="yellow"/>
-        </w:rPr>
-        <w:instrText xml:space="preserve"> HYPERLINK "</w:instrText>
-      </w:r>
-      <w:r>
-        <w:rPr>
-          <w:rFonts w:ascii="Times New Roman" w:eastAsiaTheme="minorEastAsia" w:hAnsi="Times New Roman" w:cs="Times New Roman"/>
-          <w:sz w:val="24"/>
-          <w:highlight w:val="yellow"/>
-        </w:rPr>
-        <w:instrText>http://home.agh.edu.pl/~socha/pmwiki/pmwiki.php/DICOM/OpisStandardu</w:instrText>
-      </w:r>
-      <w:r>
-        <w:rPr>
-          <w:rFonts w:ascii="Times New Roman" w:eastAsiaTheme="minorEastAsia" w:hAnsi="Times New Roman" w:cs="Times New Roman"/>
-          <w:sz w:val="24"/>
-          <w:highlight w:val="yellow"/>
-        </w:rPr>
-        <w:instrText xml:space="preserve">" </w:instrText>
-      </w:r>
-      <w:r>
-        <w:rPr>
-          <w:rFonts w:ascii="Times New Roman" w:eastAsiaTheme="minorEastAsia" w:hAnsi="Times New Roman" w:cs="Times New Roman"/>
-          <w:sz w:val="24"/>
-          <w:highlight w:val="yellow"/>
-        </w:rPr>
-        <w:fldChar w:fldCharType="separate"/>
-      </w:r>
-      <w:r>
-        <w:rPr>
-          <w:rStyle w:val="Hipercze"/>
-          <w:rFonts w:ascii="Times New Roman" w:eastAsiaTheme="minorEastAsia" w:hAnsi="Times New Roman" w:cs="Times New Roman"/>
-          <w:sz w:val="24"/>
-          <w:highlight w:val="yellow"/>
-        </w:rPr>
-        <w:t>http://home.agh.edu.pl/~socha/pmwiki/pmwiki.php/DICOM/OpisStandardu</w:t>
-      </w:r>
-      <w:r>
-        <w:rPr>
-          <w:rFonts w:ascii="Times New Roman" w:eastAsiaTheme="minorEastAsia" w:hAnsi="Times New Roman" w:cs="Times New Roman"/>
-          <w:sz w:val="24"/>
-          <w:highlight w:val="yellow"/>
-        </w:rPr>
-        <w:fldChar w:fldCharType="end"/>
-      </w:r>
-    </w:p>
-    <w:bookmarkEnd w:id="7"/>
+      <w:hyperlink r:id="rId24" w:history="1">
+        <w:r>
+          <w:rPr>
+            <w:rStyle w:val="Hipercze"/>
+            <w:rFonts w:ascii="Times New Roman" w:eastAsiaTheme="minorEastAsia" w:hAnsi="Times New Roman" w:cs="Times New Roman"/>
+            <w:sz w:val="24"/>
+            <w:highlight w:val="yellow"/>
+          </w:rPr>
+          <w:t>http://home.agh.edu.pl/~socha/pmwiki/pmwiki.php/DICOM/OpisStandardu</w:t>
+        </w:r>
+      </w:hyperlink>
+    </w:p>
     <w:p>
       <w:pPr>
         <w:pStyle w:val="Akapitzlist"/>
@@ -6706,56 +7645,16 @@
           <w:sz w:val="24"/>
         </w:rPr>
       </w:pPr>
-      <w:r>
-        <w:rPr>
-          <w:rFonts w:ascii="Times New Roman" w:eastAsiaTheme="minorEastAsia" w:hAnsi="Times New Roman" w:cs="Times New Roman"/>
-          <w:sz w:val="24"/>
-        </w:rPr>
-        <w:fldChar w:fldCharType="begin"/>
-      </w:r>
-      <w:r>
-        <w:rPr>
-          <w:rFonts w:ascii="Times New Roman" w:eastAsiaTheme="minorEastAsia" w:hAnsi="Times New Roman" w:cs="Times New Roman"/>
-          <w:sz w:val="24"/>
-        </w:rPr>
-        <w:instrText xml:space="preserve"> HYPERLINK "</w:instrText>
-      </w:r>
-      <w:r>
-        <w:rPr>
-          <w:rFonts w:ascii="Times New Roman" w:eastAsiaTheme="minorEastAsia" w:hAnsi="Times New Roman" w:cs="Times New Roman"/>
-          <w:sz w:val="24"/>
-        </w:rPr>
-        <w:instrText>https://www.leadtools.com/sdk/medical/dicom-spec1.htm</w:instrText>
-      </w:r>
-      <w:r>
-        <w:rPr>
-          <w:rFonts w:ascii="Times New Roman" w:eastAsiaTheme="minorEastAsia" w:hAnsi="Times New Roman" w:cs="Times New Roman"/>
-          <w:sz w:val="24"/>
-        </w:rPr>
-        <w:instrText xml:space="preserve">" </w:instrText>
-      </w:r>
-      <w:r>
-        <w:rPr>
-          <w:rFonts w:ascii="Times New Roman" w:eastAsiaTheme="minorEastAsia" w:hAnsi="Times New Roman" w:cs="Times New Roman"/>
-          <w:sz w:val="24"/>
-        </w:rPr>
-        <w:fldChar w:fldCharType="separate"/>
-      </w:r>
-      <w:r>
-        <w:rPr>
-          <w:rStyle w:val="Hipercze"/>
-          <w:rFonts w:ascii="Times New Roman" w:eastAsiaTheme="minorEastAsia" w:hAnsi="Times New Roman" w:cs="Times New Roman"/>
-          <w:sz w:val="24"/>
-        </w:rPr>
-        <w:t>https://www.leadtools.com/sdk/medical/dicom-spec1.htm</w:t>
-      </w:r>
-      <w:r>
-        <w:rPr>
-          <w:rFonts w:ascii="Times New Roman" w:eastAsiaTheme="minorEastAsia" w:hAnsi="Times New Roman" w:cs="Times New Roman"/>
-          <w:sz w:val="24"/>
-        </w:rPr>
-        <w:fldChar w:fldCharType="end"/>
-      </w:r>
+      <w:hyperlink r:id="rId25" w:history="1">
+        <w:r>
+          <w:rPr>
+            <w:rStyle w:val="Hipercze"/>
+            <w:rFonts w:ascii="Times New Roman" w:eastAsiaTheme="minorEastAsia" w:hAnsi="Times New Roman" w:cs="Times New Roman"/>
+            <w:sz w:val="24"/>
+          </w:rPr>
+          <w:t>https://www.leadtools.com/sdk/medical/dicom-spec1.htm</w:t>
+        </w:r>
+      </w:hyperlink>
     </w:p>
     <w:p>
       <w:pPr>
@@ -6767,7 +7666,7 @@
           <w:sz w:val="24"/>
         </w:rPr>
       </w:pPr>
-      <w:hyperlink r:id="rId20" w:history="1">
+      <w:hyperlink r:id="rId26" w:history="1">
         <w:r>
           <w:rPr>
             <w:rStyle w:val="Hipercze"/>
@@ -6817,7 +7716,7 @@
           <w:sz w:val="24"/>
         </w:rPr>
       </w:pPr>
-      <w:hyperlink r:id="rId21" w:history="1">
+      <w:hyperlink r:id="rId27" w:history="1">
         <w:r>
           <w:rPr>
             <w:rStyle w:val="Hipercze"/>
@@ -6856,7 +7755,7 @@
           <w:sz w:val="24"/>
         </w:rPr>
       </w:pPr>
-      <w:hyperlink r:id="rId22" w:history="1">
+      <w:hyperlink r:id="rId28" w:history="1">
         <w:r>
           <w:rPr>
             <w:rStyle w:val="Hipercze"/>
@@ -6919,8 +7818,8 @@
           <w:sz w:val="24"/>
         </w:rPr>
         <w:sectPr>
-          <w:footerReference w:type="even" r:id="rId23"/>
-          <w:footerReference w:type="default" r:id="rId24"/>
+          <w:footerReference w:type="even" r:id="rId29"/>
+          <w:footerReference w:type="default" r:id="rId30"/>
           <w:pgSz w:w="11906" w:h="16838"/>
           <w:pgMar w:top="1134" w:right="1701" w:bottom="1134" w:left="1134" w:header="709" w:footer="709" w:gutter="0"/>
           <w:cols w:space="708"/>
@@ -6951,7 +7850,7 @@
           <w:szCs w:val="22"/>
         </w:rPr>
       </w:pPr>
-      <w:bookmarkStart w:id="8" w:name="_Toc422164248"/>
+      <w:bookmarkStart w:id="8" w:name="_Toc425705369"/>
       <w:r>
         <w:rPr>
           <w:rStyle w:val="Nagwek2Znak"/>
@@ -8598,7 +9497,7 @@
           <w:sz w:val="24"/>
         </w:rPr>
       </w:pPr>
-      <w:bookmarkStart w:id="9" w:name="_Toc422164249"/>
+      <w:bookmarkStart w:id="9" w:name="_Toc425705370"/>
       <w:r>
         <w:rPr>
           <w:rStyle w:val="Nagwek2Znak"/>
@@ -9429,7 +10328,7 @@
           <w:szCs w:val="22"/>
         </w:rPr>
       </w:pPr>
-      <w:bookmarkStart w:id="10" w:name="_Toc422164250"/>
+      <w:bookmarkStart w:id="10" w:name="_Toc425705371"/>
       <w:r>
         <w:rPr>
           <w:rFonts w:ascii="Times New Roman" w:eastAsiaTheme="minorEastAsia" w:hAnsi="Times New Roman" w:cs="Times New Roman"/>
@@ -9489,7 +10388,7 @@
           <w:sz w:val="24"/>
         </w:rPr>
       </w:pPr>
-      <w:bookmarkStart w:id="11" w:name="_Toc422164251"/>
+      <w:bookmarkStart w:id="11" w:name="_Toc425705372"/>
       <w:r>
         <w:rPr>
           <w:rStyle w:val="Nagwek2Znak"/>
@@ -9530,7 +10429,7 @@
           <w:szCs w:val="32"/>
         </w:rPr>
       </w:pPr>
-      <w:bookmarkStart w:id="12" w:name="_Toc422164252"/>
+      <w:bookmarkStart w:id="12" w:name="_Toc425705373"/>
       <w:r>
         <w:rPr>
           <w:rFonts w:ascii="Times New Roman" w:eastAsiaTheme="minorEastAsia" w:hAnsi="Times New Roman" w:cs="Times New Roman"/>
@@ -9606,7 +10505,7 @@
                           </pic:cNvPicPr>
                         </pic:nvPicPr>
                         <pic:blipFill>
-                          <a:blip r:embed="rId25" cstate="print">
+                          <a:blip r:embed="rId31" cstate="print">
                             <a:extLst>
                               <a:ext uri="{28A0092B-C50C-407E-A947-70E740481C1C}">
                                 <a14:useLocalDpi xmlns:a14="http://schemas.microsoft.com/office/drawing/2010/main" val="0"/>
@@ -9646,7 +10545,7 @@
                           </pic:cNvPicPr>
                         </pic:nvPicPr>
                         <pic:blipFill>
-                          <a:blip r:embed="rId26" cstate="print">
+                          <a:blip r:embed="rId32" cstate="print">
                             <a:extLst>
                               <a:ext uri="{28A0092B-C50C-407E-A947-70E740481C1C}">
                                 <a14:useLocalDpi xmlns:a14="http://schemas.microsoft.com/office/drawing/2010/main" val="0"/>
@@ -9686,7 +10585,7 @@
                           </pic:cNvPicPr>
                         </pic:nvPicPr>
                         <pic:blipFill>
-                          <a:blip r:embed="rId26" cstate="print">
+                          <a:blip r:embed="rId32" cstate="print">
                             <a:extLst>
                               <a:ext uri="{28A0092B-C50C-407E-A947-70E740481C1C}">
                                 <a14:useLocalDpi xmlns:a14="http://schemas.microsoft.com/office/drawing/2010/main" val="0"/>
@@ -9726,7 +10625,7 @@
                           </pic:cNvPicPr>
                         </pic:nvPicPr>
                         <pic:blipFill>
-                          <a:blip r:embed="rId26" cstate="print">
+                          <a:blip r:embed="rId32" cstate="print">
                             <a:extLst>
                               <a:ext uri="{28A0092B-C50C-407E-A947-70E740481C1C}">
                                 <a14:useLocalDpi xmlns:a14="http://schemas.microsoft.com/office/drawing/2010/main" val="0"/>
@@ -9766,7 +10665,7 @@
                           </pic:cNvPicPr>
                         </pic:nvPicPr>
                         <pic:blipFill>
-                          <a:blip r:embed="rId27" cstate="print">
+                          <a:blip r:embed="rId33" cstate="print">
                             <a:extLst>
                               <a:ext uri="{28A0092B-C50C-407E-A947-70E740481C1C}">
                                 <a14:useLocalDpi xmlns:a14="http://schemas.microsoft.com/office/drawing/2010/main" val="0"/>
@@ -9806,7 +10705,7 @@
                           </pic:cNvPicPr>
                         </pic:nvPicPr>
                         <pic:blipFill>
-                          <a:blip r:embed="rId28" cstate="print">
+                          <a:blip r:embed="rId34" cstate="print">
                             <a:extLst>
                               <a:ext uri="{28A0092B-C50C-407E-A947-70E740481C1C}">
                                 <a14:useLocalDpi xmlns:a14="http://schemas.microsoft.com/office/drawing/2010/main" val="0"/>
@@ -9852,29 +10751,29 @@
           </mc:Choice>
           <mc:Fallback>
             <w:pict>
-              <v:group w14:anchorId="31F2A1CD" id="Grupa 4" o:spid="_x0000_s1026" style="position:absolute;margin-left:-3.3pt;margin-top:13.8pt;width:448.8pt;height:162.75pt;z-index:251659776;mso-width-relative:margin;mso-height-relative:margin" coordsize="77000,27425" o:gfxdata="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">
+              <v:group w14:anchorId="35EF1F3D" id="Grupa 4" o:spid="_x0000_s1026" style="position:absolute;margin-left:-3.3pt;margin-top:13.8pt;width:448.8pt;height:162.75pt;z-index:251659776;mso-width-relative:margin;mso-height-relative:margin" coordsize="77000,27425" o:gfxdata="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">
                 <v:shape id="Picture 2" o:spid="_x0000_s1027" type="#_x0000_t75" alt="http://www.kozak.pl/galerie/s/serwer-hewlett-packardn_2170.jpg" style="position:absolute;left:26860;top:2286;width:19025;height:25139;visibility:visible;mso-wrap-style:square" o:gfxdata="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">
-                  <v:imagedata r:id="rId29" o:title="serwer-hewlett-packardn_2170"/>
+                  <v:imagedata r:id="rId35" o:title="serwer-hewlett-packardn_2170"/>
                   <v:path arrowok="t"/>
                 </v:shape>
                 <v:shape id="Picture 4" o:spid="_x0000_s1028" type="#_x0000_t75" alt="https://doxz7msmg7sxx.cloudfront.net/media/wysiwyg/cms-plus/main-image/black_121.jpg" style="position:absolute;left:58578;width:18422;height:10363;visibility:visible;mso-wrap-style:square" o:gfxdata="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">
-                  <v:imagedata r:id="rId30" o:title="black_121"/>
+                  <v:imagedata r:id="rId36" o:title="black_121"/>
                   <v:path arrowok="t"/>
                 </v:shape>
                 <v:shape id="Picture 4" o:spid="_x0000_s1029" type="#_x0000_t75" alt="https://doxz7msmg7sxx.cloudfront.net/media/wysiwyg/cms-plus/main-image/black_121.jpg" style="position:absolute;left:58578;top:14382;width:18422;height:10363;visibility:visible;mso-wrap-style:square" o:gfxdata="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">
-                  <v:imagedata r:id="rId30" o:title="black_121"/>
+                  <v:imagedata r:id="rId36" o:title="black_121"/>
                   <v:path arrowok="t"/>
                 </v:shape>
                 <v:shape id="Picture 4" o:spid="_x0000_s1030" type="#_x0000_t75" alt="https://doxz7msmg7sxx.cloudfront.net/media/wysiwyg/cms-plus/main-image/black_121.jpg" style="position:absolute;top:7429;width:18421;height:10363;visibility:visible;mso-wrap-style:square" o:gfxdata="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">
-                  <v:imagedata r:id="rId30" o:title="black_121"/>
+                  <v:imagedata r:id="rId36" o:title="black_121"/>
                   <v:path arrowok="t"/>
                 </v:shape>
                 <v:shape id="Picture 6" o:spid="_x0000_s1031" type="#_x0000_t75" alt="http://www.mycenter.pl/temp/fckeditor/image/wifi_logo.png" style="position:absolute;left:48482;top:8286;width:7467;height:7468;visibility:visible;mso-wrap-style:square" o:gfxdata="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">
-                  <v:imagedata r:id="rId31" o:title="wifi_logo"/>
+                  <v:imagedata r:id="rId37" o:title="wifi_logo"/>
                   <v:path arrowok="t"/>
                 </v:shape>
                 <v:shape id="Picture 8" o:spid="_x0000_s1032" type="#_x0000_t75" alt="http://upload.wikimedia.org/wikipedia/commons/thumb/d/da/Bluetooth.svg/2000px-Bluetooth.svg.png" style="position:absolute;left:21050;top:9334;width:4343;height:6623;flip:x;visibility:visible;mso-wrap-style:square" o:gfxdata="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">
-                  <v:imagedata r:id="rId32" o:title="2000px-Bluetooth.svg"/>
+                  <v:imagedata r:id="rId38" o:title="2000px-Bluetooth.svg"/>
                   <v:path arrowok="t"/>
                 </v:shape>
               </v:group>
@@ -9906,7 +10805,7 @@
           <w:szCs w:val="32"/>
         </w:rPr>
       </w:pPr>
-      <w:bookmarkStart w:id="13" w:name="_Toc422164253"/>
+      <w:bookmarkStart w:id="13" w:name="_Toc425705374"/>
       <w:r>
         <w:rPr>
           <w:rFonts w:ascii="Times New Roman" w:eastAsiaTheme="minorEastAsia" w:hAnsi="Times New Roman" w:cs="Times New Roman"/>
@@ -9945,7 +10844,7 @@
           <w:szCs w:val="24"/>
         </w:rPr>
       </w:pPr>
-      <w:bookmarkStart w:id="14" w:name="_Toc422164254"/>
+      <w:bookmarkStart w:id="14" w:name="_Toc425705375"/>
       <w:r>
         <w:rPr>
           <w:rStyle w:val="Nagwek2Znak"/>
@@ -9983,7 +10882,7 @@
           <w:lang w:eastAsia="pl-PL"/>
         </w:rPr>
       </w:pPr>
-      <w:bookmarkStart w:id="15" w:name="_Toc422164255"/>
+      <w:bookmarkStart w:id="15" w:name="_Toc425705376"/>
       <w:r>
         <w:rPr>
           <w:rFonts w:ascii="Times New Roman" w:eastAsia="Times New Roman" w:hAnsi="Times New Roman" w:cs="Times New Roman"/>
@@ -10024,7 +10923,7 @@
           <w:lang w:eastAsia="pl-PL"/>
         </w:rPr>
       </w:pPr>
-      <w:bookmarkStart w:id="16" w:name="_Toc422164256"/>
+      <w:bookmarkStart w:id="16" w:name="_Toc425705377"/>
       <w:r>
         <w:rPr>
           <w:rFonts w:ascii="Times New Roman" w:eastAsia="Times New Roman" w:hAnsi="Times New Roman" w:cs="Times New Roman"/>
@@ -10054,7 +10953,7 @@
           <w:lang w:eastAsia="pl-PL"/>
         </w:rPr>
       </w:pPr>
-      <w:bookmarkStart w:id="17" w:name="_Toc422164257"/>
+      <w:bookmarkStart w:id="17" w:name="_Toc425705378"/>
       <w:r>
         <w:rPr>
           <w:rFonts w:ascii="Times New Roman" w:eastAsia="Times New Roman" w:hAnsi="Times New Roman" w:cs="Times New Roman"/>
@@ -10114,7 +11013,7 @@
           <w:szCs w:val="32"/>
         </w:rPr>
       </w:pPr>
-      <w:bookmarkStart w:id="18" w:name="_Toc422164258"/>
+      <w:bookmarkStart w:id="18" w:name="_Toc425705379"/>
       <w:r>
         <w:rPr>
           <w:rFonts w:ascii="Times New Roman" w:eastAsiaTheme="minorEastAsia" w:hAnsi="Times New Roman" w:cs="Times New Roman"/>
@@ -10147,7 +11046,7 @@
           <w:szCs w:val="24"/>
         </w:rPr>
       </w:pPr>
-      <w:bookmarkStart w:id="19" w:name="_Toc422164259"/>
+      <w:bookmarkStart w:id="19" w:name="_Toc425705380"/>
       <w:r>
         <w:rPr>
           <w:rStyle w:val="Nagwek2Znak"/>
@@ -10181,7 +11080,7 @@
           <w:lang w:eastAsia="pl-PL"/>
         </w:rPr>
       </w:pPr>
-      <w:bookmarkStart w:id="20" w:name="_Toc422164260"/>
+      <w:bookmarkStart w:id="20" w:name="_Toc425705381"/>
       <w:r>
         <w:rPr>
           <w:rStyle w:val="Nagwek2Znak"/>
@@ -10222,7 +11121,7 @@
           <w:lang w:eastAsia="pl-PL"/>
         </w:rPr>
       </w:pPr>
-      <w:bookmarkStart w:id="21" w:name="_Toc422164261"/>
+      <w:bookmarkStart w:id="21" w:name="_Toc425705382"/>
       <w:r>
         <w:rPr>
           <w:rFonts w:ascii="Times New Roman" w:eastAsia="Times New Roman" w:hAnsi="Times New Roman" w:cs="Times New Roman"/>
@@ -10274,7 +11173,7 @@
           <w:lang w:eastAsia="pl-PL"/>
         </w:rPr>
       </w:pPr>
-      <w:bookmarkStart w:id="22" w:name="_Toc422164262"/>
+      <w:bookmarkStart w:id="22" w:name="_Toc425705383"/>
       <w:r>
         <w:rPr>
           <w:rFonts w:ascii="Times New Roman" w:eastAsia="Times New Roman" w:hAnsi="Times New Roman" w:cs="Times New Roman"/>
@@ -10321,7 +11220,7 @@
           <w:szCs w:val="32"/>
         </w:rPr>
       </w:pPr>
-      <w:bookmarkStart w:id="23" w:name="_Toc422164263"/>
+      <w:bookmarkStart w:id="23" w:name="_Toc425705384"/>
       <w:r>
         <w:rPr>
           <w:rFonts w:ascii="Times New Roman" w:eastAsiaTheme="minorEastAsia" w:hAnsi="Times New Roman" w:cs="Times New Roman"/>
@@ -10367,7 +11266,7 @@
           <w:szCs w:val="32"/>
         </w:rPr>
       </w:pPr>
-      <w:bookmarkStart w:id="24" w:name="_Toc422164264"/>
+      <w:bookmarkStart w:id="24" w:name="_Toc425705385"/>
       <w:r>
         <w:rPr>
           <w:rStyle w:val="Nagwek1Znak"/>
@@ -10407,7 +11306,7 @@
         </w:rPr>
         <w:t xml:space="preserve">Rys.2.1 - </w:t>
       </w:r>
-      <w:hyperlink r:id="rId33" w:history="1">
+      <w:hyperlink r:id="rId39" w:history="1">
         <w:r>
           <w:rPr>
             <w:rStyle w:val="Hipercze"/>
@@ -10542,7 +11441,7 @@
           <w:rPr>
             <w:noProof/>
           </w:rPr>
-          <w:t>18</w:t>
+          <w:t>4</w:t>
         </w:r>
         <w:r>
           <w:fldChar w:fldCharType="end"/>
@@ -11869,6 +12768,119 @@
     </w:lvl>
   </w:abstractNum>
   <w:abstractNum w:abstractNumId="11">
+    <w:nsid w:val="24D8292F"/>
+    <w:multiLevelType w:val="hybridMultilevel"/>
+    <w:tmpl w:val="4D4A62D2"/>
+    <w:lvl w:ilvl="0" w:tplc="F216E048">
+      <w:start w:val="1"/>
+      <w:numFmt w:val="bullet"/>
+      <w:lvlText w:val=""/>
+      <w:lvlJc w:val="left"/>
+      <w:pPr>
+        <w:ind w:left="720" w:hanging="360"/>
+      </w:pPr>
+      <w:rPr>
+        <w:rFonts w:ascii="Symbol" w:hAnsi="Symbol" w:hint="default"/>
+      </w:rPr>
+    </w:lvl>
+    <w:lvl w:ilvl="1" w:tplc="04150003" w:tentative="1">
+      <w:start w:val="1"/>
+      <w:numFmt w:val="bullet"/>
+      <w:lvlText w:val="o"/>
+      <w:lvlJc w:val="left"/>
+      <w:pPr>
+        <w:ind w:left="1440" w:hanging="360"/>
+      </w:pPr>
+      <w:rPr>
+        <w:rFonts w:ascii="Courier New" w:hAnsi="Courier New" w:cs="Courier New" w:hint="default"/>
+      </w:rPr>
+    </w:lvl>
+    <w:lvl w:ilvl="2" w:tplc="04150005" w:tentative="1">
+      <w:start w:val="1"/>
+      <w:numFmt w:val="bullet"/>
+      <w:lvlText w:val=""/>
+      <w:lvlJc w:val="left"/>
+      <w:pPr>
+        <w:ind w:left="2160" w:hanging="360"/>
+      </w:pPr>
+      <w:rPr>
+        <w:rFonts w:ascii="Wingdings" w:hAnsi="Wingdings" w:hint="default"/>
+      </w:rPr>
+    </w:lvl>
+    <w:lvl w:ilvl="3" w:tplc="04150001" w:tentative="1">
+      <w:start w:val="1"/>
+      <w:numFmt w:val="bullet"/>
+      <w:lvlText w:val=""/>
+      <w:lvlJc w:val="left"/>
+      <w:pPr>
+        <w:ind w:left="2880" w:hanging="360"/>
+      </w:pPr>
+      <w:rPr>
+        <w:rFonts w:ascii="Symbol" w:hAnsi="Symbol" w:hint="default"/>
+      </w:rPr>
+    </w:lvl>
+    <w:lvl w:ilvl="4" w:tplc="04150003" w:tentative="1">
+      <w:start w:val="1"/>
+      <w:numFmt w:val="bullet"/>
+      <w:lvlText w:val="o"/>
+      <w:lvlJc w:val="left"/>
+      <w:pPr>
+        <w:ind w:left="3600" w:hanging="360"/>
+      </w:pPr>
+      <w:rPr>
+        <w:rFonts w:ascii="Courier New" w:hAnsi="Courier New" w:cs="Courier New" w:hint="default"/>
+      </w:rPr>
+    </w:lvl>
+    <w:lvl w:ilvl="5" w:tplc="04150005" w:tentative="1">
+      <w:start w:val="1"/>
+      <w:numFmt w:val="bullet"/>
+      <w:lvlText w:val=""/>
+      <w:lvlJc w:val="left"/>
+      <w:pPr>
+        <w:ind w:left="4320" w:hanging="360"/>
+      </w:pPr>
+      <w:rPr>
+        <w:rFonts w:ascii="Wingdings" w:hAnsi="Wingdings" w:hint="default"/>
+      </w:rPr>
+    </w:lvl>
+    <w:lvl w:ilvl="6" w:tplc="04150001" w:tentative="1">
+      <w:start w:val="1"/>
+      <w:numFmt w:val="bullet"/>
+      <w:lvlText w:val=""/>
+      <w:lvlJc w:val="left"/>
+      <w:pPr>
+        <w:ind w:left="5040" w:hanging="360"/>
+      </w:pPr>
+      <w:rPr>
+        <w:rFonts w:ascii="Symbol" w:hAnsi="Symbol" w:hint="default"/>
+      </w:rPr>
+    </w:lvl>
+    <w:lvl w:ilvl="7" w:tplc="04150003" w:tentative="1">
+      <w:start w:val="1"/>
+      <w:numFmt w:val="bullet"/>
+      <w:lvlText w:val="o"/>
+      <w:lvlJc w:val="left"/>
+      <w:pPr>
+        <w:ind w:left="5760" w:hanging="360"/>
+      </w:pPr>
+      <w:rPr>
+        <w:rFonts w:ascii="Courier New" w:hAnsi="Courier New" w:cs="Courier New" w:hint="default"/>
+      </w:rPr>
+    </w:lvl>
+    <w:lvl w:ilvl="8" w:tplc="04150005" w:tentative="1">
+      <w:start w:val="1"/>
+      <w:numFmt w:val="bullet"/>
+      <w:lvlText w:val=""/>
+      <w:lvlJc w:val="left"/>
+      <w:pPr>
+        <w:ind w:left="6480" w:hanging="360"/>
+      </w:pPr>
+      <w:rPr>
+        <w:rFonts w:ascii="Wingdings" w:hAnsi="Wingdings" w:hint="default"/>
+      </w:rPr>
+    </w:lvl>
+  </w:abstractNum>
+  <w:abstractNum w:abstractNumId="12">
     <w:nsid w:val="28C70F2F"/>
     <w:multiLevelType w:val="hybridMultilevel"/>
     <w:tmpl w:val="4DDA19CE"/>
@@ -11981,7 +12993,7 @@
       </w:rPr>
     </w:lvl>
   </w:abstractNum>
-  <w:abstractNum w:abstractNumId="12">
+  <w:abstractNum w:abstractNumId="13">
     <w:nsid w:val="2FCE2C3E"/>
     <w:multiLevelType w:val="multilevel"/>
     <w:tmpl w:val="174C3F12"/>
@@ -12097,7 +13109,7 @@
       </w:rPr>
     </w:lvl>
   </w:abstractNum>
-  <w:abstractNum w:abstractNumId="13">
+  <w:abstractNum w:abstractNumId="14">
     <w:nsid w:val="30B43637"/>
     <w:multiLevelType w:val="hybridMultilevel"/>
     <w:tmpl w:val="3DBCC9C8"/>
@@ -12210,7 +13222,7 @@
       </w:rPr>
     </w:lvl>
   </w:abstractNum>
-  <w:abstractNum w:abstractNumId="14">
+  <w:abstractNum w:abstractNumId="15">
     <w:nsid w:val="3B336125"/>
     <w:multiLevelType w:val="multilevel"/>
     <w:tmpl w:val="5FE66C70"/>
@@ -12334,7 +13346,7 @@
       </w:rPr>
     </w:lvl>
   </w:abstractNum>
-  <w:abstractNum w:abstractNumId="15">
+  <w:abstractNum w:abstractNumId="16">
     <w:nsid w:val="3F1E1CB8"/>
     <w:multiLevelType w:val="hybridMultilevel"/>
     <w:tmpl w:val="21EE20A8"/>
@@ -12424,7 +13436,7 @@
       </w:pPr>
     </w:lvl>
   </w:abstractNum>
-  <w:abstractNum w:abstractNumId="16">
+  <w:abstractNum w:abstractNumId="17">
     <w:nsid w:val="44820516"/>
     <w:multiLevelType w:val="hybridMultilevel"/>
     <w:tmpl w:val="7786BC52"/>
@@ -12537,7 +13549,7 @@
       </w:rPr>
     </w:lvl>
   </w:abstractNum>
-  <w:abstractNum w:abstractNumId="17">
+  <w:abstractNum w:abstractNumId="18">
     <w:nsid w:val="4B95615B"/>
     <w:multiLevelType w:val="hybridMultilevel"/>
     <w:tmpl w:val="5A84FA3A"/>
@@ -12650,7 +13662,7 @@
       </w:rPr>
     </w:lvl>
   </w:abstractNum>
-  <w:abstractNum w:abstractNumId="18">
+  <w:abstractNum w:abstractNumId="19">
     <w:nsid w:val="55931DE4"/>
     <w:multiLevelType w:val="multilevel"/>
     <w:tmpl w:val="E140FCFA"/>
@@ -12763,7 +13775,7 @@
       </w:rPr>
     </w:lvl>
   </w:abstractNum>
-  <w:abstractNum w:abstractNumId="19">
+  <w:abstractNum w:abstractNumId="20">
     <w:nsid w:val="56C16DB0"/>
     <w:multiLevelType w:val="hybridMultilevel"/>
     <w:tmpl w:val="85963D8E"/>
@@ -12876,7 +13888,7 @@
       </w:rPr>
     </w:lvl>
   </w:abstractNum>
-  <w:abstractNum w:abstractNumId="20">
+  <w:abstractNum w:abstractNumId="21">
     <w:nsid w:val="57483BA6"/>
     <w:multiLevelType w:val="hybridMultilevel"/>
     <w:tmpl w:val="322874E0"/>
@@ -12989,7 +14001,7 @@
       </w:rPr>
     </w:lvl>
   </w:abstractNum>
-  <w:abstractNum w:abstractNumId="21">
+  <w:abstractNum w:abstractNumId="22">
     <w:nsid w:val="5BEA6D86"/>
     <w:multiLevelType w:val="hybridMultilevel"/>
     <w:tmpl w:val="101E93D6"/>
@@ -13081,7 +14093,7 @@
       </w:pPr>
     </w:lvl>
   </w:abstractNum>
-  <w:abstractNum w:abstractNumId="22">
+  <w:abstractNum w:abstractNumId="23">
     <w:nsid w:val="63DE0B57"/>
     <w:multiLevelType w:val="multilevel"/>
     <w:tmpl w:val="A7EA2DC4"/>
@@ -13204,7 +14216,7 @@
       </w:rPr>
     </w:lvl>
   </w:abstractNum>
-  <w:abstractNum w:abstractNumId="23">
+  <w:abstractNum w:abstractNumId="24">
     <w:nsid w:val="67032925"/>
     <w:multiLevelType w:val="hybridMultilevel"/>
     <w:tmpl w:val="68D05ACE"/>
@@ -13317,7 +14329,120 @@
       </w:rPr>
     </w:lvl>
   </w:abstractNum>
-  <w:abstractNum w:abstractNumId="24">
+  <w:abstractNum w:abstractNumId="25">
+    <w:nsid w:val="680E3A7B"/>
+    <w:multiLevelType w:val="hybridMultilevel"/>
+    <w:tmpl w:val="BE183AAA"/>
+    <w:lvl w:ilvl="0" w:tplc="F216E048">
+      <w:start w:val="1"/>
+      <w:numFmt w:val="bullet"/>
+      <w:lvlText w:val=""/>
+      <w:lvlJc w:val="left"/>
+      <w:pPr>
+        <w:ind w:left="3600" w:hanging="360"/>
+      </w:pPr>
+      <w:rPr>
+        <w:rFonts w:ascii="Symbol" w:hAnsi="Symbol" w:hint="default"/>
+      </w:rPr>
+    </w:lvl>
+    <w:lvl w:ilvl="1" w:tplc="04150003" w:tentative="1">
+      <w:start w:val="1"/>
+      <w:numFmt w:val="bullet"/>
+      <w:lvlText w:val="o"/>
+      <w:lvlJc w:val="left"/>
+      <w:pPr>
+        <w:ind w:left="4320" w:hanging="360"/>
+      </w:pPr>
+      <w:rPr>
+        <w:rFonts w:ascii="Courier New" w:hAnsi="Courier New" w:cs="Courier New" w:hint="default"/>
+      </w:rPr>
+    </w:lvl>
+    <w:lvl w:ilvl="2" w:tplc="04150005" w:tentative="1">
+      <w:start w:val="1"/>
+      <w:numFmt w:val="bullet"/>
+      <w:lvlText w:val=""/>
+      <w:lvlJc w:val="left"/>
+      <w:pPr>
+        <w:ind w:left="5040" w:hanging="360"/>
+      </w:pPr>
+      <w:rPr>
+        <w:rFonts w:ascii="Wingdings" w:hAnsi="Wingdings" w:hint="default"/>
+      </w:rPr>
+    </w:lvl>
+    <w:lvl w:ilvl="3" w:tplc="04150001" w:tentative="1">
+      <w:start w:val="1"/>
+      <w:numFmt w:val="bullet"/>
+      <w:lvlText w:val=""/>
+      <w:lvlJc w:val="left"/>
+      <w:pPr>
+        <w:ind w:left="5760" w:hanging="360"/>
+      </w:pPr>
+      <w:rPr>
+        <w:rFonts w:ascii="Symbol" w:hAnsi="Symbol" w:hint="default"/>
+      </w:rPr>
+    </w:lvl>
+    <w:lvl w:ilvl="4" w:tplc="04150003" w:tentative="1">
+      <w:start w:val="1"/>
+      <w:numFmt w:val="bullet"/>
+      <w:lvlText w:val="o"/>
+      <w:lvlJc w:val="left"/>
+      <w:pPr>
+        <w:ind w:left="6480" w:hanging="360"/>
+      </w:pPr>
+      <w:rPr>
+        <w:rFonts w:ascii="Courier New" w:hAnsi="Courier New" w:cs="Courier New" w:hint="default"/>
+      </w:rPr>
+    </w:lvl>
+    <w:lvl w:ilvl="5" w:tplc="04150005" w:tentative="1">
+      <w:start w:val="1"/>
+      <w:numFmt w:val="bullet"/>
+      <w:lvlText w:val=""/>
+      <w:lvlJc w:val="left"/>
+      <w:pPr>
+        <w:ind w:left="7200" w:hanging="360"/>
+      </w:pPr>
+      <w:rPr>
+        <w:rFonts w:ascii="Wingdings" w:hAnsi="Wingdings" w:hint="default"/>
+      </w:rPr>
+    </w:lvl>
+    <w:lvl w:ilvl="6" w:tplc="04150001" w:tentative="1">
+      <w:start w:val="1"/>
+      <w:numFmt w:val="bullet"/>
+      <w:lvlText w:val=""/>
+      <w:lvlJc w:val="left"/>
+      <w:pPr>
+        <w:ind w:left="7920" w:hanging="360"/>
+      </w:pPr>
+      <w:rPr>
+        <w:rFonts w:ascii="Symbol" w:hAnsi="Symbol" w:hint="default"/>
+      </w:rPr>
+    </w:lvl>
+    <w:lvl w:ilvl="7" w:tplc="04150003" w:tentative="1">
+      <w:start w:val="1"/>
+      <w:numFmt w:val="bullet"/>
+      <w:lvlText w:val="o"/>
+      <w:lvlJc w:val="left"/>
+      <w:pPr>
+        <w:ind w:left="8640" w:hanging="360"/>
+      </w:pPr>
+      <w:rPr>
+        <w:rFonts w:ascii="Courier New" w:hAnsi="Courier New" w:cs="Courier New" w:hint="default"/>
+      </w:rPr>
+    </w:lvl>
+    <w:lvl w:ilvl="8" w:tplc="04150005" w:tentative="1">
+      <w:start w:val="1"/>
+      <w:numFmt w:val="bullet"/>
+      <w:lvlText w:val=""/>
+      <w:lvlJc w:val="left"/>
+      <w:pPr>
+        <w:ind w:left="9360" w:hanging="360"/>
+      </w:pPr>
+      <w:rPr>
+        <w:rFonts w:ascii="Wingdings" w:hAnsi="Wingdings" w:hint="default"/>
+      </w:rPr>
+    </w:lvl>
+  </w:abstractNum>
+  <w:abstractNum w:abstractNumId="26">
     <w:nsid w:val="79E50EBE"/>
     <w:multiLevelType w:val="hybridMultilevel"/>
     <w:tmpl w:val="6CA2E74A"/>
@@ -13406,7 +14531,7 @@
       </w:pPr>
     </w:lvl>
   </w:abstractNum>
-  <w:abstractNum w:abstractNumId="25">
+  <w:abstractNum w:abstractNumId="27">
     <w:nsid w:val="7E8A5689"/>
     <w:multiLevelType w:val="hybridMultilevel"/>
     <w:tmpl w:val="41A2597C"/>
@@ -13520,22 +14645,22 @@
     </w:lvl>
   </w:abstractNum>
   <w:num w:numId="1">
-    <w:abstractNumId w:val="19"/>
+    <w:abstractNumId w:val="20"/>
   </w:num>
   <w:num w:numId="2">
     <w:abstractNumId w:val="6"/>
   </w:num>
   <w:num w:numId="3">
-    <w:abstractNumId w:val="24"/>
+    <w:abstractNumId w:val="26"/>
   </w:num>
   <w:num w:numId="4">
-    <w:abstractNumId w:val="20"/>
+    <w:abstractNumId w:val="21"/>
   </w:num>
   <w:num w:numId="5">
-    <w:abstractNumId w:val="11"/>
+    <w:abstractNumId w:val="12"/>
   </w:num>
   <w:num w:numId="6">
-    <w:abstractNumId w:val="25"/>
+    <w:abstractNumId w:val="27"/>
   </w:num>
   <w:num w:numId="7">
     <w:abstractNumId w:val="8"/>
@@ -13550,28 +14675,28 @@
     <w:abstractNumId w:val="3"/>
   </w:num>
   <w:num w:numId="11">
+    <w:abstractNumId w:val="14"/>
+  </w:num>
+  <w:num w:numId="12">
+    <w:abstractNumId w:val="19"/>
+  </w:num>
+  <w:num w:numId="13">
     <w:abstractNumId w:val="13"/>
   </w:num>
-  <w:num w:numId="12">
-    <w:abstractNumId w:val="18"/>
-  </w:num>
-  <w:num w:numId="13">
-    <w:abstractNumId w:val="12"/>
-  </w:num>
   <w:num w:numId="14">
-    <w:abstractNumId w:val="21"/>
+    <w:abstractNumId w:val="22"/>
   </w:num>
   <w:num w:numId="15">
-    <w:abstractNumId w:val="14"/>
+    <w:abstractNumId w:val="15"/>
   </w:num>
   <w:num w:numId="16">
-    <w:abstractNumId w:val="15"/>
+    <w:abstractNumId w:val="16"/>
   </w:num>
   <w:num w:numId="17">
     <w:abstractNumId w:val="5"/>
   </w:num>
   <w:num w:numId="18">
-    <w:abstractNumId w:val="23"/>
+    <w:abstractNumId w:val="24"/>
   </w:num>
   <w:num w:numId="19">
     <w:abstractNumId w:val="2"/>
@@ -13580,7 +14705,7 @@
     <w:abstractNumId w:val="9"/>
   </w:num>
   <w:num w:numId="21">
-    <w:abstractNumId w:val="22"/>
+    <w:abstractNumId w:val="23"/>
   </w:num>
   <w:num w:numId="22">
     <w:abstractNumId w:val="0"/>
@@ -13589,13 +14714,19 @@
     <w:abstractNumId w:val="1"/>
   </w:num>
   <w:num w:numId="24">
-    <w:abstractNumId w:val="16"/>
+    <w:abstractNumId w:val="17"/>
   </w:num>
   <w:num w:numId="25">
-    <w:abstractNumId w:val="17"/>
+    <w:abstractNumId w:val="18"/>
   </w:num>
   <w:num w:numId="26">
     <w:abstractNumId w:val="4"/>
+  </w:num>
+  <w:num w:numId="27">
+    <w:abstractNumId w:val="25"/>
+  </w:num>
+  <w:num w:numId="28">
+    <w:abstractNumId w:val="11"/>
   </w:num>
   <w:numIdMacAtCleanup w:val="18"/>
 </w:numbering>
@@ -14428,6 +15559,18 @@
     <w:basedOn w:val="Domylnaczcionkaakapitu"/>
     <w:rsid w:val="00997342"/>
   </w:style>
+  <w:style w:type="character" w:styleId="UyteHipercze">
+    <w:name w:val="FollowedHyperlink"/>
+    <w:basedOn w:val="Domylnaczcionkaakapitu"/>
+    <w:uiPriority w:val="99"/>
+    <w:semiHidden/>
+    <w:unhideWhenUsed/>
+    <w:rsid w:val="00B84900"/>
+    <w:rPr>
+      <w:color w:val="800080" w:themeColor="followedHyperlink"/>
+      <w:u w:val="single"/>
+    </w:rPr>
+  </w:style>
 </w:styles>
 </file>
 
@@ -14721,7 +15864,7 @@
 </file>
 
 <file path=customXml/itemProps1.xml><?xml version="1.0" encoding="utf-8"?>
-<ds:datastoreItem xmlns:ds="http://schemas.openxmlformats.org/officeDocument/2006/customXml" ds:itemID="{AA33526C-7D27-4EDE-A23D-E6DBE6AA70D8}">
+<ds:datastoreItem xmlns:ds="http://schemas.openxmlformats.org/officeDocument/2006/customXml" ds:itemID="{BE7B1EF1-63C3-4936-AD09-252231C23F6B}">
   <ds:schemaRefs>
     <ds:schemaRef ds:uri="http://schemas.openxmlformats.org/officeDocument/2006/bibliography"/>
   </ds:schemaRefs>

</xml_diff>

<commit_message>
Rozdzial 2.3. Dokumentacja standardu oraz model danych - part2
</commit_message>
<xml_diff>
--- a/PracaMgr.docx
+++ b/PracaMgr.docx
@@ -1771,8 +1771,6 @@
               <w:fldChar w:fldCharType="end"/>
             </w:r>
           </w:hyperlink>
-          <w:bookmarkStart w:id="2" w:name="_GoBack"/>
-          <w:bookmarkEnd w:id="2"/>
         </w:p>
         <w:p>
           <w:pPr>
@@ -2482,7 +2480,7 @@
           <w:shd w:val="clear" w:color="auto" w:fill="FFFFFF"/>
         </w:rPr>
       </w:pPr>
-      <w:bookmarkStart w:id="3" w:name="_Toc425705364"/>
+      <w:bookmarkStart w:id="2" w:name="_Toc425705364"/>
       <w:r>
         <w:rPr>
           <w:rStyle w:val="Nagwek1Znak"/>
@@ -2496,7 +2494,7 @@
       </w:r>
       <w:bookmarkEnd w:id="0"/>
       <w:bookmarkEnd w:id="1"/>
-      <w:bookmarkEnd w:id="3"/>
+      <w:bookmarkEnd w:id="2"/>
       <w:r>
         <w:rPr>
           <w:rFonts w:ascii="Times New Roman" w:hAnsi="Times New Roman" w:cs="Times New Roman"/>
@@ -2988,7 +2986,7 @@
           <w:szCs w:val="32"/>
         </w:rPr>
       </w:pPr>
-      <w:bookmarkStart w:id="4" w:name="_Toc425705365"/>
+      <w:bookmarkStart w:id="3" w:name="_Toc425705365"/>
       <w:r>
         <w:rPr>
           <w:rFonts w:ascii="Times New Roman" w:eastAsiaTheme="minorEastAsia" w:hAnsi="Times New Roman" w:cs="Times New Roman"/>
@@ -3008,7 +3006,7 @@
         </w:rPr>
         <w:t>.</w:t>
       </w:r>
-      <w:bookmarkEnd w:id="4"/>
+      <w:bookmarkEnd w:id="3"/>
     </w:p>
     <w:p>
       <w:pPr>
@@ -3029,7 +3027,7 @@
           <w:szCs w:val="24"/>
         </w:rPr>
       </w:pPr>
-      <w:bookmarkStart w:id="5" w:name="_Toc425705366"/>
+      <w:bookmarkStart w:id="4" w:name="_Toc425705366"/>
       <w:r>
         <w:rPr>
           <w:rStyle w:val="Nagwek2Znak"/>
@@ -3052,7 +3050,7 @@
         </w:rPr>
         <w:t>.</w:t>
       </w:r>
-      <w:bookmarkEnd w:id="5"/>
+      <w:bookmarkEnd w:id="4"/>
     </w:p>
     <w:p>
       <w:pPr>
@@ -3890,7 +3888,7 @@
           </mc:Choice>
           <mc:Fallback>
             <w:pict>
-              <v:group w14:anchorId="51EAA27A" id="Grupa 11" o:spid="_x0000_s1026" style="width:394pt;height:194.15pt;mso-position-horizontal-relative:char;mso-position-vertical-relative:line" coordorigin="2276" coordsize="50016,24676" o:gfxdata="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">
+              <v:group w14:anchorId="20AE2FED" id="Grupa 11" o:spid="_x0000_s1026" style="width:394pt;height:194.15pt;mso-position-horizontal-relative:char;mso-position-vertical-relative:line" coordorigin="2276" coordsize="50016,24676" o:gfxdata="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">
                 <o:lock v:ext="edit" aspectratio="t"/>
                 <v:shapetype id="_x0000_t75" coordsize="21600,21600" o:spt="75" o:preferrelative="t" path="m@4@5l@4@11@9@11@9@5xe" filled="f" stroked="f">
                   <v:stroke joinstyle="miter"/>
@@ -4441,7 +4439,7 @@
           <w:szCs w:val="28"/>
         </w:rPr>
       </w:pPr>
-      <w:bookmarkStart w:id="6" w:name="_Toc425705367"/>
+      <w:bookmarkStart w:id="5" w:name="_Toc425705367"/>
       <w:r>
         <w:rPr>
           <w:rStyle w:val="Nagwek2Znak"/>
@@ -4454,7 +4452,7 @@
         <w:lastRenderedPageBreak/>
         <w:t>Historia DICOM</w:t>
       </w:r>
-      <w:bookmarkEnd w:id="6"/>
+      <w:bookmarkEnd w:id="5"/>
     </w:p>
     <w:p>
       <w:pPr>
@@ -6092,7 +6090,7 @@
           <w:szCs w:val="28"/>
         </w:rPr>
       </w:pPr>
-      <w:bookmarkStart w:id="7" w:name="_Toc425705368"/>
+      <w:bookmarkStart w:id="6" w:name="_Toc425705368"/>
       <w:r>
         <w:rPr>
           <w:rStyle w:val="Nagwek2Znak"/>
@@ -6114,7 +6112,7 @@
         </w:rPr>
         <w:t xml:space="preserve"> oraz model danych.</w:t>
       </w:r>
-      <w:bookmarkEnd w:id="7"/>
+      <w:bookmarkEnd w:id="6"/>
     </w:p>
     <w:p>
       <w:pPr>
@@ -6346,7 +6344,39 @@
           <w:sz w:val="24"/>
           <w:szCs w:val="24"/>
         </w:rPr>
-        <w:t xml:space="preserve">związanych z obrazowaniem medycznym takich jak dawka promieniowania, próbkowanie itp. Każda definicja IOC składa się z opisu tego co dana klasa ma definiować oraz atrybutów definiujących daną wielkość. IOC nie zawierają wartości dla atrybutów z których się składa. Wyróżnia się dwa typy IOC, zwyczajne oraz złożone. </w:t>
+        <w:t>związanych z obrazowaniem medycznym takich jak dawka promieniowania, próbkowanie itp. Każda definicja IOC składa się z opisu tego co dana klasa ma definiować oraz atrybutów definiujących daną wielkość.</w:t>
+      </w:r>
+      <w:r>
+        <w:rPr>
+          <w:rFonts w:ascii="Times New Roman" w:hAnsi="Times New Roman" w:cs="Times New Roman"/>
+          <w:sz w:val="24"/>
+          <w:szCs w:val="24"/>
+        </w:rPr>
+        <w:t xml:space="preserve"> Atrybut składa się z nazwy oraz wartości,</w:t>
+      </w:r>
+      <w:r>
+        <w:rPr>
+          <w:rFonts w:ascii="Times New Roman" w:hAnsi="Times New Roman" w:cs="Times New Roman"/>
+          <w:sz w:val="24"/>
+          <w:szCs w:val="24"/>
+        </w:rPr>
+        <w:t xml:space="preserve"> IOC nie zawierają wartości dla</w:t>
+      </w:r>
+      <w:r>
+        <w:rPr>
+          <w:rFonts w:ascii="Times New Roman" w:hAnsi="Times New Roman" w:cs="Times New Roman"/>
+          <w:sz w:val="24"/>
+          <w:szCs w:val="24"/>
+        </w:rPr>
+        <w:t xml:space="preserve"> atrybutów.</w:t>
+      </w:r>
+      <w:r>
+        <w:rPr>
+          <w:rFonts w:ascii="Times New Roman" w:hAnsi="Times New Roman" w:cs="Times New Roman"/>
+          <w:sz w:val="24"/>
+          <w:szCs w:val="24"/>
+        </w:rPr>
+        <w:t xml:space="preserve"> Wyróżnia się dwa typy IOC, zwyczajne oraz złożone. </w:t>
       </w:r>
     </w:p>
     <w:p>
@@ -7016,7 +7046,7 @@
           <w:ilvl w:val="0"/>
           <w:numId w:val="28"/>
         </w:numPr>
-        <w:spacing w:after="60" w:line="360" w:lineRule="auto"/>
+        <w:spacing w:after="240" w:line="360" w:lineRule="auto"/>
         <w:ind w:left="714" w:hanging="357"/>
         <w:contextualSpacing w:val="0"/>
         <w:jc w:val="both"/>
@@ -7040,27 +7070,167 @@
           <w:sz w:val="24"/>
           <w:szCs w:val="24"/>
         </w:rPr>
-        <w:t xml:space="preserve"> </w:t>
-      </w:r>
-      <w:r>
-        <w:rPr>
-          <w:rFonts w:ascii="Times New Roman" w:hAnsi="Times New Roman" w:cs="Times New Roman"/>
-          <w:sz w:val="24"/>
-          <w:szCs w:val="24"/>
-        </w:rPr>
-        <w:t>Przykładem serii danych jest zestaw danych (slajdów) przedstawiających przekroje przez ciało pacjenta, otrzymane podczas rekonstrukcji danych CT dla konkretnych parametrów rekonstrukcji (np. rozdzielczość, odległość między przekrojami, filtr rekonstrukcji, czy parametry okna).</w:t>
-      </w:r>
-      <w:r>
-        <w:rPr>
-          <w:rFonts w:ascii="Times New Roman" w:hAnsi="Times New Roman" w:cs="Times New Roman"/>
-          <w:sz w:val="24"/>
-          <w:szCs w:val="24"/>
-        </w:rPr>
-        <w:t xml:space="preserve"> </w:t>
-      </w:r>
-    </w:p>
-    <w:p>
-      <w:pPr>
+        <w:t xml:space="preserve"> Przykładem serii danych jest zestaw danych (slajdów) przedstawiających przekroje przez ciało pacjenta, otrzymane podczas rekonstrukcji danych CT dla konkretnych parametrów rekonstrukcji (np. rozdzielczość, odległość między przekrojami, filtr rekonstrukcji, czy parametry okna). </w:t>
+      </w:r>
+    </w:p>
+    <w:p>
+      <w:pPr>
+        <w:rPr>
+          <w:rFonts w:ascii="Times New Roman" w:hAnsi="Times New Roman" w:cs="Times New Roman"/>
+          <w:sz w:val="24"/>
+          <w:szCs w:val="24"/>
+        </w:rPr>
+      </w:pPr>
+      <w:r>
+        <w:rPr>
+          <w:rFonts w:ascii="Times New Roman" w:hAnsi="Times New Roman" w:cs="Times New Roman"/>
+          <w:sz w:val="24"/>
+          <w:szCs w:val="24"/>
+        </w:rPr>
+        <w:br w:type="page"/>
+      </w:r>
+    </w:p>
+    <w:p>
+      <w:pPr>
+        <w:spacing w:line="360" w:lineRule="auto"/>
+        <w:jc w:val="both"/>
+        <w:rPr>
+          <w:rFonts w:ascii="Times New Roman" w:hAnsi="Times New Roman" w:cs="Times New Roman"/>
+          <w:sz w:val="24"/>
+          <w:szCs w:val="24"/>
+        </w:rPr>
+      </w:pPr>
+      <w:r>
+        <w:rPr>
+          <w:rFonts w:ascii="Times New Roman" w:hAnsi="Times New Roman" w:cs="Times New Roman"/>
+          <w:sz w:val="24"/>
+          <w:szCs w:val="24"/>
+        </w:rPr>
+        <w:lastRenderedPageBreak/>
+        <w:t xml:space="preserve">Rozdział czwarty standardu definiuje operacje przeprowadzane na obiektach danych opisanych w rozdziale trzecim. W rozdziale tym zdefiniowane są tak zwane klasy usług (Service </w:t>
+      </w:r>
+      <w:proofErr w:type="spellStart"/>
+      <w:r>
+        <w:rPr>
+          <w:rFonts w:ascii="Times New Roman" w:hAnsi="Times New Roman" w:cs="Times New Roman"/>
+          <w:sz w:val="24"/>
+          <w:szCs w:val="24"/>
+        </w:rPr>
+        <w:t>classes</w:t>
+      </w:r>
+      <w:proofErr w:type="spellEnd"/>
+      <w:r>
+        <w:rPr>
+          <w:rFonts w:ascii="Times New Roman" w:hAnsi="Times New Roman" w:cs="Times New Roman"/>
+          <w:sz w:val="24"/>
+          <w:szCs w:val="24"/>
+        </w:rPr>
+        <w:t>). Klasa usług tworzy powiązania pomiędzy obiektami danych, tworzy operacje które mogą być wykonywane na obiektach danych. Przykładami klas usług są:</w:t>
+      </w:r>
+    </w:p>
+    <w:p>
+      <w:pPr>
+        <w:pStyle w:val="Akapitzlist"/>
+        <w:numPr>
+          <w:ilvl w:val="0"/>
+          <w:numId w:val="30"/>
+        </w:numPr>
+        <w:spacing w:line="360" w:lineRule="auto"/>
+        <w:rPr>
+          <w:rFonts w:ascii="Times New Roman" w:hAnsi="Times New Roman" w:cs="Times New Roman"/>
+          <w:sz w:val="24"/>
+          <w:szCs w:val="24"/>
+        </w:rPr>
+      </w:pPr>
+      <w:r>
+        <w:rPr>
+          <w:rFonts w:ascii="Times New Roman" w:hAnsi="Times New Roman" w:cs="Times New Roman"/>
+          <w:sz w:val="24"/>
+          <w:szCs w:val="24"/>
+        </w:rPr>
+        <w:t>Przechowywanie danych (Storage Service Class),</w:t>
+      </w:r>
+    </w:p>
+    <w:p>
+      <w:pPr>
+        <w:pStyle w:val="Akapitzlist"/>
+        <w:numPr>
+          <w:ilvl w:val="0"/>
+          <w:numId w:val="30"/>
+        </w:numPr>
+        <w:spacing w:line="360" w:lineRule="auto"/>
+        <w:rPr>
+          <w:rFonts w:ascii="Times New Roman" w:hAnsi="Times New Roman" w:cs="Times New Roman"/>
+          <w:sz w:val="24"/>
+          <w:szCs w:val="24"/>
+        </w:rPr>
+      </w:pPr>
+      <w:r>
+        <w:rPr>
+          <w:rFonts w:ascii="Times New Roman" w:hAnsi="Times New Roman" w:cs="Times New Roman"/>
+          <w:sz w:val="24"/>
+          <w:szCs w:val="24"/>
+        </w:rPr>
+        <w:t>Zapytania (Query Service Class),</w:t>
+      </w:r>
+    </w:p>
+    <w:p>
+      <w:pPr>
+        <w:pStyle w:val="Akapitzlist"/>
+        <w:numPr>
+          <w:ilvl w:val="0"/>
+          <w:numId w:val="30"/>
+        </w:numPr>
+        <w:spacing w:line="360" w:lineRule="auto"/>
+        <w:rPr>
+          <w:rFonts w:ascii="Times New Roman" w:hAnsi="Times New Roman" w:cs="Times New Roman"/>
+          <w:sz w:val="24"/>
+          <w:szCs w:val="24"/>
+        </w:rPr>
+      </w:pPr>
+      <w:r>
+        <w:rPr>
+          <w:rFonts w:ascii="Times New Roman" w:hAnsi="Times New Roman" w:cs="Times New Roman"/>
+          <w:sz w:val="24"/>
+          <w:szCs w:val="24"/>
+        </w:rPr>
+        <w:t>Zarządzanie drukowaniem (</w:t>
+      </w:r>
+      <w:proofErr w:type="spellStart"/>
+      <w:r>
+        <w:rPr>
+          <w:rFonts w:ascii="Times New Roman" w:hAnsi="Times New Roman" w:cs="Times New Roman"/>
+          <w:sz w:val="24"/>
+          <w:szCs w:val="24"/>
+        </w:rPr>
+        <w:t>Print</w:t>
+      </w:r>
+      <w:proofErr w:type="spellEnd"/>
+      <w:r>
+        <w:rPr>
+          <w:rFonts w:ascii="Times New Roman" w:hAnsi="Times New Roman" w:cs="Times New Roman"/>
+          <w:sz w:val="24"/>
+          <w:szCs w:val="24"/>
+        </w:rPr>
+        <w:t xml:space="preserve"> Management Class).</w:t>
+      </w:r>
+    </w:p>
+    <w:p>
+      <w:pPr>
+        <w:spacing w:line="360" w:lineRule="auto"/>
+        <w:ind w:left="360"/>
+        <w:rPr>
+          <w:rFonts w:ascii="Times New Roman" w:hAnsi="Times New Roman" w:cs="Times New Roman"/>
+          <w:sz w:val="24"/>
+          <w:szCs w:val="24"/>
+        </w:rPr>
+      </w:pPr>
+      <w:bookmarkStart w:id="7" w:name="_GoBack"/>
+      <w:bookmarkEnd w:id="7"/>
+    </w:p>
+    <w:p>
+      <w:pPr>
+        <w:spacing w:line="360" w:lineRule="auto"/>
         <w:rPr>
           <w:rFonts w:ascii="Times New Roman" w:hAnsi="Times New Roman" w:cs="Times New Roman"/>
           <w:sz w:val="24"/>
@@ -10751,7 +10921,7 @@
           </mc:Choice>
           <mc:Fallback>
             <w:pict>
-              <v:group w14:anchorId="35EF1F3D" id="Grupa 4" o:spid="_x0000_s1026" style="position:absolute;margin-left:-3.3pt;margin-top:13.8pt;width:448.8pt;height:162.75pt;z-index:251659776;mso-width-relative:margin;mso-height-relative:margin" coordsize="77000,27425" o:gfxdata="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">
+              <v:group w14:anchorId="38CFEEC8" id="Grupa 4" o:spid="_x0000_s1026" style="position:absolute;margin-left:-3.3pt;margin-top:13.8pt;width:448.8pt;height:162.75pt;z-index:251659776;mso-width-relative:margin;mso-height-relative:margin" coordsize="77000,27425" o:gfxdata="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">
                 <v:shape id="Picture 2" o:spid="_x0000_s1027" type="#_x0000_t75" alt="http://www.kozak.pl/galerie/s/serwer-hewlett-packardn_2170.jpg" style="position:absolute;left:26860;top:2286;width:19025;height:25139;visibility:visible;mso-wrap-style:square" o:gfxdata="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">
                   <v:imagedata r:id="rId35" o:title="serwer-hewlett-packardn_2170"/>
                   <v:path arrowok="t"/>
@@ -11441,7 +11611,7 @@
           <w:rPr>
             <w:noProof/>
           </w:rPr>
-          <w:t>4</w:t>
+          <w:t>20</w:t>
         </w:r>
         <w:r>
           <w:fldChar w:fldCharType="end"/>
@@ -14094,6 +14264,119 @@
     </w:lvl>
   </w:abstractNum>
   <w:abstractNum w:abstractNumId="23">
+    <w:nsid w:val="620B0719"/>
+    <w:multiLevelType w:val="hybridMultilevel"/>
+    <w:tmpl w:val="E0FE1D78"/>
+    <w:lvl w:ilvl="0" w:tplc="F216E048">
+      <w:start w:val="1"/>
+      <w:numFmt w:val="bullet"/>
+      <w:lvlText w:val=""/>
+      <w:lvlJc w:val="left"/>
+      <w:pPr>
+        <w:ind w:left="720" w:hanging="360"/>
+      </w:pPr>
+      <w:rPr>
+        <w:rFonts w:ascii="Symbol" w:hAnsi="Symbol" w:hint="default"/>
+      </w:rPr>
+    </w:lvl>
+    <w:lvl w:ilvl="1" w:tplc="04150003" w:tentative="1">
+      <w:start w:val="1"/>
+      <w:numFmt w:val="bullet"/>
+      <w:lvlText w:val="o"/>
+      <w:lvlJc w:val="left"/>
+      <w:pPr>
+        <w:ind w:left="1440" w:hanging="360"/>
+      </w:pPr>
+      <w:rPr>
+        <w:rFonts w:ascii="Courier New" w:hAnsi="Courier New" w:cs="Courier New" w:hint="default"/>
+      </w:rPr>
+    </w:lvl>
+    <w:lvl w:ilvl="2" w:tplc="04150005" w:tentative="1">
+      <w:start w:val="1"/>
+      <w:numFmt w:val="bullet"/>
+      <w:lvlText w:val=""/>
+      <w:lvlJc w:val="left"/>
+      <w:pPr>
+        <w:ind w:left="2160" w:hanging="360"/>
+      </w:pPr>
+      <w:rPr>
+        <w:rFonts w:ascii="Wingdings" w:hAnsi="Wingdings" w:hint="default"/>
+      </w:rPr>
+    </w:lvl>
+    <w:lvl w:ilvl="3" w:tplc="04150001" w:tentative="1">
+      <w:start w:val="1"/>
+      <w:numFmt w:val="bullet"/>
+      <w:lvlText w:val=""/>
+      <w:lvlJc w:val="left"/>
+      <w:pPr>
+        <w:ind w:left="2880" w:hanging="360"/>
+      </w:pPr>
+      <w:rPr>
+        <w:rFonts w:ascii="Symbol" w:hAnsi="Symbol" w:hint="default"/>
+      </w:rPr>
+    </w:lvl>
+    <w:lvl w:ilvl="4" w:tplc="04150003" w:tentative="1">
+      <w:start w:val="1"/>
+      <w:numFmt w:val="bullet"/>
+      <w:lvlText w:val="o"/>
+      <w:lvlJc w:val="left"/>
+      <w:pPr>
+        <w:ind w:left="3600" w:hanging="360"/>
+      </w:pPr>
+      <w:rPr>
+        <w:rFonts w:ascii="Courier New" w:hAnsi="Courier New" w:cs="Courier New" w:hint="default"/>
+      </w:rPr>
+    </w:lvl>
+    <w:lvl w:ilvl="5" w:tplc="04150005" w:tentative="1">
+      <w:start w:val="1"/>
+      <w:numFmt w:val="bullet"/>
+      <w:lvlText w:val=""/>
+      <w:lvlJc w:val="left"/>
+      <w:pPr>
+        <w:ind w:left="4320" w:hanging="360"/>
+      </w:pPr>
+      <w:rPr>
+        <w:rFonts w:ascii="Wingdings" w:hAnsi="Wingdings" w:hint="default"/>
+      </w:rPr>
+    </w:lvl>
+    <w:lvl w:ilvl="6" w:tplc="04150001" w:tentative="1">
+      <w:start w:val="1"/>
+      <w:numFmt w:val="bullet"/>
+      <w:lvlText w:val=""/>
+      <w:lvlJc w:val="left"/>
+      <w:pPr>
+        <w:ind w:left="5040" w:hanging="360"/>
+      </w:pPr>
+      <w:rPr>
+        <w:rFonts w:ascii="Symbol" w:hAnsi="Symbol" w:hint="default"/>
+      </w:rPr>
+    </w:lvl>
+    <w:lvl w:ilvl="7" w:tplc="04150003" w:tentative="1">
+      <w:start w:val="1"/>
+      <w:numFmt w:val="bullet"/>
+      <w:lvlText w:val="o"/>
+      <w:lvlJc w:val="left"/>
+      <w:pPr>
+        <w:ind w:left="5760" w:hanging="360"/>
+      </w:pPr>
+      <w:rPr>
+        <w:rFonts w:ascii="Courier New" w:hAnsi="Courier New" w:cs="Courier New" w:hint="default"/>
+      </w:rPr>
+    </w:lvl>
+    <w:lvl w:ilvl="8" w:tplc="04150005" w:tentative="1">
+      <w:start w:val="1"/>
+      <w:numFmt w:val="bullet"/>
+      <w:lvlText w:val=""/>
+      <w:lvlJc w:val="left"/>
+      <w:pPr>
+        <w:ind w:left="6480" w:hanging="360"/>
+      </w:pPr>
+      <w:rPr>
+        <w:rFonts w:ascii="Wingdings" w:hAnsi="Wingdings" w:hint="default"/>
+      </w:rPr>
+    </w:lvl>
+  </w:abstractNum>
+  <w:abstractNum w:abstractNumId="24">
     <w:nsid w:val="63DE0B57"/>
     <w:multiLevelType w:val="multilevel"/>
     <w:tmpl w:val="A7EA2DC4"/>
@@ -14216,7 +14499,7 @@
       </w:rPr>
     </w:lvl>
   </w:abstractNum>
-  <w:abstractNum w:abstractNumId="24">
+  <w:abstractNum w:abstractNumId="25">
     <w:nsid w:val="67032925"/>
     <w:multiLevelType w:val="hybridMultilevel"/>
     <w:tmpl w:val="68D05ACE"/>
@@ -14329,7 +14612,7 @@
       </w:rPr>
     </w:lvl>
   </w:abstractNum>
-  <w:abstractNum w:abstractNumId="25">
+  <w:abstractNum w:abstractNumId="26">
     <w:nsid w:val="680E3A7B"/>
     <w:multiLevelType w:val="hybridMultilevel"/>
     <w:tmpl w:val="BE183AAA"/>
@@ -14442,7 +14725,120 @@
       </w:rPr>
     </w:lvl>
   </w:abstractNum>
-  <w:abstractNum w:abstractNumId="26">
+  <w:abstractNum w:abstractNumId="27">
+    <w:nsid w:val="705A70CE"/>
+    <w:multiLevelType w:val="hybridMultilevel"/>
+    <w:tmpl w:val="C4A4681C"/>
+    <w:lvl w:ilvl="0" w:tplc="F216E048">
+      <w:start w:val="1"/>
+      <w:numFmt w:val="bullet"/>
+      <w:lvlText w:val=""/>
+      <w:lvlJc w:val="left"/>
+      <w:pPr>
+        <w:ind w:left="3600" w:hanging="360"/>
+      </w:pPr>
+      <w:rPr>
+        <w:rFonts w:ascii="Symbol" w:hAnsi="Symbol" w:hint="default"/>
+      </w:rPr>
+    </w:lvl>
+    <w:lvl w:ilvl="1" w:tplc="04150003" w:tentative="1">
+      <w:start w:val="1"/>
+      <w:numFmt w:val="bullet"/>
+      <w:lvlText w:val="o"/>
+      <w:lvlJc w:val="left"/>
+      <w:pPr>
+        <w:ind w:left="4320" w:hanging="360"/>
+      </w:pPr>
+      <w:rPr>
+        <w:rFonts w:ascii="Courier New" w:hAnsi="Courier New" w:cs="Courier New" w:hint="default"/>
+      </w:rPr>
+    </w:lvl>
+    <w:lvl w:ilvl="2" w:tplc="04150005" w:tentative="1">
+      <w:start w:val="1"/>
+      <w:numFmt w:val="bullet"/>
+      <w:lvlText w:val=""/>
+      <w:lvlJc w:val="left"/>
+      <w:pPr>
+        <w:ind w:left="5040" w:hanging="360"/>
+      </w:pPr>
+      <w:rPr>
+        <w:rFonts w:ascii="Wingdings" w:hAnsi="Wingdings" w:hint="default"/>
+      </w:rPr>
+    </w:lvl>
+    <w:lvl w:ilvl="3" w:tplc="04150001" w:tentative="1">
+      <w:start w:val="1"/>
+      <w:numFmt w:val="bullet"/>
+      <w:lvlText w:val=""/>
+      <w:lvlJc w:val="left"/>
+      <w:pPr>
+        <w:ind w:left="5760" w:hanging="360"/>
+      </w:pPr>
+      <w:rPr>
+        <w:rFonts w:ascii="Symbol" w:hAnsi="Symbol" w:hint="default"/>
+      </w:rPr>
+    </w:lvl>
+    <w:lvl w:ilvl="4" w:tplc="04150003" w:tentative="1">
+      <w:start w:val="1"/>
+      <w:numFmt w:val="bullet"/>
+      <w:lvlText w:val="o"/>
+      <w:lvlJc w:val="left"/>
+      <w:pPr>
+        <w:ind w:left="6480" w:hanging="360"/>
+      </w:pPr>
+      <w:rPr>
+        <w:rFonts w:ascii="Courier New" w:hAnsi="Courier New" w:cs="Courier New" w:hint="default"/>
+      </w:rPr>
+    </w:lvl>
+    <w:lvl w:ilvl="5" w:tplc="04150005" w:tentative="1">
+      <w:start w:val="1"/>
+      <w:numFmt w:val="bullet"/>
+      <w:lvlText w:val=""/>
+      <w:lvlJc w:val="left"/>
+      <w:pPr>
+        <w:ind w:left="7200" w:hanging="360"/>
+      </w:pPr>
+      <w:rPr>
+        <w:rFonts w:ascii="Wingdings" w:hAnsi="Wingdings" w:hint="default"/>
+      </w:rPr>
+    </w:lvl>
+    <w:lvl w:ilvl="6" w:tplc="04150001" w:tentative="1">
+      <w:start w:val="1"/>
+      <w:numFmt w:val="bullet"/>
+      <w:lvlText w:val=""/>
+      <w:lvlJc w:val="left"/>
+      <w:pPr>
+        <w:ind w:left="7920" w:hanging="360"/>
+      </w:pPr>
+      <w:rPr>
+        <w:rFonts w:ascii="Symbol" w:hAnsi="Symbol" w:hint="default"/>
+      </w:rPr>
+    </w:lvl>
+    <w:lvl w:ilvl="7" w:tplc="04150003" w:tentative="1">
+      <w:start w:val="1"/>
+      <w:numFmt w:val="bullet"/>
+      <w:lvlText w:val="o"/>
+      <w:lvlJc w:val="left"/>
+      <w:pPr>
+        <w:ind w:left="8640" w:hanging="360"/>
+      </w:pPr>
+      <w:rPr>
+        <w:rFonts w:ascii="Courier New" w:hAnsi="Courier New" w:cs="Courier New" w:hint="default"/>
+      </w:rPr>
+    </w:lvl>
+    <w:lvl w:ilvl="8" w:tplc="04150005" w:tentative="1">
+      <w:start w:val="1"/>
+      <w:numFmt w:val="bullet"/>
+      <w:lvlText w:val=""/>
+      <w:lvlJc w:val="left"/>
+      <w:pPr>
+        <w:ind w:left="9360" w:hanging="360"/>
+      </w:pPr>
+      <w:rPr>
+        <w:rFonts w:ascii="Wingdings" w:hAnsi="Wingdings" w:hint="default"/>
+      </w:rPr>
+    </w:lvl>
+  </w:abstractNum>
+  <w:abstractNum w:abstractNumId="28">
     <w:nsid w:val="79E50EBE"/>
     <w:multiLevelType w:val="hybridMultilevel"/>
     <w:tmpl w:val="6CA2E74A"/>
@@ -14531,7 +14927,7 @@
       </w:pPr>
     </w:lvl>
   </w:abstractNum>
-  <w:abstractNum w:abstractNumId="27">
+  <w:abstractNum w:abstractNumId="29">
     <w:nsid w:val="7E8A5689"/>
     <w:multiLevelType w:val="hybridMultilevel"/>
     <w:tmpl w:val="41A2597C"/>
@@ -14651,7 +15047,7 @@
     <w:abstractNumId w:val="6"/>
   </w:num>
   <w:num w:numId="3">
-    <w:abstractNumId w:val="26"/>
+    <w:abstractNumId w:val="28"/>
   </w:num>
   <w:num w:numId="4">
     <w:abstractNumId w:val="21"/>
@@ -14660,7 +15056,7 @@
     <w:abstractNumId w:val="12"/>
   </w:num>
   <w:num w:numId="6">
-    <w:abstractNumId w:val="27"/>
+    <w:abstractNumId w:val="29"/>
   </w:num>
   <w:num w:numId="7">
     <w:abstractNumId w:val="8"/>
@@ -14696,7 +15092,7 @@
     <w:abstractNumId w:val="5"/>
   </w:num>
   <w:num w:numId="18">
-    <w:abstractNumId w:val="24"/>
+    <w:abstractNumId w:val="25"/>
   </w:num>
   <w:num w:numId="19">
     <w:abstractNumId w:val="2"/>
@@ -14705,7 +15101,7 @@
     <w:abstractNumId w:val="9"/>
   </w:num>
   <w:num w:numId="21">
-    <w:abstractNumId w:val="23"/>
+    <w:abstractNumId w:val="24"/>
   </w:num>
   <w:num w:numId="22">
     <w:abstractNumId w:val="0"/>
@@ -14723,10 +15119,16 @@
     <w:abstractNumId w:val="4"/>
   </w:num>
   <w:num w:numId="27">
-    <w:abstractNumId w:val="25"/>
+    <w:abstractNumId w:val="26"/>
   </w:num>
   <w:num w:numId="28">
     <w:abstractNumId w:val="11"/>
+  </w:num>
+  <w:num w:numId="29">
+    <w:abstractNumId w:val="27"/>
+  </w:num>
+  <w:num w:numId="30">
+    <w:abstractNumId w:val="23"/>
   </w:num>
   <w:numIdMacAtCleanup w:val="18"/>
 </w:numbering>
@@ -15864,7 +16266,7 @@
 </file>
 
 <file path=customXml/itemProps1.xml><?xml version="1.0" encoding="utf-8"?>
-<ds:datastoreItem xmlns:ds="http://schemas.openxmlformats.org/officeDocument/2006/customXml" ds:itemID="{BE7B1EF1-63C3-4936-AD09-252231C23F6B}">
+<ds:datastoreItem xmlns:ds="http://schemas.openxmlformats.org/officeDocument/2006/customXml" ds:itemID="{C73C61FA-00FA-4EE1-A5EE-6FB82741A209}">
   <ds:schemaRefs>
     <ds:schemaRef ds:uri="http://schemas.openxmlformats.org/officeDocument/2006/bibliography"/>
   </ds:schemaRefs>

</xml_diff>

<commit_message>
Rozdzial 2.3. Dokumentacja standardu oraz model danych - part4
</commit_message>
<xml_diff>
--- a/PracaMgr.docx
+++ b/PracaMgr.docx
@@ -3674,7 +3674,7 @@
           </mc:Choice>
           <mc:Fallback>
             <w:pict>
-              <v:group w14:anchorId="66CA282A" id="Grupa 11" o:spid="_x0000_s1026" style="width:394pt;height:194.15pt;mso-position-horizontal-relative:char;mso-position-vertical-relative:line" coordorigin="2276" coordsize="50016,24676" o:gfxdata="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">
+              <v:group w14:anchorId="4525E6B5" id="Grupa 11" o:spid="_x0000_s1026" style="width:394pt;height:194.15pt;mso-position-horizontal-relative:char;mso-position-vertical-relative:line" coordorigin="2276" coordsize="50016,24676" o:gfxdata="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">
                 <o:lock v:ext="edit" aspectratio="t"/>
                 <v:shapetype id="_x0000_t75" coordsize="21600,21600" o:spt="75" o:preferrelative="t" path="m@4@5l@4@11@9@11@9@5xe" filled="f" stroked="f">
                   <v:stroke joinstyle="miter"/>
@@ -6036,8 +6036,6 @@
         </w:rPr>
         <w:t>jak aplikacje</w:t>
       </w:r>
-      <w:bookmarkStart w:id="7" w:name="_GoBack"/>
-      <w:bookmarkEnd w:id="7"/>
       <w:r>
         <w:rPr>
           <w:rFonts w:ascii="Times New Roman" w:hAnsi="Times New Roman" w:cs="Times New Roman"/>
@@ -6099,332 +6097,13 @@
     </w:p>
     <w:p>
       <w:pPr>
-        <w:pStyle w:val="Akapitzlist"/>
-        <w:spacing w:line="360" w:lineRule="auto"/>
-        <w:ind w:left="3600"/>
-        <w:rPr>
-          <w:rFonts w:ascii="Times New Roman" w:hAnsi="Times New Roman" w:cs="Times New Roman"/>
-          <w:sz w:val="24"/>
-          <w:szCs w:val="24"/>
-        </w:rPr>
-      </w:pPr>
-      <w:r>
-        <w:rPr>
-          <w:rFonts w:ascii="Times New Roman" w:hAnsi="Times New Roman" w:cs="Times New Roman"/>
-          <w:sz w:val="24"/>
-          <w:szCs w:val="24"/>
-        </w:rPr>
-        <w:lastRenderedPageBreak/>
-        <w:br w:type="page"/>
-      </w:r>
-    </w:p>
-    <w:p/>
-    <w:p>
-      <w:pPr>
-        <w:rPr>
-          <w:rFonts w:ascii="Times New Roman" w:eastAsiaTheme="minorEastAsia" w:hAnsi="Times New Roman" w:cs="Times New Roman"/>
-          <w:sz w:val="24"/>
-          <w:szCs w:val="24"/>
-          <w:highlight w:val="yellow"/>
-        </w:rPr>
-      </w:pPr>
-      <w:r>
-        <w:rPr>
-          <w:rFonts w:ascii="Times New Roman" w:eastAsiaTheme="minorEastAsia" w:hAnsi="Times New Roman" w:cs="Times New Roman"/>
-          <w:sz w:val="24"/>
-          <w:szCs w:val="24"/>
-          <w:highlight w:val="yellow"/>
-        </w:rPr>
-        <w:t>Standard DICOM powstał w celu odzwierciedlenia rzeczywistych informacji medycznych w postaci spójnego systemu informatycznego. Rysunek 1, zaczerpnięty z dokumentu PS 3.3, przedstawia model rzeczywistych danych zaimplementowany w standardzie DICOM. Model przedstawia sposób łączenia różnych informacji medycznych oraz zależności występujące między nimi. Wartości liczbowe obok strzałek określają możliwą liczbę połączeń między informacjami.</w:t>
-      </w:r>
-    </w:p>
-    <w:p>
-      <w:pPr>
-        <w:shd w:val="clear" w:color="auto" w:fill="FFFFFF"/>
-        <w:spacing w:before="319" w:after="0" w:line="240" w:lineRule="auto"/>
-        <w:rPr>
-          <w:rFonts w:ascii="Times New Roman" w:eastAsiaTheme="minorEastAsia" w:hAnsi="Times New Roman" w:cs="Times New Roman"/>
-          <w:sz w:val="24"/>
-          <w:szCs w:val="24"/>
-          <w:highlight w:val="yellow"/>
-        </w:rPr>
-      </w:pPr>
-      <w:r>
-        <w:rPr>
-          <w:rFonts w:ascii="Times New Roman" w:eastAsiaTheme="minorEastAsia" w:hAnsi="Times New Roman" w:cs="Times New Roman"/>
-          <w:sz w:val="24"/>
-          <w:szCs w:val="24"/>
-          <w:highlight w:val="yellow"/>
-        </w:rPr>
-        <w:t>Do najistotniejszych informacji można zaliczyć:</w:t>
-      </w:r>
-    </w:p>
-    <w:p>
-      <w:pPr>
-        <w:numPr>
-          <w:ilvl w:val="0"/>
-          <w:numId w:val="19"/>
-        </w:numPr>
-        <w:shd w:val="clear" w:color="auto" w:fill="FFFFFF"/>
-        <w:spacing w:before="100" w:beforeAutospacing="1" w:after="100" w:afterAutospacing="1" w:line="240" w:lineRule="auto"/>
-        <w:rPr>
-          <w:rFonts w:ascii="Times New Roman" w:eastAsiaTheme="minorEastAsia" w:hAnsi="Times New Roman" w:cs="Times New Roman"/>
-          <w:sz w:val="24"/>
-          <w:szCs w:val="24"/>
-          <w:highlight w:val="yellow"/>
-        </w:rPr>
-      </w:pPr>
-      <w:r>
-        <w:rPr>
-          <w:rFonts w:ascii="Times New Roman" w:eastAsiaTheme="minorEastAsia" w:hAnsi="Times New Roman" w:cs="Times New Roman"/>
-          <w:sz w:val="24"/>
-          <w:szCs w:val="24"/>
-          <w:highlight w:val="yellow"/>
-        </w:rPr>
-        <w:t>dane pacjenta (ang. patient), takie jak dane personalne, data urodzenia itp.</w:t>
-      </w:r>
-    </w:p>
-    <w:p>
-      <w:pPr>
-        <w:numPr>
-          <w:ilvl w:val="0"/>
-          <w:numId w:val="19"/>
-        </w:numPr>
-        <w:shd w:val="clear" w:color="auto" w:fill="FFFFFF"/>
-        <w:spacing w:before="100" w:beforeAutospacing="1" w:after="100" w:afterAutospacing="1" w:line="240" w:lineRule="auto"/>
-        <w:rPr>
-          <w:rFonts w:ascii="Times New Roman" w:eastAsiaTheme="minorEastAsia" w:hAnsi="Times New Roman" w:cs="Times New Roman"/>
-          <w:sz w:val="24"/>
-          <w:szCs w:val="24"/>
-          <w:highlight w:val="yellow"/>
-        </w:rPr>
-      </w:pPr>
-      <w:r>
-        <w:rPr>
-          <w:rFonts w:ascii="Times New Roman" w:eastAsiaTheme="minorEastAsia" w:hAnsi="Times New Roman" w:cs="Times New Roman"/>
-          <w:sz w:val="24"/>
-          <w:szCs w:val="24"/>
-          <w:highlight w:val="yellow"/>
-        </w:rPr>
-        <w:t>badania (ang. study), na które składają się dane o pacjencie, dane na temat wizyt (ang. visit) oraz inne informacje opisujące badanie (ang. study content notification). Study gromadzą informacje na temat: elementów składowych badań (ang. study components) oraz procedur (ang. modality performed procedure steps), a także wyniki badań (ang. results) w postaci raportu (ang. raport) oraz poprawek (ang. amendment). Każde badanie zawiera przynajmniej jedną serię danych.</w:t>
-      </w:r>
-    </w:p>
-    <w:p>
-      <w:pPr>
-        <w:numPr>
-          <w:ilvl w:val="0"/>
-          <w:numId w:val="19"/>
-        </w:numPr>
-        <w:shd w:val="clear" w:color="auto" w:fill="FFFFFF"/>
-        <w:spacing w:before="100" w:beforeAutospacing="1" w:after="100" w:afterAutospacing="1" w:line="240" w:lineRule="auto"/>
-        <w:rPr>
-          <w:rFonts w:ascii="Times New Roman" w:eastAsiaTheme="minorEastAsia" w:hAnsi="Times New Roman" w:cs="Times New Roman"/>
-          <w:sz w:val="24"/>
-          <w:szCs w:val="24"/>
-          <w:highlight w:val="yellow"/>
-        </w:rPr>
-      </w:pPr>
-      <w:r>
-        <w:rPr>
-          <w:rFonts w:ascii="Times New Roman" w:eastAsiaTheme="minorEastAsia" w:hAnsi="Times New Roman" w:cs="Times New Roman"/>
-          <w:sz w:val="24"/>
-          <w:szCs w:val="24"/>
-          <w:highlight w:val="yellow"/>
-        </w:rPr>
-        <w:t>serie danych służą do gromadzenia informacji uzyskanych podczas badania. Do informacji tych zalicza się między innymi: obrazy (ang. image), dane nieprzetworzone (ang. raw data), bitową płaszczyzna notatek (ang. overlay), tablicę kolorów (ang. lookup table) czy krzywe opisane ciągiem punktów (ang. curve). Przykładem serii danych jest zestaw danych (slajdów) przedstawiających przekroje przez ciało pacjenta, otrzymane podczas rekonstrukcji danych CT dla konkretnych parametrów rekonstrukcji (np. rozdzielczość, odległość między przekrojami, filtr rekonstrukcji, czy parametry okna).</w:t>
-      </w:r>
-    </w:p>
-    <w:p>
-      <w:pPr>
-        <w:pStyle w:val="Akapitzlist"/>
-        <w:ind w:left="0"/>
-        <w:jc w:val="both"/>
-        <w:rPr>
-          <w:rFonts w:ascii="Times New Roman" w:eastAsiaTheme="minorEastAsia" w:hAnsi="Times New Roman" w:cs="Times New Roman"/>
-          <w:sz w:val="24"/>
-        </w:rPr>
-      </w:pPr>
-      <w:hyperlink r:id="rId25" w:history="1">
-        <w:r>
-          <w:rPr>
-            <w:rStyle w:val="Hipercze"/>
-            <w:rFonts w:ascii="Times New Roman" w:eastAsiaTheme="minorEastAsia" w:hAnsi="Times New Roman" w:cs="Times New Roman"/>
-            <w:sz w:val="24"/>
-            <w:highlight w:val="yellow"/>
-          </w:rPr>
-          <w:t>http://home.agh.edu.pl/~socha/pmwiki/pmwiki.php/DICOM/OpisStandardu</w:t>
-        </w:r>
-      </w:hyperlink>
-    </w:p>
-    <w:p>
-      <w:pPr>
-        <w:pStyle w:val="Akapitzlist"/>
-        <w:ind w:left="0"/>
-        <w:jc w:val="both"/>
-        <w:rPr>
-          <w:rFonts w:ascii="Times New Roman" w:eastAsiaTheme="minorEastAsia" w:hAnsi="Times New Roman" w:cs="Times New Roman"/>
-          <w:sz w:val="24"/>
-        </w:rPr>
-      </w:pPr>
-      <w:hyperlink r:id="rId26" w:history="1">
-        <w:r>
-          <w:rPr>
-            <w:rStyle w:val="Hipercze"/>
-            <w:rFonts w:ascii="Times New Roman" w:eastAsiaTheme="minorEastAsia" w:hAnsi="Times New Roman" w:cs="Times New Roman"/>
-            <w:sz w:val="24"/>
-          </w:rPr>
-          <w:t>https://www.leadtools.com/sdk/medical/dicom-spec1.htm</w:t>
-        </w:r>
-      </w:hyperlink>
-    </w:p>
-    <w:p>
-      <w:pPr>
-        <w:pStyle w:val="Akapitzlist"/>
-        <w:ind w:left="0"/>
-        <w:jc w:val="both"/>
-        <w:rPr>
-          <w:rFonts w:ascii="Times New Roman" w:eastAsiaTheme="minorEastAsia" w:hAnsi="Times New Roman" w:cs="Times New Roman"/>
-          <w:sz w:val="24"/>
-        </w:rPr>
-      </w:pPr>
-      <w:hyperlink r:id="rId27" w:history="1">
-        <w:r>
-          <w:rPr>
-            <w:rStyle w:val="Hipercze"/>
-            <w:rFonts w:ascii="Times New Roman" w:eastAsiaTheme="minorEastAsia" w:hAnsi="Times New Roman" w:cs="Times New Roman"/>
-            <w:sz w:val="24"/>
-          </w:rPr>
-          <w:t>https://www.leadtools.com/sdk/medical/dicom-spec.htm</w:t>
-        </w:r>
-      </w:hyperlink>
-      <w:r>
-        <w:rPr>
-          <w:rFonts w:ascii="Times New Roman" w:eastAsiaTheme="minorEastAsia" w:hAnsi="Times New Roman" w:cs="Times New Roman"/>
-          <w:sz w:val="24"/>
-        </w:rPr>
-        <w:t xml:space="preserve"> </w:t>
-      </w:r>
-    </w:p>
-    <w:p>
-      <w:pPr>
-        <w:pStyle w:val="Akapitzlist"/>
-        <w:ind w:left="0"/>
-        <w:jc w:val="both"/>
-        <w:rPr>
-          <w:rFonts w:ascii="Times New Roman" w:eastAsiaTheme="minorEastAsia" w:hAnsi="Times New Roman" w:cs="Times New Roman"/>
-          <w:sz w:val="24"/>
-        </w:rPr>
-      </w:pPr>
-    </w:p>
-    <w:p>
-      <w:pPr>
-        <w:pStyle w:val="Akapitzlist"/>
-        <w:ind w:left="0"/>
-        <w:jc w:val="both"/>
-        <w:rPr>
-          <w:rFonts w:ascii="Times New Roman" w:eastAsiaTheme="minorEastAsia" w:hAnsi="Times New Roman" w:cs="Times New Roman"/>
-          <w:sz w:val="24"/>
-        </w:rPr>
-      </w:pPr>
-    </w:p>
-    <w:p>
-      <w:pPr>
-        <w:pStyle w:val="Akapitzlist"/>
-        <w:ind w:left="0"/>
-        <w:jc w:val="both"/>
-        <w:rPr>
-          <w:rFonts w:ascii="Times New Roman" w:eastAsiaTheme="minorEastAsia" w:hAnsi="Times New Roman" w:cs="Times New Roman"/>
-          <w:sz w:val="24"/>
-        </w:rPr>
-      </w:pPr>
-      <w:hyperlink r:id="rId28" w:history="1">
-        <w:r>
-          <w:rPr>
-            <w:rStyle w:val="Hipercze"/>
-            <w:rFonts w:ascii="Times New Roman" w:eastAsiaTheme="minorEastAsia" w:hAnsi="Times New Roman" w:cs="Times New Roman"/>
-            <w:sz w:val="24"/>
-          </w:rPr>
-          <w:t>http://www.mathworks.com/company/newsletters/articles/accessing-data-in-dicom-files.html</w:t>
-        </w:r>
-      </w:hyperlink>
-      <w:r>
-        <w:rPr>
-          <w:rFonts w:ascii="Times New Roman" w:eastAsiaTheme="minorEastAsia" w:hAnsi="Times New Roman" w:cs="Times New Roman"/>
-          <w:sz w:val="24"/>
-        </w:rPr>
-        <w:t xml:space="preserve"> </w:t>
-      </w:r>
-    </w:p>
-    <w:p>
-      <w:pPr>
-        <w:pStyle w:val="Akapitzlist"/>
-        <w:ind w:left="0"/>
-        <w:jc w:val="both"/>
-        <w:rPr>
-          <w:rFonts w:ascii="Times New Roman" w:eastAsiaTheme="minorEastAsia" w:hAnsi="Times New Roman" w:cs="Times New Roman"/>
-          <w:sz w:val="24"/>
-        </w:rPr>
-      </w:pPr>
-    </w:p>
-    <w:p>
-      <w:pPr>
-        <w:pStyle w:val="Akapitzlist"/>
-        <w:ind w:left="0"/>
-        <w:jc w:val="both"/>
-        <w:rPr>
-          <w:rFonts w:ascii="Times New Roman" w:eastAsiaTheme="minorEastAsia" w:hAnsi="Times New Roman" w:cs="Times New Roman"/>
-          <w:sz w:val="24"/>
-        </w:rPr>
-      </w:pPr>
-      <w:hyperlink r:id="rId29" w:history="1">
-        <w:r>
-          <w:rPr>
-            <w:rStyle w:val="Hipercze"/>
-            <w:rFonts w:ascii="Times New Roman" w:eastAsiaTheme="minorEastAsia" w:hAnsi="Times New Roman" w:cs="Times New Roman"/>
-            <w:sz w:val="24"/>
-          </w:rPr>
-          <w:t>http://medical.nema.org/medical/dicom/current/output/pdf/part01.pdf</w:t>
-        </w:r>
-      </w:hyperlink>
-      <w:r>
-        <w:rPr>
-          <w:rFonts w:ascii="Times New Roman" w:eastAsiaTheme="minorEastAsia" w:hAnsi="Times New Roman" w:cs="Times New Roman"/>
-          <w:sz w:val="24"/>
-        </w:rPr>
-        <w:t xml:space="preserve"> - rozdzial 6</w:t>
-      </w:r>
-    </w:p>
-    <w:p>
-      <w:pPr>
-        <w:pStyle w:val="Akapitzlist"/>
-        <w:ind w:left="0"/>
-        <w:jc w:val="both"/>
-        <w:rPr>
-          <w:rFonts w:ascii="Times New Roman" w:eastAsiaTheme="minorEastAsia" w:hAnsi="Times New Roman" w:cs="Times New Roman"/>
-          <w:sz w:val="24"/>
-        </w:rPr>
-      </w:pPr>
-    </w:p>
-    <w:p>
-      <w:pPr>
-        <w:pStyle w:val="Akapitzlist"/>
-        <w:ind w:left="0"/>
-        <w:jc w:val="both"/>
-        <w:rPr>
-          <w:rFonts w:ascii="Times New Roman" w:eastAsiaTheme="minorEastAsia" w:hAnsi="Times New Roman" w:cs="Times New Roman"/>
-          <w:sz w:val="24"/>
-        </w:rPr>
-      </w:pPr>
-    </w:p>
-    <w:p>
-      <w:pPr>
         <w:rPr>
           <w:rFonts w:ascii="Times New Roman" w:eastAsiaTheme="minorEastAsia" w:hAnsi="Times New Roman" w:cs="Times New Roman"/>
           <w:sz w:val="24"/>
         </w:rPr>
         <w:sectPr>
-          <w:footerReference w:type="even" r:id="rId30"/>
-          <w:footerReference w:type="default" r:id="rId31"/>
+          <w:footerReference w:type="even" r:id="rId25"/>
+          <w:footerReference w:type="default" r:id="rId26"/>
           <w:pgSz w:w="11906" w:h="16838"/>
           <w:pgMar w:top="1134" w:right="1701" w:bottom="1134" w:left="1134" w:header="709" w:footer="709" w:gutter="0"/>
           <w:cols w:space="708"/>
@@ -6455,7 +6134,7 @@
           <w:szCs w:val="22"/>
         </w:rPr>
       </w:pPr>
-      <w:bookmarkStart w:id="8" w:name="_Toc425705369"/>
+      <w:bookmarkStart w:id="7" w:name="_Toc425705369"/>
       <w:r>
         <w:rPr>
           <w:rStyle w:val="Nagwek2Znak"/>
@@ -6468,7 +6147,7 @@
         <w:lastRenderedPageBreak/>
         <w:t>Podział standardu DICOM.</w:t>
       </w:r>
-      <w:bookmarkEnd w:id="8"/>
+      <w:bookmarkEnd w:id="7"/>
     </w:p>
     <w:p>
       <w:pPr>
@@ -7422,7 +7101,7 @@
           <w:sz w:val="24"/>
         </w:rPr>
       </w:pPr>
-      <w:bookmarkStart w:id="9" w:name="_Toc425705370"/>
+      <w:bookmarkStart w:id="8" w:name="_Toc425705370"/>
       <w:r>
         <w:rPr>
           <w:rStyle w:val="Nagwek2Znak"/>
@@ -7435,7 +7114,7 @@
         <w:lastRenderedPageBreak/>
         <w:t>Dostępne oprogramowanie do wizualizacji danych w formacie DICOM.</w:t>
       </w:r>
-      <w:bookmarkEnd w:id="9"/>
+      <w:bookmarkEnd w:id="8"/>
     </w:p>
     <w:p>
       <w:pPr>
@@ -7963,6 +7642,255 @@
         </w:rPr>
         <w:t>CharruaPACS – serwer PACS wykorzystujący wielowątkowość (Windows)</w:t>
       </w:r>
+    </w:p>
+    <w:p>
+      <w:pPr>
+        <w:spacing w:after="0"/>
+        <w:rPr>
+          <w:rFonts w:ascii="Times New Roman" w:eastAsiaTheme="minorEastAsia" w:hAnsi="Times New Roman" w:cs="Times New Roman"/>
+          <w:sz w:val="24"/>
+        </w:rPr>
+      </w:pPr>
+    </w:p>
+    <w:p>
+      <w:pPr>
+        <w:spacing w:after="0"/>
+        <w:rPr>
+          <w:rFonts w:ascii="Times New Roman" w:eastAsiaTheme="minorEastAsia" w:hAnsi="Times New Roman" w:cs="Times New Roman"/>
+          <w:sz w:val="24"/>
+        </w:rPr>
+      </w:pPr>
+    </w:p>
+    <w:p>
+      <w:pPr>
+        <w:spacing w:after="0"/>
+        <w:rPr>
+          <w:rFonts w:ascii="Times New Roman" w:eastAsiaTheme="minorEastAsia" w:hAnsi="Times New Roman" w:cs="Times New Roman"/>
+          <w:sz w:val="24"/>
+        </w:rPr>
+      </w:pPr>
+    </w:p>
+    <w:p>
+      <w:pPr>
+        <w:spacing w:after="0"/>
+        <w:rPr>
+          <w:rFonts w:ascii="Times New Roman" w:eastAsiaTheme="minorEastAsia" w:hAnsi="Times New Roman" w:cs="Times New Roman"/>
+          <w:sz w:val="24"/>
+        </w:rPr>
+      </w:pPr>
+    </w:p>
+    <w:p>
+      <w:pPr>
+        <w:spacing w:after="0"/>
+        <w:rPr>
+          <w:rFonts w:ascii="Times New Roman" w:eastAsiaTheme="minorEastAsia" w:hAnsi="Times New Roman" w:cs="Times New Roman"/>
+          <w:sz w:val="24"/>
+        </w:rPr>
+      </w:pPr>
+    </w:p>
+    <w:p>
+      <w:pPr>
+        <w:spacing w:after="0"/>
+        <w:rPr>
+          <w:rFonts w:ascii="Times New Roman" w:eastAsiaTheme="minorEastAsia" w:hAnsi="Times New Roman" w:cs="Times New Roman"/>
+          <w:sz w:val="24"/>
+        </w:rPr>
+      </w:pPr>
+    </w:p>
+    <w:p>
+      <w:pPr>
+        <w:spacing w:after="0"/>
+        <w:rPr>
+          <w:rFonts w:ascii="Times New Roman" w:eastAsiaTheme="minorEastAsia" w:hAnsi="Times New Roman" w:cs="Times New Roman"/>
+          <w:sz w:val="24"/>
+        </w:rPr>
+      </w:pPr>
+    </w:p>
+    <w:p>
+      <w:pPr>
+        <w:spacing w:after="0"/>
+        <w:rPr>
+          <w:rFonts w:ascii="Times New Roman" w:eastAsiaTheme="minorEastAsia" w:hAnsi="Times New Roman" w:cs="Times New Roman"/>
+          <w:sz w:val="24"/>
+        </w:rPr>
+      </w:pPr>
+      <w:r>
+        <w:rPr>
+          <w:rFonts w:ascii="Times New Roman" w:eastAsiaTheme="minorEastAsia" w:hAnsi="Times New Roman" w:cs="Times New Roman"/>
+          <w:sz w:val="24"/>
+        </w:rPr>
+        <w:lastRenderedPageBreak/>
+        <w:t>//linki</w:t>
+      </w:r>
+    </w:p>
+    <w:p>
+      <w:pPr>
+        <w:pStyle w:val="Akapitzlist"/>
+        <w:ind w:left="0"/>
+        <w:jc w:val="both"/>
+        <w:rPr>
+          <w:rFonts w:ascii="Times New Roman" w:eastAsiaTheme="minorEastAsia" w:hAnsi="Times New Roman" w:cs="Times New Roman"/>
+          <w:sz w:val="24"/>
+        </w:rPr>
+      </w:pPr>
+      <w:hyperlink r:id="rId27" w:history="1">
+        <w:r>
+          <w:rPr>
+            <w:rStyle w:val="Hipercze"/>
+            <w:rFonts w:ascii="Times New Roman" w:eastAsiaTheme="minorEastAsia" w:hAnsi="Times New Roman" w:cs="Times New Roman"/>
+            <w:sz w:val="24"/>
+            <w:highlight w:val="yellow"/>
+          </w:rPr>
+          <w:t>http://home.agh.edu.pl/~socha/pmwiki/pmwiki.php/DICOM/OpisStandardu</w:t>
+        </w:r>
+      </w:hyperlink>
+    </w:p>
+    <w:p>
+      <w:pPr>
+        <w:pStyle w:val="Akapitzlist"/>
+        <w:ind w:left="0"/>
+        <w:jc w:val="both"/>
+        <w:rPr>
+          <w:rFonts w:ascii="Times New Roman" w:eastAsiaTheme="minorEastAsia" w:hAnsi="Times New Roman" w:cs="Times New Roman"/>
+          <w:sz w:val="24"/>
+        </w:rPr>
+      </w:pPr>
+      <w:hyperlink r:id="rId28" w:history="1">
+        <w:r>
+          <w:rPr>
+            <w:rStyle w:val="Hipercze"/>
+            <w:rFonts w:ascii="Times New Roman" w:eastAsiaTheme="minorEastAsia" w:hAnsi="Times New Roman" w:cs="Times New Roman"/>
+            <w:sz w:val="24"/>
+          </w:rPr>
+          <w:t>https://www.leadtools.com/sdk/medical/dicom-s</w:t>
+        </w:r>
+        <w:r>
+          <w:rPr>
+            <w:rStyle w:val="Hipercze"/>
+            <w:rFonts w:ascii="Times New Roman" w:eastAsiaTheme="minorEastAsia" w:hAnsi="Times New Roman" w:cs="Times New Roman"/>
+            <w:sz w:val="24"/>
+          </w:rPr>
+          <w:t>p</w:t>
+        </w:r>
+        <w:r>
+          <w:rPr>
+            <w:rStyle w:val="Hipercze"/>
+            <w:rFonts w:ascii="Times New Roman" w:eastAsiaTheme="minorEastAsia" w:hAnsi="Times New Roman" w:cs="Times New Roman"/>
+            <w:sz w:val="24"/>
+          </w:rPr>
+          <w:t>ec1.htm</w:t>
+        </w:r>
+      </w:hyperlink>
+    </w:p>
+    <w:p>
+      <w:pPr>
+        <w:pStyle w:val="Akapitzlist"/>
+        <w:ind w:left="0"/>
+        <w:jc w:val="both"/>
+        <w:rPr>
+          <w:rFonts w:ascii="Times New Roman" w:eastAsiaTheme="minorEastAsia" w:hAnsi="Times New Roman" w:cs="Times New Roman"/>
+          <w:sz w:val="24"/>
+        </w:rPr>
+      </w:pPr>
+      <w:hyperlink r:id="rId29" w:history="1">
+        <w:r>
+          <w:rPr>
+            <w:rStyle w:val="Hipercze"/>
+            <w:rFonts w:ascii="Times New Roman" w:eastAsiaTheme="minorEastAsia" w:hAnsi="Times New Roman" w:cs="Times New Roman"/>
+            <w:sz w:val="24"/>
+          </w:rPr>
+          <w:t>https://www.leadtools.com/sdk/medical/dicom-spec.htm</w:t>
+        </w:r>
+      </w:hyperlink>
+      <w:r>
+        <w:rPr>
+          <w:rFonts w:ascii="Times New Roman" w:eastAsiaTheme="minorEastAsia" w:hAnsi="Times New Roman" w:cs="Times New Roman"/>
+          <w:sz w:val="24"/>
+        </w:rPr>
+        <w:t xml:space="preserve"> </w:t>
+      </w:r>
+    </w:p>
+    <w:p>
+      <w:pPr>
+        <w:pStyle w:val="Akapitzlist"/>
+        <w:ind w:left="0"/>
+        <w:jc w:val="both"/>
+        <w:rPr>
+          <w:rFonts w:ascii="Times New Roman" w:eastAsiaTheme="minorEastAsia" w:hAnsi="Times New Roman" w:cs="Times New Roman"/>
+          <w:sz w:val="24"/>
+        </w:rPr>
+      </w:pPr>
+      <w:hyperlink r:id="rId30" w:history="1">
+        <w:r>
+          <w:rPr>
+            <w:rStyle w:val="Hipercze"/>
+            <w:rFonts w:ascii="Times New Roman" w:eastAsiaTheme="minorEastAsia" w:hAnsi="Times New Roman" w:cs="Times New Roman"/>
+            <w:sz w:val="24"/>
+          </w:rPr>
+          <w:t>http://www.mathworks.com/company/newsletters/articles/accessing-data-in-dicom-files.html</w:t>
+        </w:r>
+      </w:hyperlink>
+      <w:r>
+        <w:rPr>
+          <w:rFonts w:ascii="Times New Roman" w:eastAsiaTheme="minorEastAsia" w:hAnsi="Times New Roman" w:cs="Times New Roman"/>
+          <w:sz w:val="24"/>
+        </w:rPr>
+        <w:t xml:space="preserve"> </w:t>
+      </w:r>
+    </w:p>
+    <w:bookmarkStart w:id="9" w:name="_GoBack"/>
+    <w:bookmarkEnd w:id="9"/>
+    <w:p>
+      <w:pPr>
+        <w:pStyle w:val="Akapitzlist"/>
+        <w:ind w:left="0"/>
+        <w:jc w:val="both"/>
+        <w:rPr>
+          <w:rFonts w:ascii="Times New Roman" w:eastAsiaTheme="minorEastAsia" w:hAnsi="Times New Roman" w:cs="Times New Roman"/>
+          <w:sz w:val="24"/>
+        </w:rPr>
+      </w:pPr>
+      <w:r>
+        <w:fldChar w:fldCharType="begin"/>
+      </w:r>
+      <w:r>
+        <w:instrText xml:space="preserve"> HYPERLINK "http://medical.nema.org/medical/dicom/current/output/pdf/part01.pdf" </w:instrText>
+      </w:r>
+      <w:r>
+        <w:fldChar w:fldCharType="separate"/>
+      </w:r>
+      <w:r>
+        <w:rPr>
+          <w:rStyle w:val="Hipercze"/>
+          <w:rFonts w:ascii="Times New Roman" w:eastAsiaTheme="minorEastAsia" w:hAnsi="Times New Roman" w:cs="Times New Roman"/>
+          <w:sz w:val="24"/>
+        </w:rPr>
+        <w:t>http://medical.nema.org/medical/dicom/current/output/pdf/part01.pdf</w:t>
+      </w:r>
+      <w:r>
+        <w:rPr>
+          <w:rStyle w:val="Hipercze"/>
+          <w:rFonts w:ascii="Times New Roman" w:eastAsiaTheme="minorEastAsia" w:hAnsi="Times New Roman" w:cs="Times New Roman"/>
+          <w:sz w:val="24"/>
+        </w:rPr>
+        <w:fldChar w:fldCharType="end"/>
+      </w:r>
+      <w:r>
+        <w:rPr>
+          <w:rFonts w:ascii="Times New Roman" w:eastAsiaTheme="minorEastAsia" w:hAnsi="Times New Roman" w:cs="Times New Roman"/>
+          <w:sz w:val="24"/>
+        </w:rPr>
+        <w:t xml:space="preserve"> - rozdzial 6</w:t>
+      </w:r>
+    </w:p>
+    <w:p>
+      <w:pPr>
+        <w:spacing w:after="0"/>
+        <w:rPr>
+          <w:rFonts w:ascii="Times New Roman" w:eastAsiaTheme="minorEastAsia" w:hAnsi="Times New Roman" w:cs="Times New Roman"/>
+          <w:sz w:val="24"/>
+        </w:rPr>
+      </w:pPr>
     </w:p>
     <w:p>
       <w:pPr>
@@ -8182,7 +8110,7 @@
                           </pic:cNvPicPr>
                         </pic:nvPicPr>
                         <pic:blipFill>
-                          <a:blip r:embed="rId32" cstate="print">
+                          <a:blip r:embed="rId31" cstate="print">
                             <a:extLst>
                               <a:ext uri="{28A0092B-C50C-407E-A947-70E740481C1C}">
                                 <a14:useLocalDpi xmlns:a14="http://schemas.microsoft.com/office/drawing/2010/main" val="0"/>
@@ -8222,7 +8150,7 @@
                           </pic:cNvPicPr>
                         </pic:nvPicPr>
                         <pic:blipFill>
-                          <a:blip r:embed="rId33" cstate="print">
+                          <a:blip r:embed="rId32" cstate="print">
                             <a:extLst>
                               <a:ext uri="{28A0092B-C50C-407E-A947-70E740481C1C}">
                                 <a14:useLocalDpi xmlns:a14="http://schemas.microsoft.com/office/drawing/2010/main" val="0"/>
@@ -8262,7 +8190,7 @@
                           </pic:cNvPicPr>
                         </pic:nvPicPr>
                         <pic:blipFill>
-                          <a:blip r:embed="rId33" cstate="print">
+                          <a:blip r:embed="rId32" cstate="print">
                             <a:extLst>
                               <a:ext uri="{28A0092B-C50C-407E-A947-70E740481C1C}">
                                 <a14:useLocalDpi xmlns:a14="http://schemas.microsoft.com/office/drawing/2010/main" val="0"/>
@@ -8302,7 +8230,7 @@
                           </pic:cNvPicPr>
                         </pic:nvPicPr>
                         <pic:blipFill>
-                          <a:blip r:embed="rId33" cstate="print">
+                          <a:blip r:embed="rId32" cstate="print">
                             <a:extLst>
                               <a:ext uri="{28A0092B-C50C-407E-A947-70E740481C1C}">
                                 <a14:useLocalDpi xmlns:a14="http://schemas.microsoft.com/office/drawing/2010/main" val="0"/>
@@ -8342,7 +8270,7 @@
                           </pic:cNvPicPr>
                         </pic:nvPicPr>
                         <pic:blipFill>
-                          <a:blip r:embed="rId34" cstate="print">
+                          <a:blip r:embed="rId33" cstate="print">
                             <a:extLst>
                               <a:ext uri="{28A0092B-C50C-407E-A947-70E740481C1C}">
                                 <a14:useLocalDpi xmlns:a14="http://schemas.microsoft.com/office/drawing/2010/main" val="0"/>
@@ -8382,7 +8310,7 @@
                           </pic:cNvPicPr>
                         </pic:nvPicPr>
                         <pic:blipFill>
-                          <a:blip r:embed="rId35" cstate="print">
+                          <a:blip r:embed="rId34" cstate="print">
                             <a:extLst>
                               <a:ext uri="{28A0092B-C50C-407E-A947-70E740481C1C}">
                                 <a14:useLocalDpi xmlns:a14="http://schemas.microsoft.com/office/drawing/2010/main" val="0"/>
@@ -8428,29 +8356,29 @@
           </mc:Choice>
           <mc:Fallback>
             <w:pict>
-              <v:group w14:anchorId="7AD9F956" id="Grupa 4" o:spid="_x0000_s1026" style="position:absolute;margin-left:-3.3pt;margin-top:13.8pt;width:448.8pt;height:162.75pt;z-index:251659776;mso-width-relative:margin;mso-height-relative:margin" coordsize="77000,27425" o:gfxdata="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">
+              <v:group w14:anchorId="651D17D2" id="Grupa 4" o:spid="_x0000_s1026" style="position:absolute;margin-left:-3.3pt;margin-top:13.8pt;width:448.8pt;height:162.75pt;z-index:251659776;mso-width-relative:margin;mso-height-relative:margin" coordsize="77000,27425" o:gfxdata="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